<commit_message>
Actualizacion a practica 2
</commit_message>
<xml_diff>
--- a/Lab CA/Practica 2a - El condensador en CA/Trabajo Escrito - Practica 2 CA.docx
+++ b/Lab CA/Practica 2a - El condensador en CA/Trabajo Escrito - Practica 2 CA.docx
@@ -1,6 +1,6 @@
 
 <file path=word/document.xml><?xml version="1.0" encoding="utf-8"?>
-<w:document xmlns:wpc="http://schemas.microsoft.com/office/word/2010/wordprocessingCanvas" xmlns:mc="http://schemas.openxmlformats.org/markup-compatibility/2006" xmlns:o="urn:schemas-microsoft-com:office:office" xmlns:r="http://schemas.openxmlformats.org/officeDocument/2006/relationships" xmlns:m="http://schemas.openxmlformats.org/officeDocument/2006/math" xmlns:v="urn:schemas-microsoft-com:vml" xmlns:wp14="http://schemas.microsoft.com/office/word/2010/wordprocessingDrawing" xmlns:wp="http://schemas.openxmlformats.org/drawingml/2006/wordprocessingDrawing" xmlns:w10="urn:schemas-microsoft-com:office:word" xmlns:w="http://schemas.openxmlformats.org/wordprocessingml/2006/main" xmlns:w14="http://schemas.microsoft.com/office/word/2010/wordml" xmlns:w15="http://schemas.microsoft.com/office/word/2012/wordml" xmlns:wpg="http://schemas.microsoft.com/office/word/2010/wordprocessingGroup" xmlns:wpi="http://schemas.microsoft.com/office/word/2010/wordprocessingInk" xmlns:wne="http://schemas.microsoft.com/office/word/2006/wordml" xmlns:wps="http://schemas.microsoft.com/office/word/2010/wordprocessingShape" mc:Ignorable="w14 w15 wp14">
+<w:document xmlns:wpc="http://schemas.microsoft.com/office/word/2010/wordprocessingCanvas" xmlns:mc="http://schemas.openxmlformats.org/markup-compatibility/2006" xmlns:o="urn:schemas-microsoft-com:office:office" xmlns:r="http://schemas.openxmlformats.org/officeDocument/2006/relationships" xmlns:m="http://schemas.openxmlformats.org/officeDocument/2006/math" xmlns:v="urn:schemas-microsoft-com:vml" xmlns:wp14="http://schemas.microsoft.com/office/word/2010/wordprocessingDrawing" xmlns:wp="http://schemas.openxmlformats.org/drawingml/2006/wordprocessingDrawing" xmlns:w10="urn:schemas-microsoft-com:office:word" xmlns:w="http://schemas.openxmlformats.org/wordprocessingml/2006/main" xmlns:w14="http://schemas.microsoft.com/office/word/2010/wordml" xmlns:wpg="http://schemas.microsoft.com/office/word/2010/wordprocessingGroup" xmlns:wpi="http://schemas.microsoft.com/office/word/2010/wordprocessingInk" xmlns:wne="http://schemas.microsoft.com/office/word/2006/wordml" xmlns:wps="http://schemas.microsoft.com/office/word/2010/wordprocessingShape" mc:Ignorable="w14 wp14">
   <w:body>
     <w:p>
       <w:pPr>
@@ -229,12 +229,21 @@
           <w:sz w:val="32"/>
         </w:rPr>
       </w:pPr>
+      <w:proofErr w:type="spellStart"/>
       <w:r>
         <w:rPr>
           <w:rFonts w:ascii="Arial" w:hAnsi="Arial" w:cs="Arial"/>
           <w:sz w:val="32"/>
         </w:rPr>
-        <w:t xml:space="preserve">Joselin Herrera </w:t>
+        <w:t>Joselin</w:t>
+      </w:r>
+      <w:proofErr w:type="spellEnd"/>
+      <w:r>
+        <w:rPr>
+          <w:rFonts w:ascii="Arial" w:hAnsi="Arial" w:cs="Arial"/>
+          <w:sz w:val="32"/>
+        </w:rPr>
+        <w:t xml:space="preserve"> Herrera </w:t>
       </w:r>
       <w:r>
         <w:rPr>
@@ -828,6 +837,7 @@
           <w:rFonts w:ascii="Arial" w:hAnsi="Arial" w:cs="Arial"/>
           <w:b/>
           <w:sz w:val="24"/>
+          <w:highlight w:val="red"/>
         </w:rPr>
       </w:pPr>
       <w:r>
@@ -835,6 +845,7 @@
           <w:rFonts w:ascii="Arial" w:hAnsi="Arial" w:cs="Arial"/>
           <w:b/>
           <w:sz w:val="24"/>
+          <w:highlight w:val="red"/>
         </w:rPr>
         <w:t>INTRODUCCION:</w:t>
       </w:r>
@@ -851,6 +862,7 @@
         <w:rPr>
           <w:rFonts w:ascii="Arial" w:hAnsi="Arial" w:cs="Arial"/>
           <w:sz w:val="24"/>
+          <w:highlight w:val="red"/>
         </w:rPr>
         <w:t>En una resistencia la corriente está en fase con la tensión, pero en un capacitor debido a la carga y descarga la corriente sufre un desplazamiento d</w:t>
       </w:r>
@@ -858,6 +870,7 @@
         <w:rPr>
           <w:rFonts w:ascii="Arial" w:hAnsi="Arial" w:cs="Arial"/>
           <w:sz w:val="24"/>
+          <w:highlight w:val="red"/>
         </w:rPr>
         <w:t>e fase. El concepto anterior es</w:t>
       </w:r>
@@ -865,9 +878,12 @@
         <w:rPr>
           <w:rFonts w:ascii="Arial" w:hAnsi="Arial" w:cs="Arial"/>
           <w:sz w:val="24"/>
+          <w:highlight w:val="red"/>
         </w:rPr>
         <w:t xml:space="preserve"> fundamental para el desarrollo de la práctica, ya que se estudiará este comportamiento y se comprobará experimentalmente en el laboratorio.</w:t>
       </w:r>
+      <w:bookmarkStart w:id="0" w:name="_GoBack"/>
+      <w:bookmarkEnd w:id="0"/>
     </w:p>
     <w:p>
       <w:pPr>
@@ -937,7 +953,7 @@
                     <pic:cNvPicPr/>
                   </pic:nvPicPr>
                   <pic:blipFill>
-                    <a:blip r:embed="rId8" cstate="print">
+                    <a:blip r:embed="rId9" cstate="print">
                       <a:extLst>
                         <a:ext uri="{28A0092B-C50C-407E-A947-70E740481C1C}">
                           <a14:useLocalDpi xmlns:a14="http://schemas.microsoft.com/office/drawing/2010/main" val="0"/>
@@ -1064,7 +1080,7 @@
               </wp:anchor>
             </w:drawing>
           </mc:Choice>
-          <mc:Fallback>
+          <mc:Fallback xmlns:w15="http://schemas.microsoft.com/office/word/2012/wordml">
             <w:pict>
               <v:shapetype w14:anchorId="7770D77E" id="_x0000_t32" coordsize="21600,21600" o:spt="32" o:oned="t" path="m,l21600,21600e" filled="f">
                 <v:path arrowok="t" fillok="f" o:connecttype="none"/>
@@ -1173,7 +1189,7 @@
                     <pic:cNvPicPr/>
                   </pic:nvPicPr>
                   <pic:blipFill>
-                    <a:blip r:embed="rId9" cstate="print">
+                    <a:blip r:embed="rId10" cstate="print">
                       <a:extLst>
                         <a:ext uri="{28A0092B-C50C-407E-A947-70E740481C1C}">
                           <a14:useLocalDpi xmlns:a14="http://schemas.microsoft.com/office/drawing/2010/main" val="0"/>
@@ -1301,7 +1317,7 @@
               </wp:anchor>
             </w:drawing>
           </mc:Choice>
-          <mc:Fallback>
+          <mc:Fallback xmlns:w15="http://schemas.microsoft.com/office/word/2012/wordml">
             <w:pict>
               <v:shape w14:anchorId="0E840481" id="9 Conector recto de flecha" o:spid="_x0000_s1026" type="#_x0000_t32" style="position:absolute;margin-left:223.2pt;margin-top:6.75pt;width:26.25pt;height:0;rotation:180;flip:y;z-index:251665408;visibility:visible;mso-wrap-style:square;mso-wrap-distance-left:9pt;mso-wrap-distance-top:0;mso-wrap-distance-right:9pt;mso-wrap-distance-bottom:0;mso-position-horizontal:absolute;mso-position-horizontal-relative:text;mso-position-vertical:absolute;mso-position-vertical-relative:text" o:gfxdata="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" strokecolor="#4579b8 [3044]">
                 <v:stroke endarrow="open"/>
@@ -1391,7 +1407,7 @@
                     <pic:cNvPicPr/>
                   </pic:nvPicPr>
                   <pic:blipFill>
-                    <a:blip r:embed="rId10" cstate="print">
+                    <a:blip r:embed="rId11" cstate="print">
                       <a:extLst>
                         <a:ext uri="{28A0092B-C50C-407E-A947-70E740481C1C}">
                           <a14:useLocalDpi xmlns:a14="http://schemas.microsoft.com/office/drawing/2010/main" val="0"/>
@@ -1508,7 +1524,7 @@
               </wp:anchor>
             </w:drawing>
           </mc:Choice>
-          <mc:Fallback>
+          <mc:Fallback xmlns:w15="http://schemas.microsoft.com/office/word/2012/wordml">
             <w:pict>
               <v:shape w14:anchorId="0405A484" id="8 Conector recto de flecha" o:spid="_x0000_s1026" type="#_x0000_t32" style="position:absolute;margin-left:-3.05pt;margin-top:8.3pt;width:26.25pt;height:0;z-index:251663360;visibility:visible;mso-wrap-style:square;mso-wrap-distance-left:9pt;mso-wrap-distance-top:0;mso-wrap-distance-right:9pt;mso-wrap-distance-bottom:0;mso-position-horizontal:absolute;mso-position-horizontal-relative:text;mso-position-vertical:absolute;mso-position-vertical-relative:text" o:gfxdata="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" strokecolor="#4579b8 [3044]">
                 <v:stroke endarrow="open"/>
@@ -1919,7 +1935,25 @@
                 <w:b/>
                 <w:sz w:val="24"/>
               </w:rPr>
-              <w:t xml:space="preserve"> (mAp)</w:t>
+              <w:t xml:space="preserve"> (</w:t>
+            </w:r>
+            <w:proofErr w:type="spellStart"/>
+            <w:r>
+              <w:rPr>
+                <w:rFonts w:ascii="Arial" w:hAnsi="Arial" w:cs="Arial"/>
+                <w:b/>
+                <w:sz w:val="24"/>
+              </w:rPr>
+              <w:t>mAp</w:t>
+            </w:r>
+            <w:proofErr w:type="spellEnd"/>
+            <w:r>
+              <w:rPr>
+                <w:rFonts w:ascii="Arial" w:hAnsi="Arial" w:cs="Arial"/>
+                <w:b/>
+                <w:sz w:val="24"/>
+              </w:rPr>
+              <w:t>)</w:t>
             </w:r>
           </w:p>
         </w:tc>
@@ -2563,7 +2597,25 @@
                 <w:b/>
                 <w:sz w:val="24"/>
               </w:rPr>
-              <w:t xml:space="preserve"> (mAp)</w:t>
+              <w:t xml:space="preserve"> (</w:t>
+            </w:r>
+            <w:proofErr w:type="spellStart"/>
+            <w:r>
+              <w:rPr>
+                <w:rFonts w:ascii="Arial" w:hAnsi="Arial" w:cs="Arial"/>
+                <w:b/>
+                <w:sz w:val="24"/>
+              </w:rPr>
+              <w:t>mAp</w:t>
+            </w:r>
+            <w:proofErr w:type="spellEnd"/>
+            <w:r>
+              <w:rPr>
+                <w:rFonts w:ascii="Arial" w:hAnsi="Arial" w:cs="Arial"/>
+                <w:b/>
+                <w:sz w:val="24"/>
+              </w:rPr>
+              <w:t>)</w:t>
             </w:r>
           </w:p>
         </w:tc>
@@ -2953,6 +3005,51 @@
           <w:u w:val="single"/>
         </w:rPr>
         <w:t>Tabla #3: Medición de parámetros para el circuito 3</w:t>
+      </w:r>
+    </w:p>
+    <w:p>
+      <w:pPr>
+        <w:jc w:val="center"/>
+        <w:rPr>
+          <w:rFonts w:ascii="Arial" w:hAnsi="Arial" w:cs="Arial"/>
+          <w:sz w:val="24"/>
+          <w:u w:val="single"/>
+        </w:rPr>
+      </w:pPr>
+      <w:proofErr w:type="gramStart"/>
+      <w:r>
+        <w:rPr>
+          <w:rFonts w:ascii="Arial" w:hAnsi="Arial" w:cs="Arial"/>
+          <w:sz w:val="24"/>
+          <w:u w:val="single"/>
+        </w:rPr>
+        <w:t>con</w:t>
+      </w:r>
+      <w:proofErr w:type="gramEnd"/>
+      <w:r>
+        <w:rPr>
+          <w:rFonts w:ascii="Arial" w:hAnsi="Arial" w:cs="Arial"/>
+          <w:sz w:val="24"/>
+          <w:u w:val="single"/>
+        </w:rPr>
+        <w:t xml:space="preserve"> V</w:t>
+      </w:r>
+      <w:r>
+        <w:rPr>
+          <w:rFonts w:ascii="Arial" w:hAnsi="Arial" w:cs="Arial"/>
+          <w:sz w:val="24"/>
+          <w:u w:val="single"/>
+          <w:vertAlign w:val="subscript"/>
+        </w:rPr>
+        <w:t>P</w:t>
+      </w:r>
+      <w:r>
+        <w:rPr>
+          <w:rFonts w:ascii="Arial" w:hAnsi="Arial" w:cs="Arial"/>
+          <w:sz w:val="24"/>
+          <w:u w:val="single"/>
+        </w:rPr>
+        <w:t xml:space="preserve"> = 6V</w:t>
       </w:r>
     </w:p>
     <w:p>
@@ -3114,17 +3211,27 @@
                 <w:b/>
                 <w:sz w:val="24"/>
               </w:rPr>
-              <w:t xml:space="preserve"> (mA</w:t>
-            </w:r>
+              <w:t xml:space="preserve"> (</w:t>
+            </w:r>
+            <w:proofErr w:type="spellStart"/>
             <w:r>
               <w:rPr>
                 <w:rFonts w:ascii="Arial" w:hAnsi="Arial" w:cs="Arial"/>
                 <w:b/>
                 <w:sz w:val="24"/>
+              </w:rPr>
+              <w:t>mA</w:t>
+            </w:r>
+            <w:r>
+              <w:rPr>
+                <w:rFonts w:ascii="Arial" w:hAnsi="Arial" w:cs="Arial"/>
+                <w:b/>
+                <w:sz w:val="24"/>
                 <w:vertAlign w:val="subscript"/>
               </w:rPr>
               <w:t>P</w:t>
             </w:r>
+            <w:proofErr w:type="spellEnd"/>
             <w:r>
               <w:rPr>
                 <w:rFonts w:ascii="Arial" w:hAnsi="Arial" w:cs="Arial"/>
@@ -3651,6 +3758,13 @@
                       </m:r>
                     </m:sup>
                   </m:sSup>
+                  <m:r>
+                    <w:rPr>
+                      <w:rFonts w:ascii="Cambria Math" w:hAnsi="Cambria Math" w:cs="Arial"/>
+                      <w:sz w:val="24"/>
+                    </w:rPr>
+                    <m:t>rad</m:t>
+                  </m:r>
                 </m:e>
               </m:d>
               <m:r>
@@ -3703,10 +3817,24 @@
                           <w:rFonts w:ascii="Cambria Math" w:hAnsi="Cambria Math" w:cs="Arial"/>
                           <w:sz w:val="24"/>
                         </w:rPr>
+                        <m:t>-</m:t>
+                      </m:r>
+                      <m:r>
+                        <w:rPr>
+                          <w:rFonts w:ascii="Cambria Math" w:hAnsi="Cambria Math" w:cs="Arial"/>
+                          <w:sz w:val="24"/>
+                        </w:rPr>
                         <m:t>6</m:t>
                       </m:r>
                     </m:sup>
                   </m:sSup>
+                  <m:r>
+                    <w:rPr>
+                      <w:rFonts w:ascii="Cambria Math" w:hAnsi="Cambria Math" w:cs="Arial"/>
+                      <w:sz w:val="24"/>
+                    </w:rPr>
+                    <m:t>F</m:t>
+                  </m:r>
                 </m:e>
               </m:d>
             </m:den>
@@ -3796,7 +3924,6 @@
           <w:u w:val="single"/>
           <w:lang w:eastAsia="es-CR"/>
         </w:rPr>
-        <w:lastRenderedPageBreak/>
         <w:drawing>
           <wp:anchor distT="0" distB="0" distL="114300" distR="114300" simplePos="0" relativeHeight="251666432" behindDoc="0" locked="0" layoutInCell="1" allowOverlap="1" wp14:anchorId="3BE84BD0" wp14:editId="59B14C7E">
             <wp:simplePos x="0" y="0"/>
@@ -3823,7 +3950,7 @@
                     </pic:cNvPicPr>
                   </pic:nvPicPr>
                   <pic:blipFill>
-                    <a:blip r:embed="rId11">
+                    <a:blip r:embed="rId12">
                       <a:extLst>
                         <a:ext uri="{28A0092B-C50C-407E-A947-70E740481C1C}">
                           <a14:useLocalDpi xmlns:a14="http://schemas.microsoft.com/office/drawing/2010/main" val="0"/>
@@ -3884,6 +4011,7 @@
         <w:rPr>
           <w:rFonts w:ascii="Arial" w:hAnsi="Arial" w:cs="Arial"/>
           <w:sz w:val="24"/>
+          <w:highlight w:val="red"/>
           <w:u w:val="single"/>
         </w:rPr>
         <w:t>Imagen #4: Forma de onda de corriente y tensión en circuito 1</w:t>
@@ -3959,7 +4087,7 @@
               </wp:anchor>
             </w:drawing>
           </mc:Choice>
-          <mc:Fallback>
+          <mc:Fallback xmlns:w15="http://schemas.microsoft.com/office/word/2012/wordml">
             <w:pict>
               <v:shape w14:anchorId="70F2BE0F" id="11 Conector recto de flecha" o:spid="_x0000_s1026" type="#_x0000_t32" style="position:absolute;margin-left:182.65pt;margin-top:4.45pt;width:26.25pt;height:0;z-index:251672576;visibility:visible;mso-wrap-style:square;mso-wrap-distance-left:9pt;mso-wrap-distance-top:0;mso-wrap-distance-right:9pt;mso-wrap-distance-bottom:0;mso-position-horizontal:absolute;mso-position-horizontal-relative:text;mso-position-vertical:absolute;mso-position-vertical-relative:text" o:gfxdata="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" strokecolor="#4579b8 [3044]">
                 <v:stroke endarrow="open"/>
@@ -4013,22 +4141,22 @@
           <w:lang w:eastAsia="es-CR"/>
         </w:rPr>
         <w:drawing>
-          <wp:anchor distT="0" distB="0" distL="114300" distR="114300" simplePos="0" relativeHeight="251678720" behindDoc="0" locked="0" layoutInCell="1" allowOverlap="1" wp14:anchorId="3837073C" wp14:editId="321D5D9E">
+          <wp:anchor distT="0" distB="0" distL="114300" distR="114300" simplePos="0" relativeHeight="251680768" behindDoc="0" locked="0" layoutInCell="1" allowOverlap="1" wp14:anchorId="211870C8" wp14:editId="41AB626D">
             <wp:simplePos x="0" y="0"/>
             <wp:positionH relativeFrom="column">
-              <wp:posOffset>-375285</wp:posOffset>
+              <wp:posOffset>-86360</wp:posOffset>
             </wp:positionH>
             <wp:positionV relativeFrom="paragraph">
-              <wp:posOffset>156210</wp:posOffset>
+              <wp:posOffset>218440</wp:posOffset>
             </wp:positionV>
-            <wp:extent cx="4000500" cy="2743200"/>
-            <wp:effectExtent l="0" t="0" r="19050" b="19050"/>
+            <wp:extent cx="3928110" cy="2581910"/>
+            <wp:effectExtent l="0" t="0" r="15240" b="27940"/>
             <wp:wrapSquare wrapText="bothSides"/>
-            <wp:docPr id="15" name="Gráfico 15"/>
+            <wp:docPr id="13" name="Gráfico 13"/>
             <wp:cNvGraphicFramePr/>
             <a:graphic xmlns:a="http://schemas.openxmlformats.org/drawingml/2006/main">
               <a:graphicData uri="http://schemas.openxmlformats.org/drawingml/2006/chart">
-                <c:chart xmlns:c="http://schemas.openxmlformats.org/drawingml/2006/chart" xmlns:r="http://schemas.openxmlformats.org/officeDocument/2006/relationships" r:id="rId12"/>
+                <c:chart xmlns:c="http://schemas.openxmlformats.org/drawingml/2006/chart" xmlns:r="http://schemas.openxmlformats.org/officeDocument/2006/relationships" r:id="rId13"/>
               </a:graphicData>
             </a:graphic>
             <wp14:sizeRelH relativeFrom="page">
@@ -4070,6 +4198,30 @@
           <w:u w:val="single"/>
         </w:rPr>
       </w:pPr>
+      <w:r>
+        <w:rPr>
+          <w:rFonts w:ascii="Arial" w:hAnsi="Arial" w:cs="Arial"/>
+          <w:sz w:val="24"/>
+          <w:u w:val="single"/>
+        </w:rPr>
+        <w:t>Gráfico #1: Corriente en función del voltaje en el condensador</w:t>
+      </w:r>
+      <w:r>
+        <w:rPr>
+          <w:rFonts w:ascii="Arial" w:hAnsi="Arial" w:cs="Arial"/>
+          <w:sz w:val="24"/>
+          <w:u w:val="single"/>
+        </w:rPr>
+        <w:t xml:space="preserve"> en Circuito </w:t>
+      </w:r>
+      <w:r>
+        <w:rPr>
+          <w:rFonts w:ascii="Arial" w:hAnsi="Arial" w:cs="Arial"/>
+          <w:sz w:val="24"/>
+          <w:u w:val="single"/>
+        </w:rPr>
+        <w:t>1</w:t>
+      </w:r>
     </w:p>
     <w:p>
       <w:pPr>
@@ -4091,13 +4243,13 @@
         <mc:AlternateContent>
           <mc:Choice Requires="wps">
             <w:drawing>
-              <wp:anchor distT="0" distB="0" distL="114300" distR="114300" simplePos="0" relativeHeight="251674624" behindDoc="0" locked="0" layoutInCell="1" allowOverlap="1" wp14:anchorId="337FA93C" wp14:editId="438C3930">
+              <wp:anchor distT="0" distB="0" distL="114300" distR="114300" simplePos="0" relativeHeight="251674624" behindDoc="0" locked="0" layoutInCell="1" allowOverlap="1" wp14:anchorId="3C50B541" wp14:editId="7F466317">
                 <wp:simplePos x="0" y="0"/>
                 <wp:positionH relativeFrom="column">
                   <wp:posOffset>46990</wp:posOffset>
                 </wp:positionH>
                 <wp:positionV relativeFrom="paragraph">
-                  <wp:posOffset>600075</wp:posOffset>
+                  <wp:posOffset>82550</wp:posOffset>
                 </wp:positionV>
                 <wp:extent cx="333375" cy="0"/>
                 <wp:effectExtent l="38100" t="76200" r="0" b="114300"/>
@@ -4143,31 +4295,17 @@
           </mc:Choice>
           <mc:Fallback>
             <w:pict>
-              <v:shape w14:anchorId="2C6E803D" id="12 Conector recto de flecha" o:spid="_x0000_s1026" type="#_x0000_t32" style="position:absolute;margin-left:3.7pt;margin-top:47.25pt;width:26.25pt;height:0;rotation:180;z-index:251674624;visibility:visible;mso-wrap-style:square;mso-wrap-distance-left:9pt;mso-wrap-distance-top:0;mso-wrap-distance-right:9pt;mso-wrap-distance-bottom:0;mso-position-horizontal:absolute;mso-position-horizontal-relative:text;mso-position-vertical:absolute;mso-position-vertical-relative:text" o:gfxdata="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" strokecolor="#4579b8 [3044]">
+              <v:shapetype id="_x0000_t32" coordsize="21600,21600" o:spt="32" o:oned="t" path="m,l21600,21600e" filled="f">
+                <v:path arrowok="t" fillok="f" o:connecttype="none"/>
+                <o:lock v:ext="edit" shapetype="t"/>
+              </v:shapetype>
+              <v:shape id="12 Conector recto de flecha" o:spid="_x0000_s1026" type="#_x0000_t32" style="position:absolute;margin-left:3.7pt;margin-top:6.5pt;width:26.25pt;height:0;rotation:180;z-index:251674624;visibility:visible;mso-wrap-style:square;mso-wrap-distance-left:9pt;mso-wrap-distance-top:0;mso-wrap-distance-right:9pt;mso-wrap-distance-bottom:0;mso-position-horizontal:absolute;mso-position-horizontal-relative:text;mso-position-vertical:absolute;mso-position-vertical-relative:text" o:gfxdata="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" strokecolor="#4579b8 [3044]">
                 <v:stroke endarrow="open"/>
               </v:shape>
             </w:pict>
           </mc:Fallback>
         </mc:AlternateContent>
       </w:r>
-      <w:r>
-        <w:rPr>
-          <w:rFonts w:ascii="Arial" w:hAnsi="Arial" w:cs="Arial"/>
-          <w:sz w:val="24"/>
-          <w:u w:val="single"/>
-        </w:rPr>
-        <w:t>Gráfico #1: Corriente en función del voltaje en el condensador</w:t>
-      </w:r>
-    </w:p>
-    <w:p>
-      <w:pPr>
-        <w:jc w:val="center"/>
-        <w:rPr>
-          <w:rFonts w:ascii="Arial" w:hAnsi="Arial" w:cs="Arial"/>
-          <w:sz w:val="24"/>
-          <w:u w:val="single"/>
-        </w:rPr>
-      </w:pPr>
     </w:p>
     <w:p>
       <w:pPr>
@@ -4217,7 +4355,7 @@
             <wp:cNvGraphicFramePr/>
             <a:graphic xmlns:a="http://schemas.openxmlformats.org/drawingml/2006/main">
               <a:graphicData uri="http://schemas.openxmlformats.org/drawingml/2006/chart">
-                <c:chart xmlns:c="http://schemas.openxmlformats.org/drawingml/2006/chart" xmlns:r="http://schemas.openxmlformats.org/officeDocument/2006/relationships" r:id="rId13"/>
+                <c:chart xmlns:c="http://schemas.openxmlformats.org/drawingml/2006/chart" xmlns:r="http://schemas.openxmlformats.org/officeDocument/2006/relationships" r:id="rId14"/>
               </a:graphicData>
             </a:graphic>
             <wp14:sizeRelH relativeFrom="page">
@@ -4243,15 +4381,6 @@
       <w:pPr>
         <w:rPr>
           <w:rFonts w:ascii="Arial" w:hAnsi="Arial" w:cs="Arial"/>
-          <w:b/>
-          <w:sz w:val="24"/>
-        </w:rPr>
-      </w:pPr>
-    </w:p>
-    <w:p>
-      <w:pPr>
-        <w:rPr>
-          <w:rFonts w:ascii="Arial" w:hAnsi="Arial" w:cs="Arial"/>
           <w:sz w:val="24"/>
           <w:szCs w:val="24"/>
           <w:u w:val="single"/>
@@ -4263,6 +4392,7 @@
         <w:jc w:val="center"/>
         <w:rPr>
           <w:rFonts w:ascii="Arial" w:hAnsi="Arial" w:cs="Arial"/>
+          <w:bCs/>
           <w:sz w:val="24"/>
           <w:szCs w:val="24"/>
           <w:u w:val="single"/>
@@ -4286,6 +4416,16 @@
           <w:u w:val="single"/>
         </w:rPr>
         <w:t>Corriente en función de la capacitancia</w:t>
+      </w:r>
+      <w:r>
+        <w:rPr>
+          <w:rFonts w:ascii="Arial" w:hAnsi="Arial" w:cs="Arial"/>
+          <w:bCs/>
+          <w:sz w:val="24"/>
+          <w:szCs w:val="24"/>
+          <w:u w:val="single"/>
+        </w:rPr>
+        <w:t xml:space="preserve"> en Circuito 2</w:t>
       </w:r>
     </w:p>
     <w:p>
@@ -4357,7 +4497,7 @@
               </wp:anchor>
             </w:drawing>
           </mc:Choice>
-          <mc:Fallback>
+          <mc:Fallback xmlns:w15="http://schemas.microsoft.com/office/word/2012/wordml">
             <w:pict>
               <v:shape w14:anchorId="78FD4383" id="3 Conector recto de flecha" o:spid="_x0000_s1026" type="#_x0000_t32" style="position:absolute;margin-left:140.65pt;margin-top:3.05pt;width:26.25pt;height:0;z-index:251670528;visibility:visible;mso-wrap-style:square;mso-wrap-distance-left:9pt;mso-wrap-distance-top:0;mso-wrap-distance-right:9pt;mso-wrap-distance-bottom:0;mso-position-horizontal:absolute;mso-position-horizontal-relative:text;mso-position-vertical:absolute;mso-position-vertical-relative:text" o:gfxdata="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" strokecolor="#4579b8 [3044]">
                 <v:stroke endarrow="open"/>
@@ -4415,7 +4555,7 @@
             <wp:cNvGraphicFramePr/>
             <a:graphic xmlns:a="http://schemas.openxmlformats.org/drawingml/2006/main">
               <a:graphicData uri="http://schemas.openxmlformats.org/drawingml/2006/chart">
-                <c:chart xmlns:c="http://schemas.openxmlformats.org/drawingml/2006/chart" xmlns:r="http://schemas.openxmlformats.org/officeDocument/2006/relationships" r:id="rId14"/>
+                <c:chart xmlns:c="http://schemas.openxmlformats.org/drawingml/2006/chart" xmlns:r="http://schemas.openxmlformats.org/officeDocument/2006/relationships" r:id="rId15"/>
               </a:graphicData>
             </a:graphic>
             <wp14:sizeRelH relativeFrom="page">
@@ -4439,12 +4579,29 @@
     </w:p>
     <w:p>
       <w:pPr>
-        <w:rPr>
-          <w:rFonts w:ascii="Arial" w:hAnsi="Arial" w:cs="Arial"/>
-          <w:b/>
-          <w:sz w:val="24"/>
-        </w:rPr>
-      </w:pPr>
+        <w:jc w:val="center"/>
+        <w:rPr>
+          <w:rFonts w:ascii="Arial" w:hAnsi="Arial" w:cs="Arial"/>
+          <w:sz w:val="24"/>
+          <w:u w:val="single"/>
+        </w:rPr>
+      </w:pPr>
+      <w:r>
+        <w:rPr>
+          <w:rFonts w:ascii="Arial" w:hAnsi="Arial" w:cs="Arial"/>
+          <w:sz w:val="24"/>
+          <w:u w:val="single"/>
+        </w:rPr>
+        <w:t>Gráfico #3: Corriente en función de la frecuencia</w:t>
+      </w:r>
+      <w:r>
+        <w:rPr>
+          <w:rFonts w:ascii="Arial" w:hAnsi="Arial" w:cs="Arial"/>
+          <w:sz w:val="24"/>
+          <w:u w:val="single"/>
+        </w:rPr>
+        <w:t xml:space="preserve"> para Circuito 3</w:t>
+      </w:r>
     </w:p>
     <w:p>
       <w:pPr>
@@ -4466,13 +4623,13 @@
         <mc:AlternateContent>
           <mc:Choice Requires="wps">
             <w:drawing>
-              <wp:anchor distT="0" distB="0" distL="114300" distR="114300" simplePos="0" relativeHeight="251677696" behindDoc="0" locked="0" layoutInCell="1" allowOverlap="1" wp14:anchorId="000A2D44" wp14:editId="217738AF">
+              <wp:anchor distT="0" distB="0" distL="114300" distR="114300" simplePos="0" relativeHeight="251677696" behindDoc="0" locked="0" layoutInCell="1" allowOverlap="1" wp14:anchorId="785723AC" wp14:editId="420064E3">
                 <wp:simplePos x="0" y="0"/>
                 <wp:positionH relativeFrom="column">
-                  <wp:posOffset>27940</wp:posOffset>
+                  <wp:posOffset>115570</wp:posOffset>
                 </wp:positionH>
                 <wp:positionV relativeFrom="paragraph">
-                  <wp:posOffset>514985</wp:posOffset>
+                  <wp:posOffset>29210</wp:posOffset>
                 </wp:positionV>
                 <wp:extent cx="333375" cy="0"/>
                 <wp:effectExtent l="38100" t="76200" r="0" b="114300"/>
@@ -4518,21 +4675,23 @@
           </mc:Choice>
           <mc:Fallback>
             <w:pict>
-              <v:shape w14:anchorId="37D08E68" id="14 Conector recto de flecha" o:spid="_x0000_s1026" type="#_x0000_t32" style="position:absolute;margin-left:2.2pt;margin-top:40.55pt;width:26.25pt;height:0;rotation:180;z-index:251677696;visibility:visible;mso-wrap-style:square;mso-wrap-distance-left:9pt;mso-wrap-distance-top:0;mso-wrap-distance-right:9pt;mso-wrap-distance-bottom:0;mso-position-horizontal:absolute;mso-position-horizontal-relative:text;mso-position-vertical:absolute;mso-position-vertical-relative:text" o:gfxdata="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" strokecolor="#4579b8 [3044]">
+              <v:shape id="14 Conector recto de flecha" o:spid="_x0000_s1026" type="#_x0000_t32" style="position:absolute;margin-left:9.1pt;margin-top:2.3pt;width:26.25pt;height:0;rotation:180;z-index:251677696;visibility:visible;mso-wrap-style:square;mso-wrap-distance-left:9pt;mso-wrap-distance-top:0;mso-wrap-distance-right:9pt;mso-wrap-distance-bottom:0;mso-position-horizontal:absolute;mso-position-horizontal-relative:text;mso-position-vertical:absolute;mso-position-vertical-relative:text" o:gfxdata="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" strokecolor="#4579b8 [3044]">
                 <v:stroke endarrow="open"/>
               </v:shape>
             </w:pict>
           </mc:Fallback>
         </mc:AlternateContent>
       </w:r>
-      <w:r>
+    </w:p>
+    <w:p>
+      <w:pPr>
+        <w:jc w:val="center"/>
         <w:rPr>
           <w:rFonts w:ascii="Arial" w:hAnsi="Arial" w:cs="Arial"/>
           <w:sz w:val="24"/>
           <w:u w:val="single"/>
         </w:rPr>
-        <w:t>Gráfico #3: Corriente en función de la frecuencia</w:t>
-      </w:r>
+      </w:pPr>
     </w:p>
     <w:p>
       <w:pPr>
@@ -4566,57 +4725,512 @@
     </w:p>
     <w:p>
       <w:pPr>
+        <w:rPr>
+          <w:rFonts w:ascii="Arial" w:hAnsi="Arial" w:cs="Arial"/>
+          <w:b/>
+          <w:sz w:val="24"/>
+        </w:rPr>
+      </w:pPr>
+      <w:r>
+        <w:rPr>
+          <w:rFonts w:ascii="Arial" w:hAnsi="Arial" w:cs="Arial"/>
+          <w:b/>
+          <w:sz w:val="24"/>
+        </w:rPr>
+        <w:t>ANALISIS</w:t>
+      </w:r>
+      <w:r>
+        <w:rPr>
+          <w:rFonts w:ascii="Arial" w:hAnsi="Arial" w:cs="Arial"/>
+          <w:b/>
+          <w:sz w:val="24"/>
+        </w:rPr>
+        <w:t>:</w:t>
+      </w:r>
+    </w:p>
+    <w:p>
+      <w:pPr>
+        <w:jc w:val="both"/>
+        <w:rPr>
+          <w:rFonts w:ascii="Arial" w:hAnsi="Arial" w:cs="Arial"/>
+          <w:sz w:val="24"/>
+        </w:rPr>
+      </w:pPr>
+    </w:p>
+    <w:p>
+      <w:pPr>
+        <w:jc w:val="both"/>
+        <w:rPr>
+          <w:rFonts w:ascii="Arial" w:hAnsi="Arial" w:cs="Arial"/>
+          <w:sz w:val="24"/>
+        </w:rPr>
+      </w:pPr>
+      <w:r>
+        <w:rPr>
+          <w:rFonts w:ascii="Arial" w:hAnsi="Arial" w:cs="Arial"/>
+          <w:sz w:val="24"/>
+        </w:rPr>
+        <w:t>En la práctica realizada se comp</w:t>
+      </w:r>
+      <w:r>
+        <w:rPr>
+          <w:rFonts w:ascii="Arial" w:hAnsi="Arial" w:cs="Arial"/>
+          <w:sz w:val="24"/>
+        </w:rPr>
+        <w:t xml:space="preserve">robó el comportamiento de la corriente y tensión en el </w:t>
+      </w:r>
+      <w:r>
+        <w:rPr>
+          <w:rFonts w:ascii="Arial" w:hAnsi="Arial" w:cs="Arial"/>
+          <w:sz w:val="24"/>
+        </w:rPr>
+        <w:t xml:space="preserve">capacitor en corriente alterna, </w:t>
+      </w:r>
+      <w:r>
+        <w:rPr>
+          <w:rFonts w:ascii="Arial" w:hAnsi="Arial" w:cs="Arial"/>
+          <w:sz w:val="24"/>
+        </w:rPr>
+        <w:t>con ayuda del osciloscopio se obtuvo la imagen #4 en donde s</w:t>
+      </w:r>
+      <w:r>
+        <w:rPr>
+          <w:rFonts w:ascii="Arial" w:hAnsi="Arial" w:cs="Arial"/>
+          <w:sz w:val="24"/>
+        </w:rPr>
+        <w:t xml:space="preserve">e observa que se presenta un desplazamiento de onda por parte de la corriente, esto debido a que por la carga y descarga del capacitor la corriente tiende a </w:t>
+      </w:r>
+      <w:r>
+        <w:rPr>
+          <w:rFonts w:ascii="Arial" w:hAnsi="Arial" w:cs="Arial"/>
+          <w:sz w:val="24"/>
+        </w:rPr>
+        <w:t>adelantarse</w:t>
+      </w:r>
+      <w:r>
+        <w:rPr>
+          <w:rFonts w:ascii="Arial" w:hAnsi="Arial" w:cs="Arial"/>
+          <w:sz w:val="24"/>
+        </w:rPr>
+        <w:t xml:space="preserve"> 90 grados respecto a la onda del voltaje.</w:t>
+      </w:r>
+    </w:p>
+    <w:p>
+      <w:pPr>
+        <w:jc w:val="both"/>
+        <w:rPr>
+          <w:rFonts w:ascii="Arial" w:hAnsi="Arial" w:cs="Arial"/>
+          <w:sz w:val="24"/>
+        </w:rPr>
+      </w:pPr>
+      <w:r>
+        <w:rPr>
+          <w:rFonts w:ascii="Arial" w:hAnsi="Arial" w:cs="Arial"/>
+          <w:sz w:val="24"/>
+        </w:rPr>
+        <w:t xml:space="preserve">Mediante las mediciones realizadas en el circuito #1 (Tabla #1) y el cálculo de la reactancia capacitiva </w:t>
+      </w:r>
+      <w:r>
+        <w:rPr>
+          <w:rFonts w:ascii="Arial" w:hAnsi="Arial" w:cs="Arial"/>
+          <w:sz w:val="24"/>
+        </w:rPr>
+        <w:t xml:space="preserve">podemos interpretar como si el condensador funcionara como una segunda resistencia de </w:t>
+      </w:r>
+      <w:r>
+        <w:rPr>
+          <w:rFonts w:ascii="Arial" w:hAnsi="Arial" w:cs="Arial"/>
+          <w:sz w:val="24"/>
+        </w:rPr>
+        <w:t xml:space="preserve">3.98 kΩ, lo cual provoca una gran caída de tensión y hace que se consuma </w:t>
+      </w:r>
+      <w:r>
+        <w:rPr>
+          <w:rFonts w:ascii="Arial" w:hAnsi="Arial" w:cs="Arial"/>
+          <w:sz w:val="24"/>
+        </w:rPr>
+        <w:t>en ella gran parte del</w:t>
+      </w:r>
+      <w:r>
+        <w:rPr>
+          <w:rFonts w:ascii="Arial" w:hAnsi="Arial" w:cs="Arial"/>
+          <w:sz w:val="24"/>
+        </w:rPr>
+        <w:t xml:space="preserve"> voltaje</w:t>
+      </w:r>
+      <w:r>
+        <w:rPr>
+          <w:rFonts w:ascii="Arial" w:hAnsi="Arial" w:cs="Arial"/>
+          <w:sz w:val="24"/>
+        </w:rPr>
+        <w:t xml:space="preserve">, es por esto </w:t>
+      </w:r>
+      <w:r>
+        <w:rPr>
+          <w:rFonts w:ascii="Arial" w:hAnsi="Arial" w:cs="Arial"/>
+          <w:sz w:val="24"/>
+        </w:rPr>
+        <w:t xml:space="preserve">que al comparar </w:t>
+      </w:r>
+      <w:r>
+        <w:rPr>
+          <w:rFonts w:ascii="Arial" w:hAnsi="Arial" w:cs="Arial"/>
+          <w:sz w:val="24"/>
+        </w:rPr>
+        <w:t xml:space="preserve">la tensión en el capacitor y en la resistencia, esta última tiene un </w:t>
+      </w:r>
+      <w:r>
+        <w:rPr>
+          <w:rFonts w:ascii="Arial" w:hAnsi="Arial" w:cs="Arial"/>
+          <w:sz w:val="24"/>
+        </w:rPr>
+        <w:t xml:space="preserve">valor casi despreciable, </w:t>
+      </w:r>
+      <w:r>
+        <w:rPr>
+          <w:rFonts w:ascii="Arial" w:hAnsi="Arial" w:cs="Arial"/>
+          <w:sz w:val="24"/>
+        </w:rPr>
+        <w:t>por otra parte también podemos comprobar</w:t>
+      </w:r>
+      <w:r>
+        <w:rPr>
+          <w:rFonts w:ascii="Arial" w:hAnsi="Arial" w:cs="Arial"/>
+          <w:sz w:val="24"/>
+        </w:rPr>
+        <w:t xml:space="preserve"> que </w:t>
+      </w:r>
+      <w:r>
+        <w:rPr>
+          <w:rFonts w:ascii="Arial" w:hAnsi="Arial" w:cs="Arial"/>
+          <w:sz w:val="24"/>
+        </w:rPr>
+        <w:t>el valor de la reactancia capacitiva es 39.8 veces más grande que la resistencia</w:t>
+      </w:r>
+      <w:r>
+        <w:rPr>
+          <w:rFonts w:ascii="Arial" w:hAnsi="Arial" w:cs="Arial"/>
+          <w:sz w:val="24"/>
+        </w:rPr>
+        <w:t>.</w:t>
+      </w:r>
+    </w:p>
+    <w:p>
+      <w:pPr>
+        <w:jc w:val="both"/>
+        <w:rPr>
+          <w:rFonts w:ascii="Arial" w:hAnsi="Arial" w:cs="Arial"/>
+          <w:sz w:val="24"/>
+        </w:rPr>
+      </w:pPr>
+      <w:r>
+        <w:rPr>
+          <w:rFonts w:ascii="Arial" w:hAnsi="Arial" w:cs="Arial"/>
+          <w:sz w:val="24"/>
+        </w:rPr>
+        <w:t>Como se puede apreciar</w:t>
+      </w:r>
+      <w:r>
+        <w:rPr>
+          <w:rFonts w:ascii="Arial" w:hAnsi="Arial" w:cs="Arial"/>
+          <w:sz w:val="24"/>
+        </w:rPr>
+        <w:t xml:space="preserve"> en la imagen </w:t>
+      </w:r>
+      <w:r>
+        <w:rPr>
+          <w:rFonts w:ascii="Arial" w:hAnsi="Arial" w:cs="Arial"/>
+          <w:sz w:val="24"/>
+        </w:rPr>
+        <w:t>#4 la cual corresponde al comportamiento de la onda de corriente y tensión</w:t>
+      </w:r>
+      <w:r>
+        <w:rPr>
+          <w:rFonts w:ascii="Arial" w:hAnsi="Arial" w:cs="Arial"/>
+          <w:sz w:val="24"/>
+        </w:rPr>
+        <w:t xml:space="preserve"> en el osciloscopio, la </w:t>
+      </w:r>
+      <w:r>
+        <w:rPr>
+          <w:rFonts w:ascii="Arial" w:hAnsi="Arial" w:cs="Arial"/>
+          <w:sz w:val="24"/>
+        </w:rPr>
+        <w:t xml:space="preserve">senoidal </w:t>
+      </w:r>
+      <w:r>
+        <w:rPr>
+          <w:rFonts w:ascii="Arial" w:hAnsi="Arial" w:cs="Arial"/>
+          <w:sz w:val="24"/>
+        </w:rPr>
+        <w:t xml:space="preserve">de la </w:t>
+      </w:r>
+      <w:r>
+        <w:rPr>
+          <w:rFonts w:ascii="Arial" w:hAnsi="Arial" w:cs="Arial"/>
+          <w:sz w:val="24"/>
+        </w:rPr>
+        <w:t>corriente se a</w:t>
+      </w:r>
+      <w:r>
+        <w:rPr>
+          <w:rFonts w:ascii="Arial" w:hAnsi="Arial" w:cs="Arial"/>
+          <w:sz w:val="24"/>
+        </w:rPr>
+        <w:t xml:space="preserve">delanta </w:t>
+      </w:r>
+      <w:r>
+        <w:rPr>
+          <w:rFonts w:ascii="Arial" w:hAnsi="Arial" w:cs="Arial"/>
+          <w:sz w:val="24"/>
+        </w:rPr>
+        <w:t xml:space="preserve">90 grados </w:t>
+      </w:r>
+      <w:r>
+        <w:rPr>
+          <w:rFonts w:ascii="Arial" w:hAnsi="Arial" w:cs="Arial"/>
+          <w:sz w:val="24"/>
+        </w:rPr>
+        <w:t xml:space="preserve">respecto a la </w:t>
+      </w:r>
+      <w:r>
+        <w:rPr>
+          <w:rFonts w:ascii="Arial" w:hAnsi="Arial" w:cs="Arial"/>
+          <w:sz w:val="24"/>
+        </w:rPr>
+        <w:t>tensión, este fenómeno es característico de los circuitos con capacitores en corriente alterna</w:t>
+      </w:r>
+      <w:r>
+        <w:rPr>
+          <w:rFonts w:ascii="Arial" w:hAnsi="Arial" w:cs="Arial"/>
+          <w:sz w:val="24"/>
+        </w:rPr>
+        <w:t>, por lo tanto se puede afirmar que ese es un factor que relaciona a ambas ondas.</w:t>
+      </w:r>
+    </w:p>
+    <w:p>
+      <w:pPr>
+        <w:jc w:val="both"/>
+        <w:rPr>
+          <w:rFonts w:ascii="Arial" w:hAnsi="Arial" w:cs="Arial"/>
+          <w:sz w:val="24"/>
+        </w:rPr>
+      </w:pPr>
+      <w:r>
+        <w:rPr>
+          <w:rFonts w:ascii="Arial" w:hAnsi="Arial" w:cs="Arial"/>
+          <w:sz w:val="24"/>
+        </w:rPr>
+        <w:t xml:space="preserve">En el gráfico #3 podemos </w:t>
+      </w:r>
+      <w:r>
+        <w:rPr>
+          <w:rFonts w:ascii="Arial" w:hAnsi="Arial" w:cs="Arial"/>
+          <w:sz w:val="24"/>
+        </w:rPr>
+        <w:t>observar que con</w:t>
+      </w:r>
+      <w:r>
+        <w:rPr>
+          <w:rFonts w:ascii="Arial" w:hAnsi="Arial" w:cs="Arial"/>
+          <w:sz w:val="24"/>
+        </w:rPr>
+        <w:t xml:space="preserve">forme la frecuencia </w:t>
+      </w:r>
+      <w:r>
+        <w:rPr>
+          <w:rFonts w:ascii="Arial" w:hAnsi="Arial" w:cs="Arial"/>
+          <w:sz w:val="24"/>
+        </w:rPr>
+        <w:t xml:space="preserve">aumenta la corriente </w:t>
+      </w:r>
+      <w:r>
+        <w:rPr>
+          <w:rFonts w:ascii="Arial" w:hAnsi="Arial" w:cs="Arial"/>
+          <w:sz w:val="24"/>
+        </w:rPr>
+        <w:t xml:space="preserve">gradualmente </w:t>
+      </w:r>
+      <w:r>
+        <w:rPr>
+          <w:rFonts w:ascii="Arial" w:hAnsi="Arial" w:cs="Arial"/>
+          <w:sz w:val="24"/>
+        </w:rPr>
+        <w:t>aumenta</w:t>
+      </w:r>
+      <w:r>
+        <w:rPr>
+          <w:rFonts w:ascii="Arial" w:hAnsi="Arial" w:cs="Arial"/>
+          <w:sz w:val="24"/>
+        </w:rPr>
+        <w:t xml:space="preserve"> </w:t>
+      </w:r>
+      <w:r>
+        <w:rPr>
+          <w:rFonts w:ascii="Arial" w:hAnsi="Arial" w:cs="Arial"/>
+          <w:sz w:val="24"/>
+        </w:rPr>
+        <w:t>en todo</w:t>
+      </w:r>
+      <w:r>
+        <w:rPr>
+          <w:rFonts w:ascii="Arial" w:hAnsi="Arial" w:cs="Arial"/>
+          <w:sz w:val="24"/>
+        </w:rPr>
+        <w:t xml:space="preserve"> circuit</w:t>
+      </w:r>
+      <w:r>
+        <w:rPr>
+          <w:rFonts w:ascii="Arial" w:hAnsi="Arial" w:cs="Arial"/>
+          <w:sz w:val="24"/>
+        </w:rPr>
+        <w:t xml:space="preserve">o en CA con capacitores con </w:t>
+      </w:r>
+      <w:r>
+        <w:rPr>
+          <w:rFonts w:ascii="Arial" w:hAnsi="Arial" w:cs="Arial"/>
+          <w:sz w:val="24"/>
+        </w:rPr>
+        <w:lastRenderedPageBreak/>
+        <w:t>valores de capacitancia y tensión constantes</w:t>
+      </w:r>
+      <w:r>
+        <w:rPr>
+          <w:rFonts w:ascii="Arial" w:hAnsi="Arial" w:cs="Arial"/>
+          <w:sz w:val="24"/>
+        </w:rPr>
+        <w:t>.</w:t>
+      </w:r>
+      <w:r>
+        <w:rPr>
+          <w:rFonts w:ascii="Arial" w:hAnsi="Arial" w:cs="Arial"/>
+          <w:sz w:val="24"/>
+        </w:rPr>
+        <w:t xml:space="preserve"> </w:t>
+      </w:r>
+      <w:r>
+        <w:rPr>
+          <w:rFonts w:ascii="Arial" w:hAnsi="Arial" w:cs="Arial"/>
+          <w:sz w:val="24"/>
+        </w:rPr>
+        <w:t>Se afirma que era lo esperado debido a la siguiente relación matemática:</w:t>
+      </w:r>
+    </w:p>
+    <w:p>
+      <w:pPr>
         <w:jc w:val="center"/>
         <w:rPr>
-          <w:rFonts w:ascii="Arial" w:hAnsi="Arial" w:cs="Arial"/>
-          <w:sz w:val="24"/>
-          <w:u w:val="single"/>
-        </w:rPr>
-      </w:pPr>
-    </w:p>
-    <w:p>
-      <w:pPr>
-        <w:jc w:val="center"/>
-        <w:rPr>
-          <w:rFonts w:ascii="Arial" w:hAnsi="Arial" w:cs="Arial"/>
-          <w:sz w:val="24"/>
-          <w:u w:val="single"/>
-        </w:rPr>
-      </w:pPr>
-    </w:p>
-    <w:p>
-      <w:pPr>
-        <w:rPr>
-          <w:rFonts w:ascii="Arial" w:hAnsi="Arial" w:cs="Arial"/>
+          <w:rFonts w:ascii="Arial" w:eastAsiaTheme="minorEastAsia" w:hAnsi="Arial" w:cs="Arial"/>
           <w:b/>
           <w:sz w:val="24"/>
         </w:rPr>
       </w:pPr>
-      <w:r>
-        <w:rPr>
-          <w:rFonts w:ascii="Arial" w:hAnsi="Arial" w:cs="Arial"/>
-          <w:b/>
-          <w:sz w:val="24"/>
-        </w:rPr>
-        <w:t>ANALISIS</w:t>
-      </w:r>
-      <w:r>
-        <w:rPr>
-          <w:rFonts w:ascii="Arial" w:hAnsi="Arial" w:cs="Arial"/>
-          <w:b/>
-          <w:sz w:val="24"/>
-        </w:rPr>
-        <w:t>:</w:t>
-      </w:r>
+      <m:oMathPara>
+        <m:oMath>
+          <m:r>
+            <w:rPr>
+              <w:rFonts w:ascii="Cambria Math" w:eastAsiaTheme="minorEastAsia" w:hAnsi="Cambria Math" w:cs="Arial"/>
+              <w:sz w:val="24"/>
+            </w:rPr>
+            <m:t>f=</m:t>
+          </m:r>
+          <m:f>
+            <m:fPr>
+              <m:ctrlPr>
+                <w:rPr>
+                  <w:rFonts w:ascii="Cambria Math" w:eastAsiaTheme="minorEastAsia" w:hAnsi="Cambria Math" w:cs="Arial"/>
+                  <w:i/>
+                  <w:sz w:val="24"/>
+                </w:rPr>
+              </m:ctrlPr>
+            </m:fPr>
+            <m:num>
+              <m:r>
+                <w:rPr>
+                  <w:rFonts w:ascii="Cambria Math" w:eastAsiaTheme="minorEastAsia" w:hAnsi="Cambria Math" w:cs="Arial"/>
+                  <w:sz w:val="24"/>
+                </w:rPr>
+                <m:t>1</m:t>
+              </m:r>
+            </m:num>
+            <m:den>
+              <m:r>
+                <w:rPr>
+                  <w:rFonts w:ascii="Cambria Math" w:eastAsiaTheme="minorEastAsia" w:hAnsi="Cambria Math" w:cs="Arial"/>
+                  <w:sz w:val="24"/>
+                </w:rPr>
+                <m:t>j</m:t>
+              </m:r>
+              <m:r>
+                <w:rPr>
+                  <w:rFonts w:ascii="Cambria Math" w:eastAsiaTheme="minorEastAsia" w:hAnsi="Cambria Math" w:cs="Arial"/>
+                  <w:sz w:val="24"/>
+                </w:rPr>
+                <m:t>2πC</m:t>
+              </m:r>
+            </m:den>
+          </m:f>
+          <m:f>
+            <m:fPr>
+              <m:ctrlPr>
+                <w:rPr>
+                  <w:rFonts w:ascii="Cambria Math" w:eastAsiaTheme="minorEastAsia" w:hAnsi="Cambria Math" w:cs="Arial"/>
+                  <w:b/>
+                  <w:i/>
+                  <w:sz w:val="24"/>
+                </w:rPr>
+              </m:ctrlPr>
+            </m:fPr>
+            <m:num>
+              <m:r>
+                <m:rPr>
+                  <m:sty m:val="bi"/>
+                </m:rPr>
+                <w:rPr>
+                  <w:rFonts w:ascii="Cambria Math" w:eastAsiaTheme="minorEastAsia" w:hAnsi="Cambria Math" w:cs="Arial"/>
+                  <w:sz w:val="24"/>
+                </w:rPr>
+                <m:t>I</m:t>
+              </m:r>
+            </m:num>
+            <m:den>
+              <m:r>
+                <m:rPr>
+                  <m:sty m:val="bi"/>
+                </m:rPr>
+                <w:rPr>
+                  <w:rFonts w:ascii="Cambria Math" w:eastAsiaTheme="minorEastAsia" w:hAnsi="Cambria Math" w:cs="Arial"/>
+                  <w:sz w:val="24"/>
+                </w:rPr>
+                <m:t>V</m:t>
+              </m:r>
+            </m:den>
+          </m:f>
+        </m:oMath>
+      </m:oMathPara>
     </w:p>
     <w:p>
       <w:pPr>
         <w:jc w:val="both"/>
         <w:rPr>
-          <w:rFonts w:ascii="Arial" w:hAnsi="Arial" w:cs="Arial"/>
-          <w:sz w:val="24"/>
-        </w:rPr>
-      </w:pPr>
+          <w:rFonts w:ascii="Arial" w:eastAsiaTheme="minorEastAsia" w:hAnsi="Arial" w:cs="Arial"/>
+          <w:sz w:val="24"/>
+        </w:rPr>
+      </w:pPr>
+      <w:r>
+        <w:rPr>
+          <w:rFonts w:ascii="Arial" w:eastAsiaTheme="minorEastAsia" w:hAnsi="Arial" w:cs="Arial"/>
+          <w:sz w:val="24"/>
+        </w:rPr>
+        <w:t>La anterior ecuación nos permite determinar</w:t>
+      </w:r>
+      <w:r>
+        <w:rPr>
+          <w:rFonts w:ascii="Arial" w:eastAsiaTheme="minorEastAsia" w:hAnsi="Arial" w:cs="Arial"/>
+          <w:sz w:val="24"/>
+        </w:rPr>
+        <w:t xml:space="preserve"> que la frecuencia es directamente proporcional a la corriente, además se comprueba la tendencia lineal en el gráfico.</w:t>
+      </w:r>
     </w:p>
     <w:p>
       <w:pPr>
@@ -4631,283 +5245,6 @@
           <w:rFonts w:ascii="Arial" w:hAnsi="Arial" w:cs="Arial"/>
           <w:sz w:val="24"/>
         </w:rPr>
-        <w:t>En la práctica realizada se comp</w:t>
-      </w:r>
-      <w:r>
-        <w:rPr>
-          <w:rFonts w:ascii="Arial" w:hAnsi="Arial" w:cs="Arial"/>
-          <w:sz w:val="24"/>
-        </w:rPr>
-        <w:t>robó el comportamiento de la corriente y tensión en el capacitor en corriente alterna, esto con ayuda del osciloscopio (Imagen #4) se pue</w:t>
-      </w:r>
-      <w:r>
-        <w:rPr>
-          <w:rFonts w:ascii="Arial" w:hAnsi="Arial" w:cs="Arial"/>
-          <w:sz w:val="24"/>
-        </w:rPr>
-        <w:t xml:space="preserve">de apreciar de una mejor manera. Se observa que se presenta un desplazamiento de onda por parte de la corriente, esto debido a que por la carga y descarga del capacitor la corriente tiende a </w:t>
-      </w:r>
-      <w:r>
-        <w:rPr>
-          <w:rFonts w:ascii="Arial" w:hAnsi="Arial" w:cs="Arial"/>
-          <w:sz w:val="24"/>
-        </w:rPr>
-        <w:t>adelantarse</w:t>
-      </w:r>
-      <w:bookmarkStart w:id="0" w:name="_GoBack"/>
-      <w:bookmarkEnd w:id="0"/>
-      <w:r>
-        <w:rPr>
-          <w:rFonts w:ascii="Arial" w:hAnsi="Arial" w:cs="Arial"/>
-          <w:sz w:val="24"/>
-        </w:rPr>
-        <w:t xml:space="preserve"> 90 grados respecto a la onda del voltaje.</w:t>
-      </w:r>
-    </w:p>
-    <w:p>
-      <w:pPr>
-        <w:jc w:val="both"/>
-        <w:rPr>
-          <w:rFonts w:ascii="Arial" w:hAnsi="Arial" w:cs="Arial"/>
-          <w:sz w:val="24"/>
-        </w:rPr>
-      </w:pPr>
-      <w:r>
-        <w:rPr>
-          <w:rFonts w:ascii="Arial" w:hAnsi="Arial" w:cs="Arial"/>
-          <w:sz w:val="24"/>
-        </w:rPr>
-        <w:t xml:space="preserve">Mediante las mediciones realizadas en el circuito #1 (Tabla #1) y el cálculo de la reactancia capacitiva </w:t>
-      </w:r>
-      <w:r>
-        <w:rPr>
-          <w:rFonts w:ascii="Arial" w:hAnsi="Arial" w:cs="Arial"/>
-          <w:sz w:val="24"/>
-        </w:rPr>
-        <w:t xml:space="preserve">podemos interpretar como si el condensador funcionara como una segunda resistencia de </w:t>
-      </w:r>
-      <w:r>
-        <w:rPr>
-          <w:rFonts w:ascii="Arial" w:hAnsi="Arial" w:cs="Arial"/>
-          <w:sz w:val="24"/>
-        </w:rPr>
-        <w:t xml:space="preserve">3.98 kΩ, lo cual provoca una gran caída de tensión y hace que se consuma </w:t>
-      </w:r>
-      <w:r>
-        <w:rPr>
-          <w:rFonts w:ascii="Arial" w:hAnsi="Arial" w:cs="Arial"/>
-          <w:sz w:val="24"/>
-        </w:rPr>
-        <w:t>en ella gran parte del</w:t>
-      </w:r>
-      <w:r>
-        <w:rPr>
-          <w:rFonts w:ascii="Arial" w:hAnsi="Arial" w:cs="Arial"/>
-          <w:sz w:val="24"/>
-        </w:rPr>
-        <w:t xml:space="preserve"> voltaje</w:t>
-      </w:r>
-      <w:r>
-        <w:rPr>
-          <w:rFonts w:ascii="Arial" w:hAnsi="Arial" w:cs="Arial"/>
-          <w:sz w:val="24"/>
-        </w:rPr>
-        <w:t xml:space="preserve">, es por esto </w:t>
-      </w:r>
-      <w:r>
-        <w:rPr>
-          <w:rFonts w:ascii="Arial" w:hAnsi="Arial" w:cs="Arial"/>
-          <w:sz w:val="24"/>
-        </w:rPr>
-        <w:t>que al comparar el voltaje medido en la resistencia con el del capacitor</w:t>
-      </w:r>
-      <w:r>
-        <w:rPr>
-          <w:rFonts w:ascii="Arial" w:hAnsi="Arial" w:cs="Arial"/>
-          <w:sz w:val="24"/>
-        </w:rPr>
-        <w:t xml:space="preserve">, la tensión en la resistencia tiene un valor casi </w:t>
-      </w:r>
-      <w:r>
-        <w:rPr>
-          <w:rFonts w:ascii="Arial" w:hAnsi="Arial" w:cs="Arial"/>
-          <w:sz w:val="24"/>
-        </w:rPr>
-        <w:t>despreciable</w:t>
-      </w:r>
-      <w:r>
-        <w:rPr>
-          <w:rFonts w:ascii="Arial" w:hAnsi="Arial" w:cs="Arial"/>
-          <w:sz w:val="24"/>
-        </w:rPr>
-        <w:t>.</w:t>
-      </w:r>
-    </w:p>
-    <w:p>
-      <w:pPr>
-        <w:jc w:val="both"/>
-        <w:rPr>
-          <w:rFonts w:ascii="Arial" w:hAnsi="Arial" w:cs="Arial"/>
-          <w:sz w:val="24"/>
-        </w:rPr>
-      </w:pPr>
-      <w:r>
-        <w:rPr>
-          <w:rFonts w:ascii="Arial" w:hAnsi="Arial" w:cs="Arial"/>
-          <w:sz w:val="24"/>
-        </w:rPr>
-        <w:t>Como se puede apreciar</w:t>
-      </w:r>
-      <w:r>
-        <w:rPr>
-          <w:rFonts w:ascii="Arial" w:hAnsi="Arial" w:cs="Arial"/>
-          <w:sz w:val="24"/>
-        </w:rPr>
-        <w:t xml:space="preserve"> en la imagen tomada en el osciloscopio, la </w:t>
-      </w:r>
-      <w:r>
-        <w:rPr>
-          <w:rFonts w:ascii="Arial" w:hAnsi="Arial" w:cs="Arial"/>
-          <w:sz w:val="24"/>
-        </w:rPr>
-        <w:t xml:space="preserve">onda de la </w:t>
-      </w:r>
-      <w:r>
-        <w:rPr>
-          <w:rFonts w:ascii="Arial" w:hAnsi="Arial" w:cs="Arial"/>
-          <w:sz w:val="24"/>
-        </w:rPr>
-        <w:t>corriente se a</w:t>
-      </w:r>
-      <w:r>
-        <w:rPr>
-          <w:rFonts w:ascii="Arial" w:hAnsi="Arial" w:cs="Arial"/>
-          <w:sz w:val="24"/>
-        </w:rPr>
-        <w:t xml:space="preserve">delanta </w:t>
-      </w:r>
-      <w:r>
-        <w:rPr>
-          <w:rFonts w:ascii="Arial" w:hAnsi="Arial" w:cs="Arial"/>
-          <w:sz w:val="24"/>
-        </w:rPr>
-        <w:t>90 grados respecto a la onda de la tensión, este fenómeno es característico de los circuitos con capacitores en corriente alterna</w:t>
-      </w:r>
-      <w:r>
-        <w:rPr>
-          <w:rFonts w:ascii="Arial" w:hAnsi="Arial" w:cs="Arial"/>
-          <w:sz w:val="24"/>
-        </w:rPr>
-        <w:t>, por lo tanto se puede afirmar que ese es un factor que relaciona a ambas ondas.</w:t>
-      </w:r>
-    </w:p>
-    <w:p>
-      <w:pPr>
-        <w:jc w:val="both"/>
-        <w:rPr>
-          <w:rFonts w:ascii="Arial" w:hAnsi="Arial" w:cs="Arial"/>
-          <w:sz w:val="24"/>
-        </w:rPr>
-      </w:pPr>
-      <w:r>
-        <w:rPr>
-          <w:rFonts w:ascii="Arial" w:hAnsi="Arial" w:cs="Arial"/>
-          <w:sz w:val="24"/>
-        </w:rPr>
-        <w:t xml:space="preserve">En el gráfico #3 podemos </w:t>
-      </w:r>
-      <w:r>
-        <w:rPr>
-          <w:rFonts w:ascii="Arial" w:hAnsi="Arial" w:cs="Arial"/>
-          <w:sz w:val="24"/>
-        </w:rPr>
-        <w:t>observar que con</w:t>
-      </w:r>
-      <w:r>
-        <w:rPr>
-          <w:rFonts w:ascii="Arial" w:hAnsi="Arial" w:cs="Arial"/>
-          <w:sz w:val="24"/>
-        </w:rPr>
-        <w:t xml:space="preserve">forme la frecuencia </w:t>
-      </w:r>
-      <w:r>
-        <w:rPr>
-          <w:rFonts w:ascii="Arial" w:hAnsi="Arial" w:cs="Arial"/>
-          <w:sz w:val="24"/>
-        </w:rPr>
-        <w:t xml:space="preserve">aumenta la corriente </w:t>
-      </w:r>
-      <w:r>
-        <w:rPr>
-          <w:rFonts w:ascii="Arial" w:hAnsi="Arial" w:cs="Arial"/>
-          <w:sz w:val="24"/>
-        </w:rPr>
-        <w:t xml:space="preserve">gradualmente </w:t>
-      </w:r>
-      <w:r>
-        <w:rPr>
-          <w:rFonts w:ascii="Arial" w:hAnsi="Arial" w:cs="Arial"/>
-          <w:sz w:val="24"/>
-        </w:rPr>
-        <w:t>aumenta</w:t>
-      </w:r>
-      <w:r>
-        <w:rPr>
-          <w:rFonts w:ascii="Arial" w:hAnsi="Arial" w:cs="Arial"/>
-          <w:sz w:val="24"/>
-        </w:rPr>
-        <w:t xml:space="preserve"> </w:t>
-      </w:r>
-      <w:r>
-        <w:rPr>
-          <w:rFonts w:ascii="Arial" w:hAnsi="Arial" w:cs="Arial"/>
-          <w:sz w:val="24"/>
-        </w:rPr>
-        <w:t>en todo</w:t>
-      </w:r>
-      <w:r>
-        <w:rPr>
-          <w:rFonts w:ascii="Arial" w:hAnsi="Arial" w:cs="Arial"/>
-          <w:sz w:val="24"/>
-        </w:rPr>
-        <w:t xml:space="preserve"> circuit</w:t>
-      </w:r>
-      <w:r>
-        <w:rPr>
-          <w:rFonts w:ascii="Arial" w:hAnsi="Arial" w:cs="Arial"/>
-          <w:sz w:val="24"/>
-        </w:rPr>
-        <w:t>o en CA con capacitores con valores de capacitancia y tensión constantes</w:t>
-      </w:r>
-      <w:r>
-        <w:rPr>
-          <w:rFonts w:ascii="Arial" w:hAnsi="Arial" w:cs="Arial"/>
-          <w:sz w:val="24"/>
-        </w:rPr>
-        <w:t>.</w:t>
-      </w:r>
-      <w:r>
-        <w:rPr>
-          <w:rFonts w:ascii="Arial" w:hAnsi="Arial" w:cs="Arial"/>
-          <w:sz w:val="24"/>
-        </w:rPr>
-        <w:t xml:space="preserve"> </w:t>
-      </w:r>
-    </w:p>
-    <w:p>
-      <w:pPr>
-        <w:jc w:val="both"/>
-        <w:rPr>
-          <w:rFonts w:ascii="Arial" w:hAnsi="Arial" w:cs="Arial"/>
-          <w:sz w:val="24"/>
-        </w:rPr>
-      </w:pPr>
-      <w:r>
-        <w:rPr>
-          <w:rFonts w:ascii="Arial" w:hAnsi="Arial" w:cs="Arial"/>
-          <w:sz w:val="24"/>
-        </w:rPr>
-        <w:lastRenderedPageBreak/>
         <w:t>La relación existente entre</w:t>
       </w:r>
       <w:r>
@@ -4973,7 +5310,23 @@
           <w:rFonts w:ascii="Arial" w:hAnsi="Arial" w:cs="Arial"/>
           <w:sz w:val="24"/>
         </w:rPr>
-        <w:t>, la cual tiene la característica de ser una cantidad compleja medida en Ohms (Ω)</w:t>
+        <w:t xml:space="preserve">, la cual tiene la característica de ser una cantidad compleja medida en </w:t>
+      </w:r>
+      <w:proofErr w:type="spellStart"/>
+      <w:r>
+        <w:rPr>
+          <w:rFonts w:ascii="Arial" w:hAnsi="Arial" w:cs="Arial"/>
+          <w:sz w:val="24"/>
+        </w:rPr>
+        <w:t>Ohms</w:t>
+      </w:r>
+      <w:proofErr w:type="spellEnd"/>
+      <w:r>
+        <w:rPr>
+          <w:rFonts w:ascii="Arial" w:hAnsi="Arial" w:cs="Arial"/>
+          <w:sz w:val="24"/>
+        </w:rPr>
+        <w:t xml:space="preserve"> (Ω)</w:t>
       </w:r>
       <w:r>
         <w:rPr>
@@ -5449,6 +5802,46 @@
     </w:p>
     <w:p>
       <w:pPr>
+        <w:jc w:val="both"/>
+        <w:rPr>
+          <w:rFonts w:ascii="Arial" w:eastAsiaTheme="minorEastAsia" w:hAnsi="Arial" w:cs="Arial"/>
+          <w:sz w:val="24"/>
+          <w:szCs w:val="24"/>
+        </w:rPr>
+      </w:pPr>
+    </w:p>
+    <w:p>
+      <w:pPr>
+        <w:jc w:val="both"/>
+        <w:rPr>
+          <w:rFonts w:ascii="Arial" w:eastAsiaTheme="minorEastAsia" w:hAnsi="Arial" w:cs="Arial"/>
+          <w:sz w:val="24"/>
+          <w:szCs w:val="24"/>
+        </w:rPr>
+      </w:pPr>
+    </w:p>
+    <w:p>
+      <w:pPr>
+        <w:jc w:val="both"/>
+        <w:rPr>
+          <w:rFonts w:ascii="Arial" w:eastAsiaTheme="minorEastAsia" w:hAnsi="Arial" w:cs="Arial"/>
+          <w:sz w:val="24"/>
+          <w:szCs w:val="24"/>
+        </w:rPr>
+      </w:pPr>
+    </w:p>
+    <w:p>
+      <w:pPr>
+        <w:jc w:val="both"/>
+        <w:rPr>
+          <w:rFonts w:ascii="Arial" w:eastAsiaTheme="minorEastAsia" w:hAnsi="Arial" w:cs="Arial"/>
+          <w:sz w:val="24"/>
+          <w:szCs w:val="24"/>
+        </w:rPr>
+      </w:pPr>
+    </w:p>
+    <w:p>
+      <w:pPr>
         <w:rPr>
           <w:rFonts w:ascii="Arial" w:hAnsi="Arial" w:cs="Arial"/>
           <w:b/>
@@ -5461,8 +5854,18 @@
           <w:b/>
           <w:sz w:val="24"/>
         </w:rPr>
+        <w:lastRenderedPageBreak/>
         <w:t>CONCLUSIONES</w:t>
       </w:r>
+    </w:p>
+    <w:p>
+      <w:pPr>
+        <w:rPr>
+          <w:rFonts w:ascii="Arial" w:hAnsi="Arial" w:cs="Arial"/>
+          <w:b/>
+          <w:sz w:val="24"/>
+        </w:rPr>
+      </w:pPr>
     </w:p>
     <w:p>
       <w:pPr>
@@ -5496,28 +5899,14 @@
           <w:rFonts w:ascii="Arial" w:hAnsi="Arial" w:cs="Arial"/>
           <w:sz w:val="24"/>
         </w:rPr>
-        <w:t xml:space="preserve"> 90 grados respecto a la onda del voltaje en circuitos </w:t>
-      </w:r>
-      <w:r>
-        <w:rPr>
-          <w:rFonts w:ascii="Arial" w:hAnsi="Arial" w:cs="Arial"/>
-          <w:sz w:val="24"/>
-        </w:rPr>
-        <w:t>c</w:t>
-      </w:r>
-      <w:r>
-        <w:rPr>
-          <w:rFonts w:ascii="Arial" w:hAnsi="Arial" w:cs="Arial"/>
-          <w:sz w:val="24"/>
-        </w:rPr>
-        <w:t>on capacitores</w:t>
-      </w:r>
-      <w:r>
-        <w:rPr>
-          <w:rFonts w:ascii="Arial" w:hAnsi="Arial" w:cs="Arial"/>
-          <w:sz w:val="24"/>
-        </w:rPr>
-        <w:t xml:space="preserve"> en CA</w:t>
+        <w:t xml:space="preserve"> 90 grados</w:t>
+      </w:r>
+      <w:r>
+        <w:rPr>
+          <w:rFonts w:ascii="Arial" w:hAnsi="Arial" w:cs="Arial"/>
+          <w:sz w:val="24"/>
+        </w:rPr>
+        <w:t xml:space="preserve"> respecto a la onda del voltaje en capacitores en CA</w:t>
       </w:r>
       <w:r>
         <w:rPr>
@@ -5573,7 +5962,21 @@
           <w:rFonts w:ascii="Arial" w:hAnsi="Arial" w:cs="Arial"/>
           <w:sz w:val="24"/>
         </w:rPr>
-        <w:t>corriente es directamente proporcional al voltaje y viceversa en circuitos en CA.</w:t>
+        <w:t xml:space="preserve">corriente es directamente proporcional al voltaje y viceversa en circuitos </w:t>
+      </w:r>
+      <w:r>
+        <w:rPr>
+          <w:rFonts w:ascii="Arial" w:hAnsi="Arial" w:cs="Arial"/>
+          <w:sz w:val="24"/>
+        </w:rPr>
+        <w:t>RC serie</w:t>
+      </w:r>
+      <w:r>
+        <w:rPr>
+          <w:rFonts w:ascii="Arial" w:hAnsi="Arial" w:cs="Arial"/>
+          <w:sz w:val="24"/>
+        </w:rPr>
+        <w:t>.</w:t>
       </w:r>
     </w:p>
     <w:p>
@@ -5629,34 +6032,6 @@
           <w:rFonts w:ascii="Arial" w:hAnsi="Arial" w:cs="Arial"/>
           <w:sz w:val="24"/>
         </w:rPr>
-        <w:t>En CA podemos ex</w:t>
-      </w:r>
-      <w:r>
-        <w:rPr>
-          <w:rFonts w:ascii="Arial" w:hAnsi="Arial" w:cs="Arial"/>
-          <w:sz w:val="24"/>
-        </w:rPr>
-        <w:t>presar la corriente y el voltaje variable respecto al tiempo en forma fasorial.</w:t>
-      </w:r>
-    </w:p>
-    <w:p>
-      <w:pPr>
-        <w:pStyle w:val="Prrafodelista"/>
-        <w:numPr>
-          <w:ilvl w:val="0"/>
-          <w:numId w:val="4"/>
-        </w:numPr>
-        <w:jc w:val="both"/>
-        <w:rPr>
-          <w:rFonts w:ascii="Arial" w:hAnsi="Arial" w:cs="Arial"/>
-          <w:sz w:val="24"/>
-        </w:rPr>
-      </w:pPr>
-      <w:r>
-        <w:rPr>
-          <w:rFonts w:ascii="Arial" w:hAnsi="Arial" w:cs="Arial"/>
-          <w:sz w:val="24"/>
-        </w:rPr>
         <w:t>Se determinó que la relación entre la corriente y voltaje en un condensador en CA está dada por el parámetro llamado impedancia (</w:t>
       </w:r>
       <w:r>
@@ -5673,10 +6048,11 @@
           <w:rFonts w:ascii="Arial" w:hAnsi="Arial" w:cs="Arial"/>
           <w:sz w:val="24"/>
         </w:rPr>
-        <w:t>),</w:t>
+        <w:t>).</w:t>
       </w:r>
     </w:p>
     <w:sectPr>
+      <w:footerReference w:type="default" r:id="rId16"/>
       <w:pgSz w:w="12240" w:h="15840"/>
       <w:pgMar w:top="1417" w:right="1701" w:bottom="1417" w:left="1701" w:header="708" w:footer="708" w:gutter="0"/>
       <w:cols w:space="708"/>
@@ -5687,7 +6063,7 @@
 </file>
 
 <file path=word/endnotes.xml><?xml version="1.0" encoding="utf-8"?>
-<w:endnotes xmlns:wpc="http://schemas.microsoft.com/office/word/2010/wordprocessingCanvas" xmlns:mc="http://schemas.openxmlformats.org/markup-compatibility/2006" xmlns:o="urn:schemas-microsoft-com:office:office" xmlns:r="http://schemas.openxmlformats.org/officeDocument/2006/relationships" xmlns:m="http://schemas.openxmlformats.org/officeDocument/2006/math" xmlns:v="urn:schemas-microsoft-com:vml" xmlns:wp14="http://schemas.microsoft.com/office/word/2010/wordprocessingDrawing" xmlns:wp="http://schemas.openxmlformats.org/drawingml/2006/wordprocessingDrawing" xmlns:w10="urn:schemas-microsoft-com:office:word" xmlns:w="http://schemas.openxmlformats.org/wordprocessingml/2006/main" xmlns:w14="http://schemas.microsoft.com/office/word/2010/wordml" xmlns:w15="http://schemas.microsoft.com/office/word/2012/wordml" xmlns:wpg="http://schemas.microsoft.com/office/word/2010/wordprocessingGroup" xmlns:wpi="http://schemas.microsoft.com/office/word/2010/wordprocessingInk" xmlns:wne="http://schemas.microsoft.com/office/word/2006/wordml" xmlns:wps="http://schemas.microsoft.com/office/word/2010/wordprocessingShape" mc:Ignorable="w14 w15 wp14">
+<w:endnotes xmlns:wpc="http://schemas.microsoft.com/office/word/2010/wordprocessingCanvas" xmlns:mc="http://schemas.openxmlformats.org/markup-compatibility/2006" xmlns:o="urn:schemas-microsoft-com:office:office" xmlns:r="http://schemas.openxmlformats.org/officeDocument/2006/relationships" xmlns:m="http://schemas.openxmlformats.org/officeDocument/2006/math" xmlns:v="urn:schemas-microsoft-com:vml" xmlns:wp14="http://schemas.microsoft.com/office/word/2010/wordprocessingDrawing" xmlns:wp="http://schemas.openxmlformats.org/drawingml/2006/wordprocessingDrawing" xmlns:w10="urn:schemas-microsoft-com:office:word" xmlns:w="http://schemas.openxmlformats.org/wordprocessingml/2006/main" xmlns:w14="http://schemas.microsoft.com/office/word/2010/wordml" xmlns:wpg="http://schemas.microsoft.com/office/word/2010/wordprocessingGroup" xmlns:wpi="http://schemas.microsoft.com/office/word/2010/wordprocessingInk" xmlns:wne="http://schemas.microsoft.com/office/word/2006/wordml" xmlns:wps="http://schemas.microsoft.com/office/word/2010/wordprocessingShape" mc:Ignorable="w14 wp14">
   <w:endnote w:type="separator" w:id="-1">
     <w:p>
       <w:pPr>
@@ -5711,8 +6087,186 @@
 </w:endnotes>
 </file>
 
+<file path=word/footer1.xml><?xml version="1.0" encoding="utf-8"?>
+<w:ftr xmlns:wpc="http://schemas.microsoft.com/office/word/2010/wordprocessingCanvas" xmlns:mc="http://schemas.openxmlformats.org/markup-compatibility/2006" xmlns:o="urn:schemas-microsoft-com:office:office" xmlns:r="http://schemas.openxmlformats.org/officeDocument/2006/relationships" xmlns:m="http://schemas.openxmlformats.org/officeDocument/2006/math" xmlns:v="urn:schemas-microsoft-com:vml" xmlns:wp14="http://schemas.microsoft.com/office/word/2010/wordprocessingDrawing" xmlns:wp="http://schemas.openxmlformats.org/drawingml/2006/wordprocessingDrawing" xmlns:w10="urn:schemas-microsoft-com:office:word" xmlns:w="http://schemas.openxmlformats.org/wordprocessingml/2006/main" xmlns:w14="http://schemas.microsoft.com/office/word/2010/wordml" xmlns:wpg="http://schemas.microsoft.com/office/word/2010/wordprocessingGroup" xmlns:wpi="http://schemas.microsoft.com/office/word/2010/wordprocessingInk" xmlns:wne="http://schemas.microsoft.com/office/word/2006/wordml" xmlns:wps="http://schemas.microsoft.com/office/word/2010/wordprocessingShape" mc:Ignorable="w14 wp14">
+  <w:sdt>
+    <w:sdtPr>
+      <w:id w:val="455690286"/>
+      <w:docPartObj>
+        <w:docPartGallery w:val="Page Numbers (Bottom of Page)"/>
+        <w:docPartUnique/>
+      </w:docPartObj>
+    </w:sdtPr>
+    <w:sdtContent>
+      <w:p>
+        <w:pPr>
+          <w:pStyle w:val="Piedepgina"/>
+        </w:pPr>
+        <w:r>
+          <w:rPr>
+            <w:noProof/>
+          </w:rPr>
+          <mc:AlternateContent>
+            <mc:Choice Requires="wps">
+              <w:drawing>
+                <wp:anchor distT="0" distB="0" distL="114300" distR="114300" simplePos="0" relativeHeight="251659264" behindDoc="0" locked="0" layoutInCell="1" allowOverlap="1" wp14:editId="0DF8EF2B">
+                  <wp:simplePos x="0" y="0"/>
+                  <wp:positionH relativeFrom="rightMargin">
+                    <wp:align>center</wp:align>
+                  </wp:positionH>
+                  <wp:positionV relativeFrom="bottomMargin">
+                    <wp:align>center</wp:align>
+                  </wp:positionV>
+                  <wp:extent cx="565785" cy="191770"/>
+                  <wp:effectExtent l="0" t="0" r="0" b="0"/>
+                  <wp:wrapNone/>
+                  <wp:docPr id="650" name="Rectángulo 650"/>
+                  <wp:cNvGraphicFramePr>
+                    <a:graphicFrameLocks xmlns:a="http://schemas.openxmlformats.org/drawingml/2006/main"/>
+                  </wp:cNvGraphicFramePr>
+                  <a:graphic xmlns:a="http://schemas.openxmlformats.org/drawingml/2006/main">
+                    <a:graphicData uri="http://schemas.microsoft.com/office/word/2010/wordprocessingShape">
+                      <wps:wsp>
+                        <wps:cNvSpPr>
+                          <a:spLocks noChangeArrowheads="1"/>
+                        </wps:cNvSpPr>
+                        <wps:spPr bwMode="auto">
+                          <a:xfrm rot="10800000" flipH="1">
+                            <a:off x="0" y="0"/>
+                            <a:ext cx="565785" cy="191770"/>
+                          </a:xfrm>
+                          <a:prstGeom prst="rect">
+                            <a:avLst/>
+                          </a:prstGeom>
+                          <a:noFill/>
+                          <a:extLst>
+                            <a:ext uri="{909E8E84-426E-40DD-AFC4-6F175D3DCCD1}">
+                              <a14:hiddenFill xmlns:a14="http://schemas.microsoft.com/office/drawing/2010/main">
+                                <a:solidFill>
+                                  <a:srgbClr val="C0504D"/>
+                                </a:solidFill>
+                              </a14:hiddenFill>
+                            </a:ext>
+                            <a:ext uri="{91240B29-F687-4F45-9708-019B960494DF}">
+                              <a14:hiddenLine xmlns:a14="http://schemas.microsoft.com/office/drawing/2010/main" w="28575">
+                                <a:solidFill>
+                                  <a:srgbClr val="5C83B4"/>
+                                </a:solidFill>
+                                <a:miter lim="800000"/>
+                                <a:headEnd/>
+                                <a:tailEnd/>
+                              </a14:hiddenLine>
+                            </a:ext>
+                          </a:extLst>
+                        </wps:spPr>
+                        <wps:txbx>
+                          <w:txbxContent>
+                            <w:p>
+                              <w:pPr>
+                                <w:pBdr>
+                                  <w:top w:val="single" w:sz="4" w:space="1" w:color="7F7F7F" w:themeColor="background1" w:themeShade="7F"/>
+                                </w:pBdr>
+                                <w:jc w:val="center"/>
+                                <w:rPr>
+                                  <w:color w:val="C0504D" w:themeColor="accent2"/>
+                                </w:rPr>
+                              </w:pPr>
+                              <w:r>
+                                <w:fldChar w:fldCharType="begin"/>
+                              </w:r>
+                              <w:r>
+                                <w:instrText>PAGE   \* MERGEFORMAT</w:instrText>
+                              </w:r>
+                              <w:r>
+                                <w:fldChar w:fldCharType="separate"/>
+                              </w:r>
+                              <w:r>
+                                <w:rPr>
+                                  <w:noProof/>
+                                  <w:color w:val="C0504D" w:themeColor="accent2"/>
+                                  <w:lang w:val="es-ES"/>
+                                </w:rPr>
+                                <w:t>2</w:t>
+                              </w:r>
+                              <w:r>
+                                <w:rPr>
+                                  <w:color w:val="C0504D" w:themeColor="accent2"/>
+                                </w:rPr>
+                                <w:fldChar w:fldCharType="end"/>
+                              </w:r>
+                            </w:p>
+                          </w:txbxContent>
+                        </wps:txbx>
+                        <wps:bodyPr rot="0" vert="horz" wrap="square" lIns="91440" tIns="0" rIns="91440" bIns="0" anchor="t" anchorCtr="0" upright="1">
+                          <a:noAutofit/>
+                        </wps:bodyPr>
+                      </wps:wsp>
+                    </a:graphicData>
+                  </a:graphic>
+                  <wp14:sizeRelH relativeFrom="page">
+                    <wp14:pctWidth>0</wp14:pctWidth>
+                  </wp14:sizeRelH>
+                  <wp14:sizeRelV relativeFrom="bottomMargin">
+                    <wp14:pctHeight>0</wp14:pctHeight>
+                  </wp14:sizeRelV>
+                </wp:anchor>
+              </w:drawing>
+            </mc:Choice>
+            <mc:Fallback>
+              <w:pict>
+                <v:rect id="Rectángulo 650" o:spid="_x0000_s1026" style="position:absolute;margin-left:0;margin-top:0;width:44.55pt;height:15.1pt;rotation:180;flip:x;z-index:251659264;visibility:visible;mso-wrap-style:square;mso-width-percent:0;mso-height-percent:0;mso-wrap-distance-left:9pt;mso-wrap-distance-top:0;mso-wrap-distance-right:9pt;mso-wrap-distance-bottom:0;mso-position-horizontal:center;mso-position-horizontal-relative:right-margin-area;mso-position-vertical:center;mso-position-vertical-relative:bottom-margin-area;mso-width-percent:0;mso-height-percent:0;mso-width-relative:page;mso-height-relative:bottom-margin-area;v-text-anchor:top" o:gfxdata="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" filled="f" fillcolor="#c0504d" stroked="f" strokecolor="#5c83b4" strokeweight="2.25pt">
+                  <v:textbox inset=",0,,0">
+                    <w:txbxContent>
+                      <w:p>
+                        <w:pPr>
+                          <w:pBdr>
+                            <w:top w:val="single" w:sz="4" w:space="1" w:color="7F7F7F" w:themeColor="background1" w:themeShade="7F"/>
+                          </w:pBdr>
+                          <w:jc w:val="center"/>
+                          <w:rPr>
+                            <w:color w:val="C0504D" w:themeColor="accent2"/>
+                          </w:rPr>
+                        </w:pPr>
+                        <w:r>
+                          <w:fldChar w:fldCharType="begin"/>
+                        </w:r>
+                        <w:r>
+                          <w:instrText>PAGE   \* MERGEFORMAT</w:instrText>
+                        </w:r>
+                        <w:r>
+                          <w:fldChar w:fldCharType="separate"/>
+                        </w:r>
+                        <w:r>
+                          <w:rPr>
+                            <w:noProof/>
+                            <w:color w:val="C0504D" w:themeColor="accent2"/>
+                            <w:lang w:val="es-ES"/>
+                          </w:rPr>
+                          <w:t>2</w:t>
+                        </w:r>
+                        <w:r>
+                          <w:rPr>
+                            <w:color w:val="C0504D" w:themeColor="accent2"/>
+                          </w:rPr>
+                          <w:fldChar w:fldCharType="end"/>
+                        </w:r>
+                      </w:p>
+                    </w:txbxContent>
+                  </v:textbox>
+                  <w10:wrap anchorx="margin" anchory="margin"/>
+                </v:rect>
+              </w:pict>
+            </mc:Fallback>
+          </mc:AlternateContent>
+        </w:r>
+      </w:p>
+    </w:sdtContent>
+  </w:sdt>
+</w:ftr>
+</file>
+
 <file path=word/footnotes.xml><?xml version="1.0" encoding="utf-8"?>
-<w:footnotes xmlns:wpc="http://schemas.microsoft.com/office/word/2010/wordprocessingCanvas" xmlns:mc="http://schemas.openxmlformats.org/markup-compatibility/2006" xmlns:o="urn:schemas-microsoft-com:office:office" xmlns:r="http://schemas.openxmlformats.org/officeDocument/2006/relationships" xmlns:m="http://schemas.openxmlformats.org/officeDocument/2006/math" xmlns:v="urn:schemas-microsoft-com:vml" xmlns:wp14="http://schemas.microsoft.com/office/word/2010/wordprocessingDrawing" xmlns:wp="http://schemas.openxmlformats.org/drawingml/2006/wordprocessingDrawing" xmlns:w10="urn:schemas-microsoft-com:office:word" xmlns:w="http://schemas.openxmlformats.org/wordprocessingml/2006/main" xmlns:w14="http://schemas.microsoft.com/office/word/2010/wordml" xmlns:w15="http://schemas.microsoft.com/office/word/2012/wordml" xmlns:wpg="http://schemas.microsoft.com/office/word/2010/wordprocessingGroup" xmlns:wpi="http://schemas.microsoft.com/office/word/2010/wordprocessingInk" xmlns:wne="http://schemas.microsoft.com/office/word/2006/wordml" xmlns:wps="http://schemas.microsoft.com/office/word/2010/wordprocessingShape" mc:Ignorable="w14 w15 wp14">
+<w:footnotes xmlns:wpc="http://schemas.microsoft.com/office/word/2010/wordprocessingCanvas" xmlns:mc="http://schemas.openxmlformats.org/markup-compatibility/2006" xmlns:o="urn:schemas-microsoft-com:office:office" xmlns:r="http://schemas.openxmlformats.org/officeDocument/2006/relationships" xmlns:m="http://schemas.openxmlformats.org/officeDocument/2006/math" xmlns:v="urn:schemas-microsoft-com:vml" xmlns:wp14="http://schemas.microsoft.com/office/word/2010/wordprocessingDrawing" xmlns:wp="http://schemas.openxmlformats.org/drawingml/2006/wordprocessingDrawing" xmlns:w10="urn:schemas-microsoft-com:office:word" xmlns:w="http://schemas.openxmlformats.org/wordprocessingml/2006/main" xmlns:w14="http://schemas.microsoft.com/office/word/2010/wordml" xmlns:wpg="http://schemas.microsoft.com/office/word/2010/wordprocessingGroup" xmlns:wpi="http://schemas.microsoft.com/office/word/2010/wordprocessingInk" xmlns:wne="http://schemas.microsoft.com/office/word/2006/wordml" xmlns:wps="http://schemas.microsoft.com/office/word/2010/wordprocessingShape" mc:Ignorable="w14 wp14">
   <w:footnote w:type="separator" w:id="-1">
     <w:p>
       <w:pPr>
@@ -5737,7 +6291,7 @@
 </file>
 
 <file path=word/numbering.xml><?xml version="1.0" encoding="utf-8"?>
-<w:numbering xmlns:wpc="http://schemas.microsoft.com/office/word/2010/wordprocessingCanvas" xmlns:mc="http://schemas.openxmlformats.org/markup-compatibility/2006" xmlns:o="urn:schemas-microsoft-com:office:office" xmlns:r="http://schemas.openxmlformats.org/officeDocument/2006/relationships" xmlns:m="http://schemas.openxmlformats.org/officeDocument/2006/math" xmlns:v="urn:schemas-microsoft-com:vml" xmlns:wp14="http://schemas.microsoft.com/office/word/2010/wordprocessingDrawing" xmlns:wp="http://schemas.openxmlformats.org/drawingml/2006/wordprocessingDrawing" xmlns:w10="urn:schemas-microsoft-com:office:word" xmlns:w="http://schemas.openxmlformats.org/wordprocessingml/2006/main" xmlns:w14="http://schemas.microsoft.com/office/word/2010/wordml" xmlns:w15="http://schemas.microsoft.com/office/word/2012/wordml" xmlns:wpg="http://schemas.microsoft.com/office/word/2010/wordprocessingGroup" xmlns:wpi="http://schemas.microsoft.com/office/word/2010/wordprocessingInk" xmlns:wne="http://schemas.microsoft.com/office/word/2006/wordml" xmlns:wps="http://schemas.microsoft.com/office/word/2010/wordprocessingShape" mc:Ignorable="w14 w15 wp14">
+<w:numbering xmlns:wpc="http://schemas.microsoft.com/office/word/2010/wordprocessingCanvas" xmlns:mc="http://schemas.openxmlformats.org/markup-compatibility/2006" xmlns:o="urn:schemas-microsoft-com:office:office" xmlns:r="http://schemas.openxmlformats.org/officeDocument/2006/relationships" xmlns:m="http://schemas.openxmlformats.org/officeDocument/2006/math" xmlns:v="urn:schemas-microsoft-com:vml" xmlns:wp14="http://schemas.microsoft.com/office/word/2010/wordprocessingDrawing" xmlns:wp="http://schemas.openxmlformats.org/drawingml/2006/wordprocessingDrawing" xmlns:w10="urn:schemas-microsoft-com:office:word" xmlns:w="http://schemas.openxmlformats.org/wordprocessingml/2006/main" xmlns:w14="http://schemas.microsoft.com/office/word/2010/wordml" xmlns:wpg="http://schemas.microsoft.com/office/word/2010/wordprocessingGroup" xmlns:wpi="http://schemas.microsoft.com/office/word/2010/wordprocessingInk" xmlns:wne="http://schemas.microsoft.com/office/word/2006/wordml" xmlns:wps="http://schemas.microsoft.com/office/word/2010/wordprocessingShape" mc:Ignorable="w14 wp14">
   <w:abstractNum w:abstractNumId="0">
     <w:nsid w:val="26A37D2B"/>
     <w:multiLevelType w:val="hybridMultilevel"/>
@@ -6206,7 +6760,7 @@
 </file>
 
 <file path=word/styles.xml><?xml version="1.0" encoding="utf-8"?>
-<w:styles xmlns:mc="http://schemas.openxmlformats.org/markup-compatibility/2006" xmlns:r="http://schemas.openxmlformats.org/officeDocument/2006/relationships" xmlns:w="http://schemas.openxmlformats.org/wordprocessingml/2006/main" xmlns:w14="http://schemas.microsoft.com/office/word/2010/wordml" xmlns:w15="http://schemas.microsoft.com/office/word/2012/wordml" mc:Ignorable="w14 w15">
+<w:styles xmlns:mc="http://schemas.openxmlformats.org/markup-compatibility/2006" xmlns:r="http://schemas.openxmlformats.org/officeDocument/2006/relationships" xmlns:w="http://schemas.openxmlformats.org/wordprocessingml/2006/main" xmlns:w14="http://schemas.microsoft.com/office/word/2010/wordml" mc:Ignorable="w14">
   <w:docDefaults>
     <w:rPrDefault>
       <w:rPr>
@@ -6222,378 +6776,144 @@
       </w:pPr>
     </w:pPrDefault>
   </w:docDefaults>
-  <w:latentStyles w:defLockedState="0" w:defUIPriority="99" w:defSemiHidden="0" w:defUnhideWhenUsed="0" w:defQFormat="0" w:count="371">
-    <w:lsdException w:name="Normal" w:uiPriority="0" w:qFormat="1"/>
-    <w:lsdException w:name="heading 1" w:uiPriority="9" w:qFormat="1"/>
-    <w:lsdException w:name="heading 2" w:semiHidden="1" w:uiPriority="9" w:unhideWhenUsed="1" w:qFormat="1"/>
-    <w:lsdException w:name="heading 3" w:semiHidden="1" w:uiPriority="9" w:unhideWhenUsed="1" w:qFormat="1"/>
-    <w:lsdException w:name="heading 4" w:semiHidden="1" w:uiPriority="9" w:unhideWhenUsed="1" w:qFormat="1"/>
-    <w:lsdException w:name="heading 5" w:semiHidden="1" w:uiPriority="9" w:unhideWhenUsed="1" w:qFormat="1"/>
-    <w:lsdException w:name="heading 6" w:semiHidden="1" w:uiPriority="9" w:unhideWhenUsed="1" w:qFormat="1"/>
-    <w:lsdException w:name="heading 7" w:semiHidden="1" w:uiPriority="9" w:unhideWhenUsed="1" w:qFormat="1"/>
-    <w:lsdException w:name="heading 8" w:semiHidden="1" w:uiPriority="9" w:unhideWhenUsed="1" w:qFormat="1"/>
-    <w:lsdException w:name="heading 9" w:semiHidden="1" w:uiPriority="9" w:unhideWhenUsed="1" w:qFormat="1"/>
-    <w:lsdException w:name="index 1" w:semiHidden="1" w:unhideWhenUsed="1"/>
-    <w:lsdException w:name="index 2" w:semiHidden="1" w:unhideWhenUsed="1"/>
-    <w:lsdException w:name="index 3" w:semiHidden="1" w:unhideWhenUsed="1"/>
-    <w:lsdException w:name="index 4" w:semiHidden="1" w:unhideWhenUsed="1"/>
-    <w:lsdException w:name="index 5" w:semiHidden="1" w:unhideWhenUsed="1"/>
-    <w:lsdException w:name="index 6" w:semiHidden="1" w:unhideWhenUsed="1"/>
-    <w:lsdException w:name="index 7" w:semiHidden="1" w:unhideWhenUsed="1"/>
-    <w:lsdException w:name="index 8" w:semiHidden="1" w:unhideWhenUsed="1"/>
-    <w:lsdException w:name="index 9" w:semiHidden="1" w:unhideWhenUsed="1"/>
-    <w:lsdException w:name="toc 1" w:semiHidden="1" w:uiPriority="39" w:unhideWhenUsed="1"/>
-    <w:lsdException w:name="toc 2" w:semiHidden="1" w:uiPriority="39" w:unhideWhenUsed="1"/>
-    <w:lsdException w:name="toc 3" w:semiHidden="1" w:uiPriority="39" w:unhideWhenUsed="1"/>
-    <w:lsdException w:name="toc 4" w:semiHidden="1" w:uiPriority="39" w:unhideWhenUsed="1"/>
-    <w:lsdException w:name="toc 5" w:semiHidden="1" w:uiPriority="39" w:unhideWhenUsed="1"/>
-    <w:lsdException w:name="toc 6" w:semiHidden="1" w:uiPriority="39" w:unhideWhenUsed="1"/>
-    <w:lsdException w:name="toc 7" w:semiHidden="1" w:uiPriority="39" w:unhideWhenUsed="1"/>
-    <w:lsdException w:name="toc 8" w:semiHidden="1" w:uiPriority="39" w:unhideWhenUsed="1"/>
-    <w:lsdException w:name="toc 9" w:semiHidden="1" w:uiPriority="39" w:unhideWhenUsed="1"/>
-    <w:lsdException w:name="Normal Indent" w:semiHidden="1" w:unhideWhenUsed="1"/>
-    <w:lsdException w:name="footnote text" w:semiHidden="1" w:unhideWhenUsed="1"/>
-    <w:lsdException w:name="annotation text" w:semiHidden="1" w:unhideWhenUsed="1"/>
-    <w:lsdException w:name="header" w:semiHidden="1" w:unhideWhenUsed="1"/>
-    <w:lsdException w:name="footer" w:semiHidden="1" w:unhideWhenUsed="1"/>
-    <w:lsdException w:name="index heading" w:semiHidden="1" w:unhideWhenUsed="1"/>
-    <w:lsdException w:name="caption" w:semiHidden="1" w:uiPriority="35" w:unhideWhenUsed="1" w:qFormat="1"/>
-    <w:lsdException w:name="table of figures" w:semiHidden="1" w:unhideWhenUsed="1"/>
-    <w:lsdException w:name="envelope address" w:semiHidden="1" w:unhideWhenUsed="1"/>
-    <w:lsdException w:name="envelope return" w:semiHidden="1" w:unhideWhenUsed="1"/>
-    <w:lsdException w:name="footnote reference" w:semiHidden="1" w:unhideWhenUsed="1"/>
-    <w:lsdException w:name="annotation reference" w:semiHidden="1" w:unhideWhenUsed="1"/>
-    <w:lsdException w:name="line number" w:semiHidden="1" w:unhideWhenUsed="1"/>
-    <w:lsdException w:name="page number" w:semiHidden="1" w:unhideWhenUsed="1"/>
-    <w:lsdException w:name="endnote reference" w:semiHidden="1" w:unhideWhenUsed="1"/>
-    <w:lsdException w:name="endnote text" w:semiHidden="1" w:unhideWhenUsed="1"/>
-    <w:lsdException w:name="table of authorities" w:semiHidden="1" w:unhideWhenUsed="1"/>
-    <w:lsdException w:name="macro" w:semiHidden="1" w:unhideWhenUsed="1"/>
-    <w:lsdException w:name="toa heading" w:semiHidden="1" w:unhideWhenUsed="1"/>
-    <w:lsdException w:name="List" w:semiHidden="1" w:unhideWhenUsed="1"/>
-    <w:lsdException w:name="List Bullet" w:semiHidden="1" w:unhideWhenUsed="1"/>
-    <w:lsdException w:name="List Number" w:semiHidden="1" w:unhideWhenUsed="1"/>
-    <w:lsdException w:name="List 2" w:semiHidden="1" w:unhideWhenUsed="1"/>
-    <w:lsdException w:name="List 3" w:semiHidden="1" w:unhideWhenUsed="1"/>
-    <w:lsdException w:name="List 4" w:semiHidden="1" w:unhideWhenUsed="1"/>
-    <w:lsdException w:name="List 5" w:semiHidden="1" w:unhideWhenUsed="1"/>
-    <w:lsdException w:name="List Bullet 2" w:semiHidden="1" w:unhideWhenUsed="1"/>
-    <w:lsdException w:name="List Bullet 3" w:semiHidden="1" w:unhideWhenUsed="1"/>
-    <w:lsdException w:name="List Bullet 4" w:semiHidden="1" w:unhideWhenUsed="1"/>
-    <w:lsdException w:name="List Bullet 5" w:semiHidden="1" w:unhideWhenUsed="1"/>
-    <w:lsdException w:name="List Number 2" w:semiHidden="1" w:unhideWhenUsed="1"/>
-    <w:lsdException w:name="List Number 3" w:semiHidden="1" w:unhideWhenUsed="1"/>
-    <w:lsdException w:name="List Number 4" w:semiHidden="1" w:unhideWhenUsed="1"/>
-    <w:lsdException w:name="List Number 5" w:semiHidden="1" w:unhideWhenUsed="1"/>
-    <w:lsdException w:name="Title" w:uiPriority="10" w:qFormat="1"/>
-    <w:lsdException w:name="Closing" w:semiHidden="1" w:unhideWhenUsed="1"/>
-    <w:lsdException w:name="Signature" w:semiHidden="1" w:unhideWhenUsed="1"/>
-    <w:lsdException w:name="Default Paragraph Font" w:semiHidden="1" w:uiPriority="1" w:unhideWhenUsed="1"/>
-    <w:lsdException w:name="Body Text" w:semiHidden="1" w:unhideWhenUsed="1"/>
-    <w:lsdException w:name="Body Text Indent" w:semiHidden="1" w:unhideWhenUsed="1"/>
-    <w:lsdException w:name="List Continue" w:semiHidden="1" w:unhideWhenUsed="1"/>
-    <w:lsdException w:name="List Continue 2" w:semiHidden="1" w:unhideWhenUsed="1"/>
-    <w:lsdException w:name="List Continue 3" w:semiHidden="1" w:unhideWhenUsed="1"/>
-    <w:lsdException w:name="List Continue 4" w:semiHidden="1" w:unhideWhenUsed="1"/>
-    <w:lsdException w:name="List Continue 5" w:semiHidden="1" w:unhideWhenUsed="1"/>
-    <w:lsdException w:name="Message Header" w:semiHidden="1" w:unhideWhenUsed="1"/>
-    <w:lsdException w:name="Subtitle" w:uiPriority="11" w:qFormat="1"/>
-    <w:lsdException w:name="Salutation" w:semiHidden="1" w:unhideWhenUsed="1"/>
-    <w:lsdException w:name="Date" w:semiHidden="1" w:unhideWhenUsed="1"/>
-    <w:lsdException w:name="Body Text First Indent" w:semiHidden="1" w:unhideWhenUsed="1"/>
-    <w:lsdException w:name="Body Text First Indent 2" w:semiHidden="1" w:unhideWhenUsed="1"/>
-    <w:lsdException w:name="Note Heading" w:semiHidden="1" w:unhideWhenUsed="1"/>
-    <w:lsdException w:name="Body Text 2" w:semiHidden="1" w:unhideWhenUsed="1"/>
-    <w:lsdException w:name="Body Text 3" w:semiHidden="1" w:unhideWhenUsed="1"/>
-    <w:lsdException w:name="Body Text Indent 2" w:semiHidden="1" w:unhideWhenUsed="1"/>
-    <w:lsdException w:name="Body Text Indent 3" w:semiHidden="1" w:unhideWhenUsed="1"/>
-    <w:lsdException w:name="Block Text" w:semiHidden="1" w:unhideWhenUsed="1"/>
-    <w:lsdException w:name="Hyperlink" w:semiHidden="1" w:unhideWhenUsed="1"/>
-    <w:lsdException w:name="FollowedHyperlink" w:semiHidden="1" w:unhideWhenUsed="1"/>
-    <w:lsdException w:name="Strong" w:uiPriority="22" w:qFormat="1"/>
-    <w:lsdException w:name="Emphasis" w:uiPriority="20" w:qFormat="1"/>
-    <w:lsdException w:name="Document Map" w:semiHidden="1" w:unhideWhenUsed="1"/>
-    <w:lsdException w:name="Plain Text" w:semiHidden="1" w:unhideWhenUsed="1"/>
-    <w:lsdException w:name="E-mail Signature" w:semiHidden="1" w:unhideWhenUsed="1"/>
-    <w:lsdException w:name="HTML Top of Form" w:semiHidden="1" w:unhideWhenUsed="1"/>
-    <w:lsdException w:name="HTML Bottom of Form" w:semiHidden="1" w:unhideWhenUsed="1"/>
-    <w:lsdException w:name="Normal (Web)" w:semiHidden="1" w:unhideWhenUsed="1"/>
-    <w:lsdException w:name="HTML Acronym" w:semiHidden="1" w:unhideWhenUsed="1"/>
-    <w:lsdException w:name="HTML Address" w:semiHidden="1" w:unhideWhenUsed="1"/>
-    <w:lsdException w:name="HTML Cite" w:semiHidden="1" w:unhideWhenUsed="1"/>
-    <w:lsdException w:name="HTML Code" w:semiHidden="1" w:unhideWhenUsed="1"/>
-    <w:lsdException w:name="HTML Definition" w:semiHidden="1" w:unhideWhenUsed="1"/>
-    <w:lsdException w:name="HTML Keyboard" w:semiHidden="1" w:unhideWhenUsed="1"/>
-    <w:lsdException w:name="HTML Preformatted" w:semiHidden="1" w:unhideWhenUsed="1"/>
-    <w:lsdException w:name="HTML Sample" w:semiHidden="1" w:unhideWhenUsed="1"/>
-    <w:lsdException w:name="HTML Typewriter" w:semiHidden="1" w:unhideWhenUsed="1"/>
-    <w:lsdException w:name="HTML Variable" w:semiHidden="1" w:unhideWhenUsed="1"/>
-    <w:lsdException w:name="Normal Table" w:semiHidden="1" w:unhideWhenUsed="1"/>
-    <w:lsdException w:name="annotation subject" w:semiHidden="1" w:unhideWhenUsed="1"/>
-    <w:lsdException w:name="No List" w:semiHidden="1" w:unhideWhenUsed="1"/>
-    <w:lsdException w:name="Outline List 1" w:semiHidden="1" w:unhideWhenUsed="1"/>
-    <w:lsdException w:name="Outline List 2" w:semiHidden="1" w:unhideWhenUsed="1"/>
-    <w:lsdException w:name="Outline List 3" w:semiHidden="1" w:unhideWhenUsed="1"/>
-    <w:lsdException w:name="Table Simple 1" w:semiHidden="1" w:unhideWhenUsed="1"/>
-    <w:lsdException w:name="Table Simple 2" w:semiHidden="1" w:unhideWhenUsed="1"/>
-    <w:lsdException w:name="Table Simple 3" w:semiHidden="1" w:unhideWhenUsed="1"/>
-    <w:lsdException w:name="Table Classic 1" w:semiHidden="1" w:unhideWhenUsed="1"/>
-    <w:lsdException w:name="Table Classic 2" w:semiHidden="1" w:unhideWhenUsed="1"/>
-    <w:lsdException w:name="Table Classic 3" w:semiHidden="1" w:unhideWhenUsed="1"/>
-    <w:lsdException w:name="Table Classic 4" w:semiHidden="1" w:unhideWhenUsed="1"/>
-    <w:lsdException w:name="Table Colorful 1" w:semiHidden="1" w:unhideWhenUsed="1"/>
-    <w:lsdException w:name="Table Colorful 2" w:semiHidden="1" w:unhideWhenUsed="1"/>
-    <w:lsdException w:name="Table Colorful 3" w:semiHidden="1" w:unhideWhenUsed="1"/>
-    <w:lsdException w:name="Table Columns 1" w:semiHidden="1" w:unhideWhenUsed="1"/>
-    <w:lsdException w:name="Table Columns 2" w:semiHidden="1" w:unhideWhenUsed="1"/>
-    <w:lsdException w:name="Table Columns 3" w:semiHidden="1" w:unhideWhenUsed="1"/>
-    <w:lsdException w:name="Table Columns 4" w:semiHidden="1" w:unhideWhenUsed="1"/>
-    <w:lsdException w:name="Table Columns 5" w:semiHidden="1" w:unhideWhenUsed="1"/>
-    <w:lsdException w:name="Table Grid 1" w:semiHidden="1" w:unhideWhenUsed="1"/>
-    <w:lsdException w:name="Table Grid 2" w:semiHidden="1" w:unhideWhenUsed="1"/>
-    <w:lsdException w:name="Table Grid 3" w:semiHidden="1" w:unhideWhenUsed="1"/>
-    <w:lsdException w:name="Table Grid 4" w:semiHidden="1" w:unhideWhenUsed="1"/>
-    <w:lsdException w:name="Table Grid 5" w:semiHidden="1" w:unhideWhenUsed="1"/>
-    <w:lsdException w:name="Table Grid 6" w:semiHidden="1" w:unhideWhenUsed="1"/>
-    <w:lsdException w:name="Table Grid 7" w:semiHidden="1" w:unhideWhenUsed="1"/>
-    <w:lsdException w:name="Table Grid 8" w:semiHidden="1" w:unhideWhenUsed="1"/>
-    <w:lsdException w:name="Table List 1" w:semiHidden="1" w:unhideWhenUsed="1"/>
-    <w:lsdException w:name="Table List 2" w:semiHidden="1" w:unhideWhenUsed="1"/>
-    <w:lsdException w:name="Table List 3" w:semiHidden="1" w:unhideWhenUsed="1"/>
-    <w:lsdException w:name="Table List 4" w:semiHidden="1" w:unhideWhenUsed="1"/>
-    <w:lsdException w:name="Table List 5" w:semiHidden="1" w:unhideWhenUsed="1"/>
-    <w:lsdException w:name="Table List 6" w:semiHidden="1" w:unhideWhenUsed="1"/>
-    <w:lsdException w:name="Table List 7" w:semiHidden="1" w:unhideWhenUsed="1"/>
-    <w:lsdException w:name="Table List 8" w:semiHidden="1" w:unhideWhenUsed="1"/>
-    <w:lsdException w:name="Table 3D effects 1" w:semiHidden="1" w:unhideWhenUsed="1"/>
-    <w:lsdException w:name="Table 3D effects 2" w:semiHidden="1" w:unhideWhenUsed="1"/>
-    <w:lsdException w:name="Table 3D effects 3" w:semiHidden="1" w:unhideWhenUsed="1"/>
-    <w:lsdException w:name="Table Contemporary" w:semiHidden="1" w:unhideWhenUsed="1"/>
-    <w:lsdException w:name="Table Elegant" w:semiHidden="1" w:unhideWhenUsed="1"/>
-    <w:lsdException w:name="Table Professional" w:semiHidden="1" w:unhideWhenUsed="1"/>
-    <w:lsdException w:name="Table Subtle 1" w:semiHidden="1" w:unhideWhenUsed="1"/>
-    <w:lsdException w:name="Table Subtle 2" w:semiHidden="1" w:unhideWhenUsed="1"/>
-    <w:lsdException w:name="Table Web 1" w:semiHidden="1" w:unhideWhenUsed="1"/>
-    <w:lsdException w:name="Table Web 2" w:semiHidden="1" w:unhideWhenUsed="1"/>
-    <w:lsdException w:name="Table Web 3" w:semiHidden="1" w:unhideWhenUsed="1"/>
-    <w:lsdException w:name="Balloon Text" w:semiHidden="1" w:unhideWhenUsed="1"/>
-    <w:lsdException w:name="Table Grid" w:uiPriority="59"/>
-    <w:lsdException w:name="Table Theme" w:semiHidden="1" w:unhideWhenUsed="1"/>
-    <w:lsdException w:name="Placeholder Text" w:semiHidden="1"/>
-    <w:lsdException w:name="No Spacing" w:uiPriority="1" w:qFormat="1"/>
-    <w:lsdException w:name="Light Shading" w:uiPriority="60"/>
-    <w:lsdException w:name="Light List" w:uiPriority="61"/>
-    <w:lsdException w:name="Light Grid" w:uiPriority="62"/>
-    <w:lsdException w:name="Medium Shading 1" w:uiPriority="63"/>
-    <w:lsdException w:name="Medium Shading 2" w:uiPriority="64"/>
-    <w:lsdException w:name="Medium List 1" w:uiPriority="65"/>
-    <w:lsdException w:name="Medium List 2" w:uiPriority="66"/>
-    <w:lsdException w:name="Medium Grid 1" w:uiPriority="67"/>
-    <w:lsdException w:name="Medium Grid 2" w:uiPriority="68"/>
-    <w:lsdException w:name="Medium Grid 3" w:uiPriority="69"/>
-    <w:lsdException w:name="Dark List" w:uiPriority="70"/>
-    <w:lsdException w:name="Colorful Shading" w:uiPriority="71"/>
-    <w:lsdException w:name="Colorful List" w:uiPriority="72"/>
-    <w:lsdException w:name="Colorful Grid" w:uiPriority="73"/>
-    <w:lsdException w:name="Light Shading Accent 1" w:uiPriority="60"/>
-    <w:lsdException w:name="Light List Accent 1" w:uiPriority="61"/>
-    <w:lsdException w:name="Light Grid Accent 1" w:uiPriority="62"/>
-    <w:lsdException w:name="Medium Shading 1 Accent 1" w:uiPriority="63"/>
-    <w:lsdException w:name="Medium Shading 2 Accent 1" w:uiPriority="64"/>
-    <w:lsdException w:name="Medium List 1 Accent 1" w:uiPriority="65"/>
-    <w:lsdException w:name="Revision" w:semiHidden="1"/>
-    <w:lsdException w:name="List Paragraph" w:uiPriority="34" w:qFormat="1"/>
-    <w:lsdException w:name="Quote" w:uiPriority="29" w:qFormat="1"/>
-    <w:lsdException w:name="Intense Quote" w:uiPriority="30" w:qFormat="1"/>
-    <w:lsdException w:name="Medium List 2 Accent 1" w:uiPriority="66"/>
-    <w:lsdException w:name="Medium Grid 1 Accent 1" w:uiPriority="67"/>
-    <w:lsdException w:name="Medium Grid 2 Accent 1" w:uiPriority="68"/>
-    <w:lsdException w:name="Medium Grid 3 Accent 1" w:uiPriority="69"/>
-    <w:lsdException w:name="Dark List Accent 1" w:uiPriority="70"/>
-    <w:lsdException w:name="Colorful Shading Accent 1" w:uiPriority="71"/>
-    <w:lsdException w:name="Colorful List Accent 1" w:uiPriority="72"/>
-    <w:lsdException w:name="Colorful Grid Accent 1" w:uiPriority="73"/>
-    <w:lsdException w:name="Light Shading Accent 2" w:uiPriority="60"/>
-    <w:lsdException w:name="Light List Accent 2" w:uiPriority="61"/>
-    <w:lsdException w:name="Light Grid Accent 2" w:uiPriority="62"/>
-    <w:lsdException w:name="Medium Shading 1 Accent 2" w:uiPriority="63"/>
-    <w:lsdException w:name="Medium Shading 2 Accent 2" w:uiPriority="64"/>
-    <w:lsdException w:name="Medium List 1 Accent 2" w:uiPriority="65"/>
-    <w:lsdException w:name="Medium List 2 Accent 2" w:uiPriority="66"/>
-    <w:lsdException w:name="Medium Grid 1 Accent 2" w:uiPriority="67"/>
-    <w:lsdException w:name="Medium Grid 2 Accent 2" w:uiPriority="68"/>
-    <w:lsdException w:name="Medium Grid 3 Accent 2" w:uiPriority="69"/>
-    <w:lsdException w:name="Dark List Accent 2" w:uiPriority="70"/>
-    <w:lsdException w:name="Colorful Shading Accent 2" w:uiPriority="71"/>
-    <w:lsdException w:name="Colorful List Accent 2" w:uiPriority="72"/>
-    <w:lsdException w:name="Colorful Grid Accent 2" w:uiPriority="73"/>
-    <w:lsdException w:name="Light Shading Accent 3" w:uiPriority="60"/>
-    <w:lsdException w:name="Light List Accent 3" w:uiPriority="61"/>
-    <w:lsdException w:name="Light Grid Accent 3" w:uiPriority="62"/>
-    <w:lsdException w:name="Medium Shading 1 Accent 3" w:uiPriority="63"/>
-    <w:lsdException w:name="Medium Shading 2 Accent 3" w:uiPriority="64"/>
-    <w:lsdException w:name="Medium List 1 Accent 3" w:uiPriority="65"/>
-    <w:lsdException w:name="Medium List 2 Accent 3" w:uiPriority="66"/>
-    <w:lsdException w:name="Medium Grid 1 Accent 3" w:uiPriority="67"/>
-    <w:lsdException w:name="Medium Grid 2 Accent 3" w:uiPriority="68"/>
-    <w:lsdException w:name="Medium Grid 3 Accent 3" w:uiPriority="69"/>
-    <w:lsdException w:name="Dark List Accent 3" w:uiPriority="70"/>
-    <w:lsdException w:name="Colorful Shading Accent 3" w:uiPriority="71"/>
-    <w:lsdException w:name="Colorful List Accent 3" w:uiPriority="72"/>
-    <w:lsdException w:name="Colorful Grid Accent 3" w:uiPriority="73"/>
-    <w:lsdException w:name="Light Shading Accent 4" w:uiPriority="60"/>
-    <w:lsdException w:name="Light List Accent 4" w:uiPriority="61"/>
-    <w:lsdException w:name="Light Grid Accent 4" w:uiPriority="62"/>
-    <w:lsdException w:name="Medium Shading 1 Accent 4" w:uiPriority="63"/>
-    <w:lsdException w:name="Medium Shading 2 Accent 4" w:uiPriority="64"/>
-    <w:lsdException w:name="Medium List 1 Accent 4" w:uiPriority="65"/>
-    <w:lsdException w:name="Medium List 2 Accent 4" w:uiPriority="66"/>
-    <w:lsdException w:name="Medium Grid 1 Accent 4" w:uiPriority="67"/>
-    <w:lsdException w:name="Medium Grid 2 Accent 4" w:uiPriority="68"/>
-    <w:lsdException w:name="Medium Grid 3 Accent 4" w:uiPriority="69"/>
-    <w:lsdException w:name="Dark List Accent 4" w:uiPriority="70"/>
-    <w:lsdException w:name="Colorful Shading Accent 4" w:uiPriority="71"/>
-    <w:lsdException w:name="Colorful List Accent 4" w:uiPriority="72"/>
-    <w:lsdException w:name="Colorful Grid Accent 4" w:uiPriority="73"/>
-    <w:lsdException w:name="Light Shading Accent 5" w:uiPriority="60"/>
-    <w:lsdException w:name="Light List Accent 5" w:uiPriority="61"/>
-    <w:lsdException w:name="Light Grid Accent 5" w:uiPriority="62"/>
-    <w:lsdException w:name="Medium Shading 1 Accent 5" w:uiPriority="63"/>
-    <w:lsdException w:name="Medium Shading 2 Accent 5" w:uiPriority="64"/>
-    <w:lsdException w:name="Medium List 1 Accent 5" w:uiPriority="65"/>
-    <w:lsdException w:name="Medium List 2 Accent 5" w:uiPriority="66"/>
-    <w:lsdException w:name="Medium Grid 1 Accent 5" w:uiPriority="67"/>
-    <w:lsdException w:name="Medium Grid 2 Accent 5" w:uiPriority="68"/>
-    <w:lsdException w:name="Medium Grid 3 Accent 5" w:uiPriority="69"/>
-    <w:lsdException w:name="Dark List Accent 5" w:uiPriority="70"/>
-    <w:lsdException w:name="Colorful Shading Accent 5" w:uiPriority="71"/>
-    <w:lsdException w:name="Colorful List Accent 5" w:uiPriority="72"/>
-    <w:lsdException w:name="Colorful Grid Accent 5" w:uiPriority="73"/>
-    <w:lsdException w:name="Light Shading Accent 6" w:uiPriority="60"/>
-    <w:lsdException w:name="Light List Accent 6" w:uiPriority="61"/>
-    <w:lsdException w:name="Light Grid Accent 6" w:uiPriority="62"/>
-    <w:lsdException w:name="Medium Shading 1 Accent 6" w:uiPriority="63"/>
-    <w:lsdException w:name="Medium Shading 2 Accent 6" w:uiPriority="64"/>
-    <w:lsdException w:name="Medium List 1 Accent 6" w:uiPriority="65"/>
-    <w:lsdException w:name="Medium List 2 Accent 6" w:uiPriority="66"/>
-    <w:lsdException w:name="Medium Grid 1 Accent 6" w:uiPriority="67"/>
-    <w:lsdException w:name="Medium Grid 2 Accent 6" w:uiPriority="68"/>
-    <w:lsdException w:name="Medium Grid 3 Accent 6" w:uiPriority="69"/>
-    <w:lsdException w:name="Dark List Accent 6" w:uiPriority="70"/>
-    <w:lsdException w:name="Colorful Shading Accent 6" w:uiPriority="71"/>
-    <w:lsdException w:name="Colorful List Accent 6" w:uiPriority="72"/>
-    <w:lsdException w:name="Colorful Grid Accent 6" w:uiPriority="73"/>
-    <w:lsdException w:name="Subtle Emphasis" w:uiPriority="19" w:qFormat="1"/>
-    <w:lsdException w:name="Intense Emphasis" w:uiPriority="21" w:qFormat="1"/>
-    <w:lsdException w:name="Subtle Reference" w:uiPriority="31" w:qFormat="1"/>
-    <w:lsdException w:name="Intense Reference" w:uiPriority="32" w:qFormat="1"/>
-    <w:lsdException w:name="Book Title" w:uiPriority="33" w:qFormat="1"/>
-    <w:lsdException w:name="Bibliography" w:semiHidden="1" w:uiPriority="37" w:unhideWhenUsed="1"/>
-    <w:lsdException w:name="TOC Heading" w:semiHidden="1" w:uiPriority="39" w:unhideWhenUsed="1" w:qFormat="1"/>
-    <w:lsdException w:name="Plain Table 1" w:uiPriority="41"/>
-    <w:lsdException w:name="Plain Table 2" w:uiPriority="42"/>
-    <w:lsdException w:name="Plain Table 3" w:uiPriority="43"/>
-    <w:lsdException w:name="Plain Table 4" w:uiPriority="44"/>
-    <w:lsdException w:name="Plain Table 5" w:uiPriority="45"/>
-    <w:lsdException w:name="Grid Table Light" w:uiPriority="40"/>
-    <w:lsdException w:name="Grid Table 1 Light" w:uiPriority="46"/>
-    <w:lsdException w:name="Grid Table 2" w:uiPriority="47"/>
-    <w:lsdException w:name="Grid Table 3" w:uiPriority="48"/>
-    <w:lsdException w:name="Grid Table 4" w:uiPriority="49"/>
-    <w:lsdException w:name="Grid Table 5 Dark" w:uiPriority="50"/>
-    <w:lsdException w:name="Grid Table 6 Colorful" w:uiPriority="51"/>
-    <w:lsdException w:name="Grid Table 7 Colorful" w:uiPriority="52"/>
-    <w:lsdException w:name="Grid Table 1 Light Accent 1" w:uiPriority="46"/>
-    <w:lsdException w:name="Grid Table 2 Accent 1" w:uiPriority="47"/>
-    <w:lsdException w:name="Grid Table 3 Accent 1" w:uiPriority="48"/>
-    <w:lsdException w:name="Grid Table 4 Accent 1" w:uiPriority="49"/>
-    <w:lsdException w:name="Grid Table 5 Dark Accent 1" w:uiPriority="50"/>
-    <w:lsdException w:name="Grid Table 6 Colorful Accent 1" w:uiPriority="51"/>
-    <w:lsdException w:name="Grid Table 7 Colorful Accent 1" w:uiPriority="52"/>
-    <w:lsdException w:name="Grid Table 1 Light Accent 2" w:uiPriority="46"/>
-    <w:lsdException w:name="Grid Table 2 Accent 2" w:uiPriority="47"/>
-    <w:lsdException w:name="Grid Table 3 Accent 2" w:uiPriority="48"/>
-    <w:lsdException w:name="Grid Table 4 Accent 2" w:uiPriority="49"/>
-    <w:lsdException w:name="Grid Table 5 Dark Accent 2" w:uiPriority="50"/>
-    <w:lsdException w:name="Grid Table 6 Colorful Accent 2" w:uiPriority="51"/>
-    <w:lsdException w:name="Grid Table 7 Colorful Accent 2" w:uiPriority="52"/>
-    <w:lsdException w:name="Grid Table 1 Light Accent 3" w:uiPriority="46"/>
-    <w:lsdException w:name="Grid Table 2 Accent 3" w:uiPriority="47"/>
-    <w:lsdException w:name="Grid Table 3 Accent 3" w:uiPriority="48"/>
-    <w:lsdException w:name="Grid Table 4 Accent 3" w:uiPriority="49"/>
-    <w:lsdException w:name="Grid Table 5 Dark Accent 3" w:uiPriority="50"/>
-    <w:lsdException w:name="Grid Table 6 Colorful Accent 3" w:uiPriority="51"/>
-    <w:lsdException w:name="Grid Table 7 Colorful Accent 3" w:uiPriority="52"/>
-    <w:lsdException w:name="Grid Table 1 Light Accent 4" w:uiPriority="46"/>
-    <w:lsdException w:name="Grid Table 2 Accent 4" w:uiPriority="47"/>
-    <w:lsdException w:name="Grid Table 3 Accent 4" w:uiPriority="48"/>
-    <w:lsdException w:name="Grid Table 4 Accent 4" w:uiPriority="49"/>
-    <w:lsdException w:name="Grid Table 5 Dark Accent 4" w:uiPriority="50"/>
-    <w:lsdException w:name="Grid Table 6 Colorful Accent 4" w:uiPriority="51"/>
-    <w:lsdException w:name="Grid Table 7 Colorful Accent 4" w:uiPriority="52"/>
-    <w:lsdException w:name="Grid Table 1 Light Accent 5" w:uiPriority="46"/>
-    <w:lsdException w:name="Grid Table 2 Accent 5" w:uiPriority="47"/>
-    <w:lsdException w:name="Grid Table 3 Accent 5" w:uiPriority="48"/>
-    <w:lsdException w:name="Grid Table 4 Accent 5" w:uiPriority="49"/>
-    <w:lsdException w:name="Grid Table 5 Dark Accent 5" w:uiPriority="50"/>
-    <w:lsdException w:name="Grid Table 6 Colorful Accent 5" w:uiPriority="51"/>
-    <w:lsdException w:name="Grid Table 7 Colorful Accent 5" w:uiPriority="52"/>
-    <w:lsdException w:name="Grid Table 1 Light Accent 6" w:uiPriority="46"/>
-    <w:lsdException w:name="Grid Table 2 Accent 6" w:uiPriority="47"/>
-    <w:lsdException w:name="Grid Table 3 Accent 6" w:uiPriority="48"/>
-    <w:lsdException w:name="Grid Table 4 Accent 6" w:uiPriority="49"/>
-    <w:lsdException w:name="Grid Table 5 Dark Accent 6" w:uiPriority="50"/>
-    <w:lsdException w:name="Grid Table 6 Colorful Accent 6" w:uiPriority="51"/>
-    <w:lsdException w:name="Grid Table 7 Colorful Accent 6" w:uiPriority="52"/>
-    <w:lsdException w:name="List Table 1 Light" w:uiPriority="46"/>
-    <w:lsdException w:name="List Table 2" w:uiPriority="47"/>
-    <w:lsdException w:name="List Table 3" w:uiPriority="48"/>
-    <w:lsdException w:name="List Table 4" w:uiPriority="49"/>
-    <w:lsdException w:name="List Table 5 Dark" w:uiPriority="50"/>
-    <w:lsdException w:name="List Table 6 Colorful" w:uiPriority="51"/>
-    <w:lsdException w:name="List Table 7 Colorful" w:uiPriority="52"/>
-    <w:lsdException w:name="List Table 1 Light Accent 1" w:uiPriority="46"/>
-    <w:lsdException w:name="List Table 2 Accent 1" w:uiPriority="47"/>
-    <w:lsdException w:name="List Table 3 Accent 1" w:uiPriority="48"/>
-    <w:lsdException w:name="List Table 4 Accent 1" w:uiPriority="49"/>
-    <w:lsdException w:name="List Table 5 Dark Accent 1" w:uiPriority="50"/>
-    <w:lsdException w:name="List Table 6 Colorful Accent 1" w:uiPriority="51"/>
-    <w:lsdException w:name="List Table 7 Colorful Accent 1" w:uiPriority="52"/>
-    <w:lsdException w:name="List Table 1 Light Accent 2" w:uiPriority="46"/>
-    <w:lsdException w:name="List Table 2 Accent 2" w:uiPriority="47"/>
-    <w:lsdException w:name="List Table 3 Accent 2" w:uiPriority="48"/>
-    <w:lsdException w:name="List Table 4 Accent 2" w:uiPriority="49"/>
-    <w:lsdException w:name="List Table 5 Dark Accent 2" w:uiPriority="50"/>
-    <w:lsdException w:name="List Table 6 Colorful Accent 2" w:uiPriority="51"/>
-    <w:lsdException w:name="List Table 7 Colorful Accent 2" w:uiPriority="52"/>
-    <w:lsdException w:name="List Table 1 Light Accent 3" w:uiPriority="46"/>
-    <w:lsdException w:name="List Table 2 Accent 3" w:uiPriority="47"/>
-    <w:lsdException w:name="List Table 3 Accent 3" w:uiPriority="48"/>
-    <w:lsdException w:name="List Table 4 Accent 3" w:uiPriority="49"/>
-    <w:lsdException w:name="List Table 5 Dark Accent 3" w:uiPriority="50"/>
-    <w:lsdException w:name="List Table 6 Colorful Accent 3" w:uiPriority="51"/>
-    <w:lsdException w:name="List Table 7 Colorful Accent 3" w:uiPriority="52"/>
-    <w:lsdException w:name="List Table 1 Light Accent 4" w:uiPriority="46"/>
-    <w:lsdException w:name="List Table 2 Accent 4" w:uiPriority="47"/>
-    <w:lsdException w:name="List Table 3 Accent 4" w:uiPriority="48"/>
-    <w:lsdException w:name="List Table 4 Accent 4" w:uiPriority="49"/>
-    <w:lsdException w:name="List Table 5 Dark Accent 4" w:uiPriority="50"/>
-    <w:lsdException w:name="List Table 6 Colorful Accent 4" w:uiPriority="51"/>
-    <w:lsdException w:name="List Table 7 Colorful Accent 4" w:uiPriority="52"/>
-    <w:lsdException w:name="List Table 1 Light Accent 5" w:uiPriority="46"/>
-    <w:lsdException w:name="List Table 2 Accent 5" w:uiPriority="47"/>
-    <w:lsdException w:name="List Table 3 Accent 5" w:uiPriority="48"/>
-    <w:lsdException w:name="List Table 4 Accent 5" w:uiPriority="49"/>
-    <w:lsdException w:name="List Table 5 Dark Accent 5" w:uiPriority="50"/>
-    <w:lsdException w:name="List Table 6 Colorful Accent 5" w:uiPriority="51"/>
-    <w:lsdException w:name="List Table 7 Colorful Accent 5" w:uiPriority="52"/>
-    <w:lsdException w:name="List Table 1 Light Accent 6" w:uiPriority="46"/>
-    <w:lsdException w:name="List Table 2 Accent 6" w:uiPriority="47"/>
-    <w:lsdException w:name="List Table 3 Accent 6" w:uiPriority="48"/>
-    <w:lsdException w:name="List Table 4 Accent 6" w:uiPriority="49"/>
-    <w:lsdException w:name="List Table 5 Dark Accent 6" w:uiPriority="50"/>
-    <w:lsdException w:name="List Table 6 Colorful Accent 6" w:uiPriority="51"/>
-    <w:lsdException w:name="List Table 7 Colorful Accent 6" w:uiPriority="52"/>
+  <w:latentStyles w:defLockedState="0" w:defUIPriority="99" w:defSemiHidden="1" w:defUnhideWhenUsed="1" w:defQFormat="0" w:count="267">
+    <w:lsdException w:name="Normal" w:semiHidden="0" w:uiPriority="0" w:unhideWhenUsed="0" w:qFormat="1"/>
+    <w:lsdException w:name="heading 1" w:semiHidden="0" w:uiPriority="9" w:unhideWhenUsed="0" w:qFormat="1"/>
+    <w:lsdException w:name="heading 2" w:uiPriority="9" w:qFormat="1"/>
+    <w:lsdException w:name="heading 3" w:uiPriority="9" w:qFormat="1"/>
+    <w:lsdException w:name="heading 4" w:uiPriority="9" w:qFormat="1"/>
+    <w:lsdException w:name="heading 5" w:uiPriority="9" w:qFormat="1"/>
+    <w:lsdException w:name="heading 6" w:uiPriority="9" w:qFormat="1"/>
+    <w:lsdException w:name="heading 7" w:uiPriority="9" w:qFormat="1"/>
+    <w:lsdException w:name="heading 8" w:uiPriority="9" w:qFormat="1"/>
+    <w:lsdException w:name="heading 9" w:uiPriority="9" w:qFormat="1"/>
+    <w:lsdException w:name="toc 1" w:uiPriority="39"/>
+    <w:lsdException w:name="toc 2" w:uiPriority="39"/>
+    <w:lsdException w:name="toc 3" w:uiPriority="39"/>
+    <w:lsdException w:name="toc 4" w:uiPriority="39"/>
+    <w:lsdException w:name="toc 5" w:uiPriority="39"/>
+    <w:lsdException w:name="toc 6" w:uiPriority="39"/>
+    <w:lsdException w:name="toc 7" w:uiPriority="39"/>
+    <w:lsdException w:name="toc 8" w:uiPriority="39"/>
+    <w:lsdException w:name="toc 9" w:uiPriority="39"/>
+    <w:lsdException w:name="caption" w:uiPriority="35" w:qFormat="1"/>
+    <w:lsdException w:name="Title" w:semiHidden="0" w:uiPriority="10" w:unhideWhenUsed="0" w:qFormat="1"/>
+    <w:lsdException w:name="Default Paragraph Font" w:uiPriority="1"/>
+    <w:lsdException w:name="Subtitle" w:semiHidden="0" w:uiPriority="11" w:unhideWhenUsed="0" w:qFormat="1"/>
+    <w:lsdException w:name="Strong" w:semiHidden="0" w:uiPriority="22" w:unhideWhenUsed="0" w:qFormat="1"/>
+    <w:lsdException w:name="Emphasis" w:semiHidden="0" w:uiPriority="20" w:unhideWhenUsed="0" w:qFormat="1"/>
+    <w:lsdException w:name="Table Grid" w:semiHidden="0" w:uiPriority="59" w:unhideWhenUsed="0"/>
+    <w:lsdException w:name="Placeholder Text" w:unhideWhenUsed="0"/>
+    <w:lsdException w:name="No Spacing" w:semiHidden="0" w:uiPriority="1" w:unhideWhenUsed="0" w:qFormat="1"/>
+    <w:lsdException w:name="Light Shading" w:semiHidden="0" w:uiPriority="60" w:unhideWhenUsed="0"/>
+    <w:lsdException w:name="Light List" w:semiHidden="0" w:uiPriority="61" w:unhideWhenUsed="0"/>
+    <w:lsdException w:name="Light Grid" w:semiHidden="0" w:uiPriority="62" w:unhideWhenUsed="0"/>
+    <w:lsdException w:name="Medium Shading 1" w:semiHidden="0" w:uiPriority="63" w:unhideWhenUsed="0"/>
+    <w:lsdException w:name="Medium Shading 2" w:semiHidden="0" w:uiPriority="64" w:unhideWhenUsed="0"/>
+    <w:lsdException w:name="Medium List 1" w:semiHidden="0" w:uiPriority="65" w:unhideWhenUsed="0"/>
+    <w:lsdException w:name="Medium List 2" w:semiHidden="0" w:uiPriority="66" w:unhideWhenUsed="0"/>
+    <w:lsdException w:name="Medium Grid 1" w:semiHidden="0" w:uiPriority="67" w:unhideWhenUsed="0"/>
+    <w:lsdException w:name="Medium Grid 2" w:semiHidden="0" w:uiPriority="68" w:unhideWhenUsed="0"/>
+    <w:lsdException w:name="Medium Grid 3" w:semiHidden="0" w:uiPriority="69" w:unhideWhenUsed="0"/>
+    <w:lsdException w:name="Dark List" w:semiHidden="0" w:uiPriority="70" w:unhideWhenUsed="0"/>
+    <w:lsdException w:name="Colorful Shading" w:semiHidden="0" w:uiPriority="71" w:unhideWhenUsed="0"/>
+    <w:lsdException w:name="Colorful List" w:semiHidden="0" w:uiPriority="72" w:unhideWhenUsed="0"/>
+    <w:lsdException w:name="Colorful Grid" w:semiHidden="0" w:uiPriority="73" w:unhideWhenUsed="0"/>
+    <w:lsdException w:name="Light Shading Accent 1" w:semiHidden="0" w:uiPriority="60" w:unhideWhenUsed="0"/>
+    <w:lsdException w:name="Light List Accent 1" w:semiHidden="0" w:uiPriority="61" w:unhideWhenUsed="0"/>
+    <w:lsdException w:name="Light Grid Accent 1" w:semiHidden="0" w:uiPriority="62" w:unhideWhenUsed="0"/>
+    <w:lsdException w:name="Medium Shading 1 Accent 1" w:semiHidden="0" w:uiPriority="63" w:unhideWhenUsed="0"/>
+    <w:lsdException w:name="Medium Shading 2 Accent 1" w:semiHidden="0" w:uiPriority="64" w:unhideWhenUsed="0"/>
+    <w:lsdException w:name="Medium List 1 Accent 1" w:semiHidden="0" w:uiPriority="65" w:unhideWhenUsed="0"/>
+    <w:lsdException w:name="Revision" w:unhideWhenUsed="0"/>
+    <w:lsdException w:name="List Paragraph" w:semiHidden="0" w:uiPriority="34" w:unhideWhenUsed="0" w:qFormat="1"/>
+    <w:lsdException w:name="Quote" w:semiHidden="0" w:uiPriority="29" w:unhideWhenUsed="0" w:qFormat="1"/>
+    <w:lsdException w:name="Intense Quote" w:semiHidden="0" w:uiPriority="30" w:unhideWhenUsed="0" w:qFormat="1"/>
+    <w:lsdException w:name="Medium List 2 Accent 1" w:semiHidden="0" w:uiPriority="66" w:unhideWhenUsed="0"/>
+    <w:lsdException w:name="Medium Grid 1 Accent 1" w:semiHidden="0" w:uiPriority="67" w:unhideWhenUsed="0"/>
+    <w:lsdException w:name="Medium Grid 2 Accent 1" w:semiHidden="0" w:uiPriority="68" w:unhideWhenUsed="0"/>
+    <w:lsdException w:name="Medium Grid 3 Accent 1" w:semiHidden="0" w:uiPriority="69" w:unhideWhenUsed="0"/>
+    <w:lsdException w:name="Dark List Accent 1" w:semiHidden="0" w:uiPriority="70" w:unhideWhenUsed="0"/>
+    <w:lsdException w:name="Colorful Shading Accent 1" w:semiHidden="0" w:uiPriority="71" w:unhideWhenUsed="0"/>
+    <w:lsdException w:name="Colorful List Accent 1" w:semiHidden="0" w:uiPriority="72" w:unhideWhenUsed="0"/>
+    <w:lsdException w:name="Colorful Grid Accent 1" w:semiHidden="0" w:uiPriority="73" w:unhideWhenUsed="0"/>
+    <w:lsdException w:name="Light Shading Accent 2" w:semiHidden="0" w:uiPriority="60" w:unhideWhenUsed="0"/>
+    <w:lsdException w:name="Light List Accent 2" w:semiHidden="0" w:uiPriority="61" w:unhideWhenUsed="0"/>
+    <w:lsdException w:name="Light Grid Accent 2" w:semiHidden="0" w:uiPriority="62" w:unhideWhenUsed="0"/>
+    <w:lsdException w:name="Medium Shading 1 Accent 2" w:semiHidden="0" w:uiPriority="63" w:unhideWhenUsed="0"/>
+    <w:lsdException w:name="Medium Shading 2 Accent 2" w:semiHidden="0" w:uiPriority="64" w:unhideWhenUsed="0"/>
+    <w:lsdException w:name="Medium List 1 Accent 2" w:semiHidden="0" w:uiPriority="65" w:unhideWhenUsed="0"/>
+    <w:lsdException w:name="Medium List 2 Accent 2" w:semiHidden="0" w:uiPriority="66" w:unhideWhenUsed="0"/>
+    <w:lsdException w:name="Medium Grid 1 Accent 2" w:semiHidden="0" w:uiPriority="67" w:unhideWhenUsed="0"/>
+    <w:lsdException w:name="Medium Grid 2 Accent 2" w:semiHidden="0" w:uiPriority="68" w:unhideWhenUsed="0"/>
+    <w:lsdException w:name="Medium Grid 3 Accent 2" w:semiHidden="0" w:uiPriority="69" w:unhideWhenUsed="0"/>
+    <w:lsdException w:name="Dark List Accent 2" w:semiHidden="0" w:uiPriority="70" w:unhideWhenUsed="0"/>
+    <w:lsdException w:name="Colorful Shading Accent 2" w:semiHidden="0" w:uiPriority="71" w:unhideWhenUsed="0"/>
+    <w:lsdException w:name="Colorful List Accent 2" w:semiHidden="0" w:uiPriority="72" w:unhideWhenUsed="0"/>
+    <w:lsdException w:name="Colorful Grid Accent 2" w:semiHidden="0" w:uiPriority="73" w:unhideWhenUsed="0"/>
+    <w:lsdException w:name="Light Shading Accent 3" w:semiHidden="0" w:uiPriority="60" w:unhideWhenUsed="0"/>
+    <w:lsdException w:name="Light List Accent 3" w:semiHidden="0" w:uiPriority="61" w:unhideWhenUsed="0"/>
+    <w:lsdException w:name="Light Grid Accent 3" w:semiHidden="0" w:uiPriority="62" w:unhideWhenUsed="0"/>
+    <w:lsdException w:name="Medium Shading 1 Accent 3" w:semiHidden="0" w:uiPriority="63" w:unhideWhenUsed="0"/>
+    <w:lsdException w:name="Medium Shading 2 Accent 3" w:semiHidden="0" w:uiPriority="64" w:unhideWhenUsed="0"/>
+    <w:lsdException w:name="Medium List 1 Accent 3" w:semiHidden="0" w:uiPriority="65" w:unhideWhenUsed="0"/>
+    <w:lsdException w:name="Medium List 2 Accent 3" w:semiHidden="0" w:uiPriority="66" w:unhideWhenUsed="0"/>
+    <w:lsdException w:name="Medium Grid 1 Accent 3" w:semiHidden="0" w:uiPriority="67" w:unhideWhenUsed="0"/>
+    <w:lsdException w:name="Medium Grid 2 Accent 3" w:semiHidden="0" w:uiPriority="68" w:unhideWhenUsed="0"/>
+    <w:lsdException w:name="Medium Grid 3 Accent 3" w:semiHidden="0" w:uiPriority="69" w:unhideWhenUsed="0"/>
+    <w:lsdException w:name="Dark List Accent 3" w:semiHidden="0" w:uiPriority="70" w:unhideWhenUsed="0"/>
+    <w:lsdException w:name="Colorful Shading Accent 3" w:semiHidden="0" w:uiPriority="71" w:unhideWhenUsed="0"/>
+    <w:lsdException w:name="Colorful List Accent 3" w:semiHidden="0" w:uiPriority="72" w:unhideWhenUsed="0"/>
+    <w:lsdException w:name="Colorful Grid Accent 3" w:semiHidden="0" w:uiPriority="73" w:unhideWhenUsed="0"/>
+    <w:lsdException w:name="Light Shading Accent 4" w:semiHidden="0" w:uiPriority="60" w:unhideWhenUsed="0"/>
+    <w:lsdException w:name="Light List Accent 4" w:semiHidden="0" w:uiPriority="61" w:unhideWhenUsed="0"/>
+    <w:lsdException w:name="Light Grid Accent 4" w:semiHidden="0" w:uiPriority="62" w:unhideWhenUsed="0"/>
+    <w:lsdException w:name="Medium Shading 1 Accent 4" w:semiHidden="0" w:uiPriority="63" w:unhideWhenUsed="0"/>
+    <w:lsdException w:name="Medium Shading 2 Accent 4" w:semiHidden="0" w:uiPriority="64" w:unhideWhenUsed="0"/>
+    <w:lsdException w:name="Medium List 1 Accent 4" w:semiHidden="0" w:uiPriority="65" w:unhideWhenUsed="0"/>
+    <w:lsdException w:name="Medium List 2 Accent 4" w:semiHidden="0" w:uiPriority="66" w:unhideWhenUsed="0"/>
+    <w:lsdException w:name="Medium Grid 1 Accent 4" w:semiHidden="0" w:uiPriority="67" w:unhideWhenUsed="0"/>
+    <w:lsdException w:name="Medium Grid 2 Accent 4" w:semiHidden="0" w:uiPriority="68" w:unhideWhenUsed="0"/>
+    <w:lsdException w:name="Medium Grid 3 Accent 4" w:semiHidden="0" w:uiPriority="69" w:unhideWhenUsed="0"/>
+    <w:lsdException w:name="Dark List Accent 4" w:semiHidden="0" w:uiPriority="70" w:unhideWhenUsed="0"/>
+    <w:lsdException w:name="Colorful Shading Accent 4" w:semiHidden="0" w:uiPriority="71" w:unhideWhenUsed="0"/>
+    <w:lsdException w:name="Colorful List Accent 4" w:semiHidden="0" w:uiPriority="72" w:unhideWhenUsed="0"/>
+    <w:lsdException w:name="Colorful Grid Accent 4" w:semiHidden="0" w:uiPriority="73" w:unhideWhenUsed="0"/>
+    <w:lsdException w:name="Light Shading Accent 5" w:semiHidden="0" w:uiPriority="60" w:unhideWhenUsed="0"/>
+    <w:lsdException w:name="Light List Accent 5" w:semiHidden="0" w:uiPriority="61" w:unhideWhenUsed="0"/>
+    <w:lsdException w:name="Light Grid Accent 5" w:semiHidden="0" w:uiPriority="62" w:unhideWhenUsed="0"/>
+    <w:lsdException w:name="Medium Shading 1 Accent 5" w:semiHidden="0" w:uiPriority="63" w:unhideWhenUsed="0"/>
+    <w:lsdException w:name="Medium Shading 2 Accent 5" w:semiHidden="0" w:uiPriority="64" w:unhideWhenUsed="0"/>
+    <w:lsdException w:name="Medium List 1 Accent 5" w:semiHidden="0" w:uiPriority="65" w:unhideWhenUsed="0"/>
+    <w:lsdException w:name="Medium List 2 Accent 5" w:semiHidden="0" w:uiPriority="66" w:unhideWhenUsed="0"/>
+    <w:lsdException w:name="Medium Grid 1 Accent 5" w:semiHidden="0" w:uiPriority="67" w:unhideWhenUsed="0"/>
+    <w:lsdException w:name="Medium Grid 2 Accent 5" w:semiHidden="0" w:uiPriority="68" w:unhideWhenUsed="0"/>
+    <w:lsdException w:name="Medium Grid 3 Accent 5" w:semiHidden="0" w:uiPriority="69" w:unhideWhenUsed="0"/>
+    <w:lsdException w:name="Dark List Accent 5" w:semiHidden="0" w:uiPriority="70" w:unhideWhenUsed="0"/>
+    <w:lsdException w:name="Colorful Shading Accent 5" w:semiHidden="0" w:uiPriority="71" w:unhideWhenUsed="0"/>
+    <w:lsdException w:name="Colorful List Accent 5" w:semiHidden="0" w:uiPriority="72" w:unhideWhenUsed="0"/>
+    <w:lsdException w:name="Colorful Grid Accent 5" w:semiHidden="0" w:uiPriority="73" w:unhideWhenUsed="0"/>
+    <w:lsdException w:name="Light Shading Accent 6" w:semiHidden="0" w:uiPriority="60" w:unhideWhenUsed="0"/>
+    <w:lsdException w:name="Light List Accent 6" w:semiHidden="0" w:uiPriority="61" w:unhideWhenUsed="0"/>
+    <w:lsdException w:name="Light Grid Accent 6" w:semiHidden="0" w:uiPriority="62" w:unhideWhenUsed="0"/>
+    <w:lsdException w:name="Medium Shading 1 Accent 6" w:semiHidden="0" w:uiPriority="63" w:unhideWhenUsed="0"/>
+    <w:lsdException w:name="Medium Shading 2 Accent 6" w:semiHidden="0" w:uiPriority="64" w:unhideWhenUsed="0"/>
+    <w:lsdException w:name="Medium List 1 Accent 6" w:semiHidden="0" w:uiPriority="65" w:unhideWhenUsed="0"/>
+    <w:lsdException w:name="Medium List 2 Accent 6" w:semiHidden="0" w:uiPriority="66" w:unhideWhenUsed="0"/>
+    <w:lsdException w:name="Medium Grid 1 Accent 6" w:semiHidden="0" w:uiPriority="67" w:unhideWhenUsed="0"/>
+    <w:lsdException w:name="Medium Grid 2 Accent 6" w:semiHidden="0" w:uiPriority="68" w:unhideWhenUsed="0"/>
+    <w:lsdException w:name="Medium Grid 3 Accent 6" w:semiHidden="0" w:uiPriority="69" w:unhideWhenUsed="0"/>
+    <w:lsdException w:name="Dark List Accent 6" w:semiHidden="0" w:uiPriority="70" w:unhideWhenUsed="0"/>
+    <w:lsdException w:name="Colorful Shading Accent 6" w:semiHidden="0" w:uiPriority="71" w:unhideWhenUsed="0"/>
+    <w:lsdException w:name="Colorful List Accent 6" w:semiHidden="0" w:uiPriority="72" w:unhideWhenUsed="0"/>
+    <w:lsdException w:name="Colorful Grid Accent 6" w:semiHidden="0" w:uiPriority="73" w:unhideWhenUsed="0"/>
+    <w:lsdException w:name="Subtle Emphasis" w:semiHidden="0" w:uiPriority="19" w:unhideWhenUsed="0" w:qFormat="1"/>
+    <w:lsdException w:name="Intense Emphasis" w:semiHidden="0" w:uiPriority="21" w:unhideWhenUsed="0" w:qFormat="1"/>
+    <w:lsdException w:name="Subtle Reference" w:semiHidden="0" w:uiPriority="31" w:unhideWhenUsed="0" w:qFormat="1"/>
+    <w:lsdException w:name="Intense Reference" w:semiHidden="0" w:uiPriority="32" w:unhideWhenUsed="0" w:qFormat="1"/>
+    <w:lsdException w:name="Book Title" w:semiHidden="0" w:uiPriority="33" w:unhideWhenUsed="0" w:qFormat="1"/>
+    <w:lsdException w:name="Bibliography" w:uiPriority="37"/>
+    <w:lsdException w:name="TOC Heading" w:uiPriority="39" w:qFormat="1"/>
   </w:latentStyles>
   <w:style w:type="paragraph" w:default="1" w:styleId="Normal">
     <w:name w:val="Normal"/>
@@ -7329,10 +7649,900 @@
 </w:styles>
 </file>
 
+<file path=word/stylesWithEffects.xml><?xml version="1.0" encoding="utf-8"?>
+<w:styles xmlns:wpc="http://schemas.microsoft.com/office/word/2010/wordprocessingCanvas" xmlns:mc="http://schemas.openxmlformats.org/markup-compatibility/2006" xmlns:o="urn:schemas-microsoft-com:office:office" xmlns:r="http://schemas.openxmlformats.org/officeDocument/2006/relationships" xmlns:m="http://schemas.openxmlformats.org/officeDocument/2006/math" xmlns:v="urn:schemas-microsoft-com:vml" xmlns:wp14="http://schemas.microsoft.com/office/word/2010/wordprocessingDrawing" xmlns:wp="http://schemas.openxmlformats.org/drawingml/2006/wordprocessingDrawing" xmlns:w10="urn:schemas-microsoft-com:office:word" xmlns:w="http://schemas.openxmlformats.org/wordprocessingml/2006/main" xmlns:w14="http://schemas.microsoft.com/office/word/2010/wordml" xmlns:wpg="http://schemas.microsoft.com/office/word/2010/wordprocessingGroup" xmlns:wpi="http://schemas.microsoft.com/office/word/2010/wordprocessingInk" xmlns:wne="http://schemas.microsoft.com/office/word/2006/wordml" xmlns:wps="http://schemas.microsoft.com/office/word/2010/wordprocessingShape" mc:Ignorable="w14 wp14">
+  <w:docDefaults>
+    <w:rPrDefault>
+      <w:rPr>
+        <w:rFonts w:asciiTheme="minorHAnsi" w:eastAsiaTheme="minorHAnsi" w:hAnsiTheme="minorHAnsi" w:cstheme="minorBidi"/>
+        <w:sz w:val="22"/>
+        <w:szCs w:val="22"/>
+        <w:lang w:val="es-CR" w:eastAsia="en-US" w:bidi="ar-SA"/>
+      </w:rPr>
+    </w:rPrDefault>
+    <w:pPrDefault>
+      <w:pPr>
+        <w:spacing w:after="200" w:line="276" w:lineRule="auto"/>
+      </w:pPr>
+    </w:pPrDefault>
+  </w:docDefaults>
+  <w:latentStyles w:defLockedState="0" w:defUIPriority="99" w:defSemiHidden="1" w:defUnhideWhenUsed="1" w:defQFormat="0" w:count="267">
+    <w:lsdException w:name="Normal" w:semiHidden="0" w:uiPriority="0" w:unhideWhenUsed="0" w:qFormat="1"/>
+    <w:lsdException w:name="heading 1" w:semiHidden="0" w:uiPriority="9" w:unhideWhenUsed="0" w:qFormat="1"/>
+    <w:lsdException w:name="heading 2" w:uiPriority="9" w:qFormat="1"/>
+    <w:lsdException w:name="heading 3" w:uiPriority="9" w:qFormat="1"/>
+    <w:lsdException w:name="heading 4" w:uiPriority="9" w:qFormat="1"/>
+    <w:lsdException w:name="heading 5" w:uiPriority="9" w:qFormat="1"/>
+    <w:lsdException w:name="heading 6" w:uiPriority="9" w:qFormat="1"/>
+    <w:lsdException w:name="heading 7" w:uiPriority="9" w:qFormat="1"/>
+    <w:lsdException w:name="heading 8" w:uiPriority="9" w:qFormat="1"/>
+    <w:lsdException w:name="heading 9" w:uiPriority="9" w:qFormat="1"/>
+    <w:lsdException w:name="toc 1" w:uiPriority="39"/>
+    <w:lsdException w:name="toc 2" w:uiPriority="39"/>
+    <w:lsdException w:name="toc 3" w:uiPriority="39"/>
+    <w:lsdException w:name="toc 4" w:uiPriority="39"/>
+    <w:lsdException w:name="toc 5" w:uiPriority="39"/>
+    <w:lsdException w:name="toc 6" w:uiPriority="39"/>
+    <w:lsdException w:name="toc 7" w:uiPriority="39"/>
+    <w:lsdException w:name="toc 8" w:uiPriority="39"/>
+    <w:lsdException w:name="toc 9" w:uiPriority="39"/>
+    <w:lsdException w:name="caption" w:uiPriority="35" w:qFormat="1"/>
+    <w:lsdException w:name="Title" w:semiHidden="0" w:uiPriority="10" w:unhideWhenUsed="0" w:qFormat="1"/>
+    <w:lsdException w:name="Default Paragraph Font" w:uiPriority="1"/>
+    <w:lsdException w:name="Subtitle" w:semiHidden="0" w:uiPriority="11" w:unhideWhenUsed="0" w:qFormat="1"/>
+    <w:lsdException w:name="Strong" w:semiHidden="0" w:uiPriority="22" w:unhideWhenUsed="0" w:qFormat="1"/>
+    <w:lsdException w:name="Emphasis" w:semiHidden="0" w:uiPriority="20" w:unhideWhenUsed="0" w:qFormat="1"/>
+    <w:lsdException w:name="Table Grid" w:semiHidden="0" w:uiPriority="59" w:unhideWhenUsed="0"/>
+    <w:lsdException w:name="Placeholder Text" w:unhideWhenUsed="0"/>
+    <w:lsdException w:name="No Spacing" w:semiHidden="0" w:uiPriority="1" w:unhideWhenUsed="0" w:qFormat="1"/>
+    <w:lsdException w:name="Light Shading" w:semiHidden="0" w:uiPriority="60" w:unhideWhenUsed="0"/>
+    <w:lsdException w:name="Light List" w:semiHidden="0" w:uiPriority="61" w:unhideWhenUsed="0"/>
+    <w:lsdException w:name="Light Grid" w:semiHidden="0" w:uiPriority="62" w:unhideWhenUsed="0"/>
+    <w:lsdException w:name="Medium Shading 1" w:semiHidden="0" w:uiPriority="63" w:unhideWhenUsed="0"/>
+    <w:lsdException w:name="Medium Shading 2" w:semiHidden="0" w:uiPriority="64" w:unhideWhenUsed="0"/>
+    <w:lsdException w:name="Medium List 1" w:semiHidden="0" w:uiPriority="65" w:unhideWhenUsed="0"/>
+    <w:lsdException w:name="Medium List 2" w:semiHidden="0" w:uiPriority="66" w:unhideWhenUsed="0"/>
+    <w:lsdException w:name="Medium Grid 1" w:semiHidden="0" w:uiPriority="67" w:unhideWhenUsed="0"/>
+    <w:lsdException w:name="Medium Grid 2" w:semiHidden="0" w:uiPriority="68" w:unhideWhenUsed="0"/>
+    <w:lsdException w:name="Medium Grid 3" w:semiHidden="0" w:uiPriority="69" w:unhideWhenUsed="0"/>
+    <w:lsdException w:name="Dark List" w:semiHidden="0" w:uiPriority="70" w:unhideWhenUsed="0"/>
+    <w:lsdException w:name="Colorful Shading" w:semiHidden="0" w:uiPriority="71" w:unhideWhenUsed="0"/>
+    <w:lsdException w:name="Colorful List" w:semiHidden="0" w:uiPriority="72" w:unhideWhenUsed="0"/>
+    <w:lsdException w:name="Colorful Grid" w:semiHidden="0" w:uiPriority="73" w:unhideWhenUsed="0"/>
+    <w:lsdException w:name="Light Shading Accent 1" w:semiHidden="0" w:uiPriority="60" w:unhideWhenUsed="0"/>
+    <w:lsdException w:name="Light List Accent 1" w:semiHidden="0" w:uiPriority="61" w:unhideWhenUsed="0"/>
+    <w:lsdException w:name="Light Grid Accent 1" w:semiHidden="0" w:uiPriority="62" w:unhideWhenUsed="0"/>
+    <w:lsdException w:name="Medium Shading 1 Accent 1" w:semiHidden="0" w:uiPriority="63" w:unhideWhenUsed="0"/>
+    <w:lsdException w:name="Medium Shading 2 Accent 1" w:semiHidden="0" w:uiPriority="64" w:unhideWhenUsed="0"/>
+    <w:lsdException w:name="Medium List 1 Accent 1" w:semiHidden="0" w:uiPriority="65" w:unhideWhenUsed="0"/>
+    <w:lsdException w:name="Revision" w:unhideWhenUsed="0"/>
+    <w:lsdException w:name="List Paragraph" w:semiHidden="0" w:uiPriority="34" w:unhideWhenUsed="0" w:qFormat="1"/>
+    <w:lsdException w:name="Quote" w:semiHidden="0" w:uiPriority="29" w:unhideWhenUsed="0" w:qFormat="1"/>
+    <w:lsdException w:name="Intense Quote" w:semiHidden="0" w:uiPriority="30" w:unhideWhenUsed="0" w:qFormat="1"/>
+    <w:lsdException w:name="Medium List 2 Accent 1" w:semiHidden="0" w:uiPriority="66" w:unhideWhenUsed="0"/>
+    <w:lsdException w:name="Medium Grid 1 Accent 1" w:semiHidden="0" w:uiPriority="67" w:unhideWhenUsed="0"/>
+    <w:lsdException w:name="Medium Grid 2 Accent 1" w:semiHidden="0" w:uiPriority="68" w:unhideWhenUsed="0"/>
+    <w:lsdException w:name="Medium Grid 3 Accent 1" w:semiHidden="0" w:uiPriority="69" w:unhideWhenUsed="0"/>
+    <w:lsdException w:name="Dark List Accent 1" w:semiHidden="0" w:uiPriority="70" w:unhideWhenUsed="0"/>
+    <w:lsdException w:name="Colorful Shading Accent 1" w:semiHidden="0" w:uiPriority="71" w:unhideWhenUsed="0"/>
+    <w:lsdException w:name="Colorful List Accent 1" w:semiHidden="0" w:uiPriority="72" w:unhideWhenUsed="0"/>
+    <w:lsdException w:name="Colorful Grid Accent 1" w:semiHidden="0" w:uiPriority="73" w:unhideWhenUsed="0"/>
+    <w:lsdException w:name="Light Shading Accent 2" w:semiHidden="0" w:uiPriority="60" w:unhideWhenUsed="0"/>
+    <w:lsdException w:name="Light List Accent 2" w:semiHidden="0" w:uiPriority="61" w:unhideWhenUsed="0"/>
+    <w:lsdException w:name="Light Grid Accent 2" w:semiHidden="0" w:uiPriority="62" w:unhideWhenUsed="0"/>
+    <w:lsdException w:name="Medium Shading 1 Accent 2" w:semiHidden="0" w:uiPriority="63" w:unhideWhenUsed="0"/>
+    <w:lsdException w:name="Medium Shading 2 Accent 2" w:semiHidden="0" w:uiPriority="64" w:unhideWhenUsed="0"/>
+    <w:lsdException w:name="Medium List 1 Accent 2" w:semiHidden="0" w:uiPriority="65" w:unhideWhenUsed="0"/>
+    <w:lsdException w:name="Medium List 2 Accent 2" w:semiHidden="0" w:uiPriority="66" w:unhideWhenUsed="0"/>
+    <w:lsdException w:name="Medium Grid 1 Accent 2" w:semiHidden="0" w:uiPriority="67" w:unhideWhenUsed="0"/>
+    <w:lsdException w:name="Medium Grid 2 Accent 2" w:semiHidden="0" w:uiPriority="68" w:unhideWhenUsed="0"/>
+    <w:lsdException w:name="Medium Grid 3 Accent 2" w:semiHidden="0" w:uiPriority="69" w:unhideWhenUsed="0"/>
+    <w:lsdException w:name="Dark List Accent 2" w:semiHidden="0" w:uiPriority="70" w:unhideWhenUsed="0"/>
+    <w:lsdException w:name="Colorful Shading Accent 2" w:semiHidden="0" w:uiPriority="71" w:unhideWhenUsed="0"/>
+    <w:lsdException w:name="Colorful List Accent 2" w:semiHidden="0" w:uiPriority="72" w:unhideWhenUsed="0"/>
+    <w:lsdException w:name="Colorful Grid Accent 2" w:semiHidden="0" w:uiPriority="73" w:unhideWhenUsed="0"/>
+    <w:lsdException w:name="Light Shading Accent 3" w:semiHidden="0" w:uiPriority="60" w:unhideWhenUsed="0"/>
+    <w:lsdException w:name="Light List Accent 3" w:semiHidden="0" w:uiPriority="61" w:unhideWhenUsed="0"/>
+    <w:lsdException w:name="Light Grid Accent 3" w:semiHidden="0" w:uiPriority="62" w:unhideWhenUsed="0"/>
+    <w:lsdException w:name="Medium Shading 1 Accent 3" w:semiHidden="0" w:uiPriority="63" w:unhideWhenUsed="0"/>
+    <w:lsdException w:name="Medium Shading 2 Accent 3" w:semiHidden="0" w:uiPriority="64" w:unhideWhenUsed="0"/>
+    <w:lsdException w:name="Medium List 1 Accent 3" w:semiHidden="0" w:uiPriority="65" w:unhideWhenUsed="0"/>
+    <w:lsdException w:name="Medium List 2 Accent 3" w:semiHidden="0" w:uiPriority="66" w:unhideWhenUsed="0"/>
+    <w:lsdException w:name="Medium Grid 1 Accent 3" w:semiHidden="0" w:uiPriority="67" w:unhideWhenUsed="0"/>
+    <w:lsdException w:name="Medium Grid 2 Accent 3" w:semiHidden="0" w:uiPriority="68" w:unhideWhenUsed="0"/>
+    <w:lsdException w:name="Medium Grid 3 Accent 3" w:semiHidden="0" w:uiPriority="69" w:unhideWhenUsed="0"/>
+    <w:lsdException w:name="Dark List Accent 3" w:semiHidden="0" w:uiPriority="70" w:unhideWhenUsed="0"/>
+    <w:lsdException w:name="Colorful Shading Accent 3" w:semiHidden="0" w:uiPriority="71" w:unhideWhenUsed="0"/>
+    <w:lsdException w:name="Colorful List Accent 3" w:semiHidden="0" w:uiPriority="72" w:unhideWhenUsed="0"/>
+    <w:lsdException w:name="Colorful Grid Accent 3" w:semiHidden="0" w:uiPriority="73" w:unhideWhenUsed="0"/>
+    <w:lsdException w:name="Light Shading Accent 4" w:semiHidden="0" w:uiPriority="60" w:unhideWhenUsed="0"/>
+    <w:lsdException w:name="Light List Accent 4" w:semiHidden="0" w:uiPriority="61" w:unhideWhenUsed="0"/>
+    <w:lsdException w:name="Light Grid Accent 4" w:semiHidden="0" w:uiPriority="62" w:unhideWhenUsed="0"/>
+    <w:lsdException w:name="Medium Shading 1 Accent 4" w:semiHidden="0" w:uiPriority="63" w:unhideWhenUsed="0"/>
+    <w:lsdException w:name="Medium Shading 2 Accent 4" w:semiHidden="0" w:uiPriority="64" w:unhideWhenUsed="0"/>
+    <w:lsdException w:name="Medium List 1 Accent 4" w:semiHidden="0" w:uiPriority="65" w:unhideWhenUsed="0"/>
+    <w:lsdException w:name="Medium List 2 Accent 4" w:semiHidden="0" w:uiPriority="66" w:unhideWhenUsed="0"/>
+    <w:lsdException w:name="Medium Grid 1 Accent 4" w:semiHidden="0" w:uiPriority="67" w:unhideWhenUsed="0"/>
+    <w:lsdException w:name="Medium Grid 2 Accent 4" w:semiHidden="0" w:uiPriority="68" w:unhideWhenUsed="0"/>
+    <w:lsdException w:name="Medium Grid 3 Accent 4" w:semiHidden="0" w:uiPriority="69" w:unhideWhenUsed="0"/>
+    <w:lsdException w:name="Dark List Accent 4" w:semiHidden="0" w:uiPriority="70" w:unhideWhenUsed="0"/>
+    <w:lsdException w:name="Colorful Shading Accent 4" w:semiHidden="0" w:uiPriority="71" w:unhideWhenUsed="0"/>
+    <w:lsdException w:name="Colorful List Accent 4" w:semiHidden="0" w:uiPriority="72" w:unhideWhenUsed="0"/>
+    <w:lsdException w:name="Colorful Grid Accent 4" w:semiHidden="0" w:uiPriority="73" w:unhideWhenUsed="0"/>
+    <w:lsdException w:name="Light Shading Accent 5" w:semiHidden="0" w:uiPriority="60" w:unhideWhenUsed="0"/>
+    <w:lsdException w:name="Light List Accent 5" w:semiHidden="0" w:uiPriority="61" w:unhideWhenUsed="0"/>
+    <w:lsdException w:name="Light Grid Accent 5" w:semiHidden="0" w:uiPriority="62" w:unhideWhenUsed="0"/>
+    <w:lsdException w:name="Medium Shading 1 Accent 5" w:semiHidden="0" w:uiPriority="63" w:unhideWhenUsed="0"/>
+    <w:lsdException w:name="Medium Shading 2 Accent 5" w:semiHidden="0" w:uiPriority="64" w:unhideWhenUsed="0"/>
+    <w:lsdException w:name="Medium List 1 Accent 5" w:semiHidden="0" w:uiPriority="65" w:unhideWhenUsed="0"/>
+    <w:lsdException w:name="Medium List 2 Accent 5" w:semiHidden="0" w:uiPriority="66" w:unhideWhenUsed="0"/>
+    <w:lsdException w:name="Medium Grid 1 Accent 5" w:semiHidden="0" w:uiPriority="67" w:unhideWhenUsed="0"/>
+    <w:lsdException w:name="Medium Grid 2 Accent 5" w:semiHidden="0" w:uiPriority="68" w:unhideWhenUsed="0"/>
+    <w:lsdException w:name="Medium Grid 3 Accent 5" w:semiHidden="0" w:uiPriority="69" w:unhideWhenUsed="0"/>
+    <w:lsdException w:name="Dark List Accent 5" w:semiHidden="0" w:uiPriority="70" w:unhideWhenUsed="0"/>
+    <w:lsdException w:name="Colorful Shading Accent 5" w:semiHidden="0" w:uiPriority="71" w:unhideWhenUsed="0"/>
+    <w:lsdException w:name="Colorful List Accent 5" w:semiHidden="0" w:uiPriority="72" w:unhideWhenUsed="0"/>
+    <w:lsdException w:name="Colorful Grid Accent 5" w:semiHidden="0" w:uiPriority="73" w:unhideWhenUsed="0"/>
+    <w:lsdException w:name="Light Shading Accent 6" w:semiHidden="0" w:uiPriority="60" w:unhideWhenUsed="0"/>
+    <w:lsdException w:name="Light List Accent 6" w:semiHidden="0" w:uiPriority="61" w:unhideWhenUsed="0"/>
+    <w:lsdException w:name="Light Grid Accent 6" w:semiHidden="0" w:uiPriority="62" w:unhideWhenUsed="0"/>
+    <w:lsdException w:name="Medium Shading 1 Accent 6" w:semiHidden="0" w:uiPriority="63" w:unhideWhenUsed="0"/>
+    <w:lsdException w:name="Medium Shading 2 Accent 6" w:semiHidden="0" w:uiPriority="64" w:unhideWhenUsed="0"/>
+    <w:lsdException w:name="Medium List 1 Accent 6" w:semiHidden="0" w:uiPriority="65" w:unhideWhenUsed="0"/>
+    <w:lsdException w:name="Medium List 2 Accent 6" w:semiHidden="0" w:uiPriority="66" w:unhideWhenUsed="0"/>
+    <w:lsdException w:name="Medium Grid 1 Accent 6" w:semiHidden="0" w:uiPriority="67" w:unhideWhenUsed="0"/>
+    <w:lsdException w:name="Medium Grid 2 Accent 6" w:semiHidden="0" w:uiPriority="68" w:unhideWhenUsed="0"/>
+    <w:lsdException w:name="Medium Grid 3 Accent 6" w:semiHidden="0" w:uiPriority="69" w:unhideWhenUsed="0"/>
+    <w:lsdException w:name="Dark List Accent 6" w:semiHidden="0" w:uiPriority="70" w:unhideWhenUsed="0"/>
+    <w:lsdException w:name="Colorful Shading Accent 6" w:semiHidden="0" w:uiPriority="71" w:unhideWhenUsed="0"/>
+    <w:lsdException w:name="Colorful List Accent 6" w:semiHidden="0" w:uiPriority="72" w:unhideWhenUsed="0"/>
+    <w:lsdException w:name="Colorful Grid Accent 6" w:semiHidden="0" w:uiPriority="73" w:unhideWhenUsed="0"/>
+    <w:lsdException w:name="Subtle Emphasis" w:semiHidden="0" w:uiPriority="19" w:unhideWhenUsed="0" w:qFormat="1"/>
+    <w:lsdException w:name="Intense Emphasis" w:semiHidden="0" w:uiPriority="21" w:unhideWhenUsed="0" w:qFormat="1"/>
+    <w:lsdException w:name="Subtle Reference" w:semiHidden="0" w:uiPriority="31" w:unhideWhenUsed="0" w:qFormat="1"/>
+    <w:lsdException w:name="Intense Reference" w:semiHidden="0" w:uiPriority="32" w:unhideWhenUsed="0" w:qFormat="1"/>
+    <w:lsdException w:name="Book Title" w:semiHidden="0" w:uiPriority="33" w:unhideWhenUsed="0" w:qFormat="1"/>
+    <w:lsdException w:name="Bibliography" w:uiPriority="37"/>
+    <w:lsdException w:name="TOC Heading" w:uiPriority="39" w:qFormat="1"/>
+  </w:latentStyles>
+  <w:style w:type="paragraph" w:default="1" w:styleId="Normal">
+    <w:name w:val="Normal"/>
+    <w:qFormat/>
+  </w:style>
+  <w:style w:type="character" w:default="1" w:styleId="Fuentedeprrafopredeter">
+    <w:name w:val="Default Paragraph Font"/>
+    <w:uiPriority w:val="1"/>
+    <w:semiHidden/>
+    <w:unhideWhenUsed/>
+  </w:style>
+  <w:style w:type="table" w:default="1" w:styleId="Tablanormal">
+    <w:name w:val="Normal Table"/>
+    <w:uiPriority w:val="99"/>
+    <w:semiHidden/>
+    <w:unhideWhenUsed/>
+    <w:tblPr>
+      <w:tblInd w:w="0" w:type="dxa"/>
+      <w:tblCellMar>
+        <w:top w:w="0" w:type="dxa"/>
+        <w:left w:w="108" w:type="dxa"/>
+        <w:bottom w:w="0" w:type="dxa"/>
+        <w:right w:w="108" w:type="dxa"/>
+      </w:tblCellMar>
+    </w:tblPr>
+  </w:style>
+  <w:style w:type="numbering" w:default="1" w:styleId="Sinlista">
+    <w:name w:val="No List"/>
+    <w:uiPriority w:val="99"/>
+    <w:semiHidden/>
+    <w:unhideWhenUsed/>
+  </w:style>
+  <w:style w:type="paragraph" w:styleId="Prrafodelista">
+    <w:name w:val="List Paragraph"/>
+    <w:basedOn w:val="Normal"/>
+    <w:uiPriority w:val="34"/>
+    <w:qFormat/>
+    <w:rsid w:val="007E6DAD"/>
+    <w:pPr>
+      <w:ind w:left="720"/>
+      <w:contextualSpacing/>
+    </w:pPr>
+  </w:style>
+  <w:style w:type="table" w:styleId="Tablaconcuadrcula">
+    <w:name w:val="Table Grid"/>
+    <w:basedOn w:val="Tablanormal"/>
+    <w:uiPriority w:val="59"/>
+    <w:rsid w:val="00010EC0"/>
+    <w:pPr>
+      <w:spacing w:after="0" w:line="240" w:lineRule="auto"/>
+    </w:pPr>
+    <w:tblPr>
+      <w:tblInd w:w="0" w:type="dxa"/>
+      <w:tblBorders>
+        <w:top w:val="single" w:sz="4" w:space="0" w:color="auto"/>
+        <w:left w:val="single" w:sz="4" w:space="0" w:color="auto"/>
+        <w:bottom w:val="single" w:sz="4" w:space="0" w:color="auto"/>
+        <w:right w:val="single" w:sz="4" w:space="0" w:color="auto"/>
+        <w:insideH w:val="single" w:sz="4" w:space="0" w:color="auto"/>
+        <w:insideV w:val="single" w:sz="4" w:space="0" w:color="auto"/>
+      </w:tblBorders>
+      <w:tblCellMar>
+        <w:top w:w="0" w:type="dxa"/>
+        <w:left w:w="108" w:type="dxa"/>
+        <w:bottom w:w="0" w:type="dxa"/>
+        <w:right w:w="108" w:type="dxa"/>
+      </w:tblCellMar>
+    </w:tblPr>
+  </w:style>
+  <w:style w:type="paragraph" w:styleId="Textodeglobo">
+    <w:name w:val="Balloon Text"/>
+    <w:basedOn w:val="Normal"/>
+    <w:link w:val="TextodegloboCar"/>
+    <w:uiPriority w:val="99"/>
+    <w:semiHidden/>
+    <w:unhideWhenUsed/>
+    <w:rsid w:val="00F02D0E"/>
+    <w:pPr>
+      <w:spacing w:after="0" w:line="240" w:lineRule="auto"/>
+    </w:pPr>
+    <w:rPr>
+      <w:rFonts w:ascii="Tahoma" w:hAnsi="Tahoma" w:cs="Tahoma"/>
+      <w:sz w:val="16"/>
+      <w:szCs w:val="16"/>
+    </w:rPr>
+  </w:style>
+  <w:style w:type="character" w:customStyle="1" w:styleId="TextodegloboCar">
+    <w:name w:val="Texto de globo Car"/>
+    <w:basedOn w:val="Fuentedeprrafopredeter"/>
+    <w:link w:val="Textodeglobo"/>
+    <w:uiPriority w:val="99"/>
+    <w:semiHidden/>
+    <w:rsid w:val="00F02D0E"/>
+    <w:rPr>
+      <w:rFonts w:ascii="Tahoma" w:hAnsi="Tahoma" w:cs="Tahoma"/>
+      <w:sz w:val="16"/>
+      <w:szCs w:val="16"/>
+    </w:rPr>
+  </w:style>
+  <w:style w:type="table" w:styleId="Sombreadoclaro">
+    <w:name w:val="Light Shading"/>
+    <w:basedOn w:val="Tablanormal"/>
+    <w:uiPriority w:val="60"/>
+    <w:rsid w:val="0072658E"/>
+    <w:pPr>
+      <w:spacing w:after="0" w:line="240" w:lineRule="auto"/>
+    </w:pPr>
+    <w:rPr>
+      <w:color w:val="000000" w:themeColor="text1" w:themeShade="BF"/>
+    </w:rPr>
+    <w:tblPr>
+      <w:tblStyleRowBandSize w:val="1"/>
+      <w:tblStyleColBandSize w:val="1"/>
+      <w:tblInd w:w="0" w:type="dxa"/>
+      <w:tblBorders>
+        <w:top w:val="single" w:sz="8" w:space="0" w:color="000000" w:themeColor="text1"/>
+        <w:bottom w:val="single" w:sz="8" w:space="0" w:color="000000" w:themeColor="text1"/>
+      </w:tblBorders>
+      <w:tblCellMar>
+        <w:top w:w="0" w:type="dxa"/>
+        <w:left w:w="108" w:type="dxa"/>
+        <w:bottom w:w="0" w:type="dxa"/>
+        <w:right w:w="108" w:type="dxa"/>
+      </w:tblCellMar>
+    </w:tblPr>
+    <w:tblStylePr w:type="firstRow">
+      <w:pPr>
+        <w:spacing w:before="0" w:after="0" w:line="240" w:lineRule="auto"/>
+      </w:pPr>
+      <w:rPr>
+        <w:b/>
+        <w:bCs/>
+      </w:rPr>
+      <w:tblPr/>
+      <w:tcPr>
+        <w:tcBorders>
+          <w:top w:val="single" w:sz="8" w:space="0" w:color="000000" w:themeColor="text1"/>
+          <w:left w:val="nil"/>
+          <w:bottom w:val="single" w:sz="8" w:space="0" w:color="000000" w:themeColor="text1"/>
+          <w:right w:val="nil"/>
+          <w:insideH w:val="nil"/>
+          <w:insideV w:val="nil"/>
+        </w:tcBorders>
+      </w:tcPr>
+    </w:tblStylePr>
+    <w:tblStylePr w:type="lastRow">
+      <w:pPr>
+        <w:spacing w:before="0" w:after="0" w:line="240" w:lineRule="auto"/>
+      </w:pPr>
+      <w:rPr>
+        <w:b/>
+        <w:bCs/>
+      </w:rPr>
+      <w:tblPr/>
+      <w:tcPr>
+        <w:tcBorders>
+          <w:top w:val="single" w:sz="8" w:space="0" w:color="000000" w:themeColor="text1"/>
+          <w:left w:val="nil"/>
+          <w:bottom w:val="single" w:sz="8" w:space="0" w:color="000000" w:themeColor="text1"/>
+          <w:right w:val="nil"/>
+          <w:insideH w:val="nil"/>
+          <w:insideV w:val="nil"/>
+        </w:tcBorders>
+      </w:tcPr>
+    </w:tblStylePr>
+    <w:tblStylePr w:type="firstCol">
+      <w:rPr>
+        <w:b/>
+        <w:bCs/>
+      </w:rPr>
+    </w:tblStylePr>
+    <w:tblStylePr w:type="lastCol">
+      <w:rPr>
+        <w:b/>
+        <w:bCs/>
+      </w:rPr>
+    </w:tblStylePr>
+    <w:tblStylePr w:type="band1Vert">
+      <w:tblPr/>
+      <w:tcPr>
+        <w:tcBorders>
+          <w:left w:val="nil"/>
+          <w:right w:val="nil"/>
+          <w:insideH w:val="nil"/>
+          <w:insideV w:val="nil"/>
+        </w:tcBorders>
+        <w:shd w:val="clear" w:color="auto" w:fill="C0C0C0" w:themeFill="text1" w:themeFillTint="3F"/>
+      </w:tcPr>
+    </w:tblStylePr>
+    <w:tblStylePr w:type="band1Horz">
+      <w:tblPr/>
+      <w:tcPr>
+        <w:tcBorders>
+          <w:left w:val="nil"/>
+          <w:right w:val="nil"/>
+          <w:insideH w:val="nil"/>
+          <w:insideV w:val="nil"/>
+        </w:tcBorders>
+        <w:shd w:val="clear" w:color="auto" w:fill="C0C0C0" w:themeFill="text1" w:themeFillTint="3F"/>
+      </w:tcPr>
+    </w:tblStylePr>
+  </w:style>
+  <w:style w:type="table" w:styleId="Listamedia2-nfasis1">
+    <w:name w:val="Medium List 2 Accent 1"/>
+    <w:basedOn w:val="Tablanormal"/>
+    <w:uiPriority w:val="66"/>
+    <w:rsid w:val="0072658E"/>
+    <w:pPr>
+      <w:spacing w:after="0" w:line="240" w:lineRule="auto"/>
+    </w:pPr>
+    <w:rPr>
+      <w:rFonts w:asciiTheme="majorHAnsi" w:eastAsiaTheme="majorEastAsia" w:hAnsiTheme="majorHAnsi" w:cstheme="majorBidi"/>
+      <w:color w:val="000000" w:themeColor="text1"/>
+    </w:rPr>
+    <w:tblPr>
+      <w:tblStyleRowBandSize w:val="1"/>
+      <w:tblStyleColBandSize w:val="1"/>
+      <w:tblInd w:w="0" w:type="dxa"/>
+      <w:tblBorders>
+        <w:top w:val="single" w:sz="8" w:space="0" w:color="4F81BD" w:themeColor="accent1"/>
+        <w:left w:val="single" w:sz="8" w:space="0" w:color="4F81BD" w:themeColor="accent1"/>
+        <w:bottom w:val="single" w:sz="8" w:space="0" w:color="4F81BD" w:themeColor="accent1"/>
+        <w:right w:val="single" w:sz="8" w:space="0" w:color="4F81BD" w:themeColor="accent1"/>
+      </w:tblBorders>
+      <w:tblCellMar>
+        <w:top w:w="0" w:type="dxa"/>
+        <w:left w:w="108" w:type="dxa"/>
+        <w:bottom w:w="0" w:type="dxa"/>
+        <w:right w:w="108" w:type="dxa"/>
+      </w:tblCellMar>
+    </w:tblPr>
+    <w:tblStylePr w:type="firstRow">
+      <w:rPr>
+        <w:sz w:val="24"/>
+        <w:szCs w:val="24"/>
+      </w:rPr>
+      <w:tblPr/>
+      <w:tcPr>
+        <w:tcBorders>
+          <w:top w:val="nil"/>
+          <w:left w:val="nil"/>
+          <w:bottom w:val="single" w:sz="24" w:space="0" w:color="4F81BD" w:themeColor="accent1"/>
+          <w:right w:val="nil"/>
+          <w:insideH w:val="nil"/>
+          <w:insideV w:val="nil"/>
+        </w:tcBorders>
+        <w:shd w:val="clear" w:color="auto" w:fill="FFFFFF" w:themeFill="background1"/>
+      </w:tcPr>
+    </w:tblStylePr>
+    <w:tblStylePr w:type="lastRow">
+      <w:tblPr/>
+      <w:tcPr>
+        <w:tcBorders>
+          <w:top w:val="single" w:sz="8" w:space="0" w:color="4F81BD" w:themeColor="accent1"/>
+          <w:left w:val="nil"/>
+          <w:bottom w:val="nil"/>
+          <w:right w:val="nil"/>
+          <w:insideH w:val="nil"/>
+          <w:insideV w:val="nil"/>
+        </w:tcBorders>
+        <w:shd w:val="clear" w:color="auto" w:fill="FFFFFF" w:themeFill="background1"/>
+      </w:tcPr>
+    </w:tblStylePr>
+    <w:tblStylePr w:type="firstCol">
+      <w:tblPr/>
+      <w:tcPr>
+        <w:tcBorders>
+          <w:top w:val="nil"/>
+          <w:left w:val="nil"/>
+          <w:bottom w:val="nil"/>
+          <w:right w:val="single" w:sz="8" w:space="0" w:color="4F81BD" w:themeColor="accent1"/>
+          <w:insideH w:val="nil"/>
+          <w:insideV w:val="nil"/>
+        </w:tcBorders>
+        <w:shd w:val="clear" w:color="auto" w:fill="FFFFFF" w:themeFill="background1"/>
+      </w:tcPr>
+    </w:tblStylePr>
+    <w:tblStylePr w:type="lastCol">
+      <w:tblPr/>
+      <w:tcPr>
+        <w:tcBorders>
+          <w:top w:val="nil"/>
+          <w:left w:val="single" w:sz="8" w:space="0" w:color="4F81BD" w:themeColor="accent1"/>
+          <w:bottom w:val="nil"/>
+          <w:right w:val="nil"/>
+          <w:insideH w:val="nil"/>
+          <w:insideV w:val="nil"/>
+        </w:tcBorders>
+        <w:shd w:val="clear" w:color="auto" w:fill="FFFFFF" w:themeFill="background1"/>
+      </w:tcPr>
+    </w:tblStylePr>
+    <w:tblStylePr w:type="band1Vert">
+      <w:tblPr/>
+      <w:tcPr>
+        <w:tcBorders>
+          <w:left w:val="nil"/>
+          <w:right w:val="nil"/>
+          <w:insideH w:val="nil"/>
+          <w:insideV w:val="nil"/>
+        </w:tcBorders>
+        <w:shd w:val="clear" w:color="auto" w:fill="D3DFEE" w:themeFill="accent1" w:themeFillTint="3F"/>
+      </w:tcPr>
+    </w:tblStylePr>
+    <w:tblStylePr w:type="band1Horz">
+      <w:tblPr/>
+      <w:tcPr>
+        <w:tcBorders>
+          <w:top w:val="nil"/>
+          <w:bottom w:val="nil"/>
+          <w:insideH w:val="nil"/>
+          <w:insideV w:val="nil"/>
+        </w:tcBorders>
+        <w:shd w:val="clear" w:color="auto" w:fill="D3DFEE" w:themeFill="accent1" w:themeFillTint="3F"/>
+      </w:tcPr>
+    </w:tblStylePr>
+    <w:tblStylePr w:type="nwCell">
+      <w:tblPr/>
+      <w:tcPr>
+        <w:shd w:val="clear" w:color="auto" w:fill="FFFFFF" w:themeFill="background1"/>
+      </w:tcPr>
+    </w:tblStylePr>
+    <w:tblStylePr w:type="swCell">
+      <w:tblPr/>
+      <w:tcPr>
+        <w:tcBorders>
+          <w:top w:val="nil"/>
+        </w:tcBorders>
+      </w:tcPr>
+    </w:tblStylePr>
+  </w:style>
+  <w:style w:type="table" w:styleId="Listamedia2">
+    <w:name w:val="Medium List 2"/>
+    <w:basedOn w:val="Tablanormal"/>
+    <w:uiPriority w:val="66"/>
+    <w:rsid w:val="0072658E"/>
+    <w:pPr>
+      <w:spacing w:after="0" w:line="240" w:lineRule="auto"/>
+    </w:pPr>
+    <w:rPr>
+      <w:rFonts w:asciiTheme="majorHAnsi" w:eastAsiaTheme="majorEastAsia" w:hAnsiTheme="majorHAnsi" w:cstheme="majorBidi"/>
+      <w:color w:val="000000" w:themeColor="text1"/>
+    </w:rPr>
+    <w:tblPr>
+      <w:tblStyleRowBandSize w:val="1"/>
+      <w:tblStyleColBandSize w:val="1"/>
+      <w:tblInd w:w="0" w:type="dxa"/>
+      <w:tblBorders>
+        <w:top w:val="single" w:sz="8" w:space="0" w:color="000000" w:themeColor="text1"/>
+        <w:left w:val="single" w:sz="8" w:space="0" w:color="000000" w:themeColor="text1"/>
+        <w:bottom w:val="single" w:sz="8" w:space="0" w:color="000000" w:themeColor="text1"/>
+        <w:right w:val="single" w:sz="8" w:space="0" w:color="000000" w:themeColor="text1"/>
+      </w:tblBorders>
+      <w:tblCellMar>
+        <w:top w:w="0" w:type="dxa"/>
+        <w:left w:w="108" w:type="dxa"/>
+        <w:bottom w:w="0" w:type="dxa"/>
+        <w:right w:w="108" w:type="dxa"/>
+      </w:tblCellMar>
+    </w:tblPr>
+    <w:tblStylePr w:type="firstRow">
+      <w:rPr>
+        <w:sz w:val="24"/>
+        <w:szCs w:val="24"/>
+      </w:rPr>
+      <w:tblPr/>
+      <w:tcPr>
+        <w:tcBorders>
+          <w:top w:val="nil"/>
+          <w:left w:val="nil"/>
+          <w:bottom w:val="single" w:sz="24" w:space="0" w:color="000000" w:themeColor="text1"/>
+          <w:right w:val="nil"/>
+          <w:insideH w:val="nil"/>
+          <w:insideV w:val="nil"/>
+        </w:tcBorders>
+        <w:shd w:val="clear" w:color="auto" w:fill="FFFFFF" w:themeFill="background1"/>
+      </w:tcPr>
+    </w:tblStylePr>
+    <w:tblStylePr w:type="lastRow">
+      <w:tblPr/>
+      <w:tcPr>
+        <w:tcBorders>
+          <w:top w:val="single" w:sz="8" w:space="0" w:color="000000" w:themeColor="text1"/>
+          <w:left w:val="nil"/>
+          <w:bottom w:val="nil"/>
+          <w:right w:val="nil"/>
+          <w:insideH w:val="nil"/>
+          <w:insideV w:val="nil"/>
+        </w:tcBorders>
+        <w:shd w:val="clear" w:color="auto" w:fill="FFFFFF" w:themeFill="background1"/>
+      </w:tcPr>
+    </w:tblStylePr>
+    <w:tblStylePr w:type="firstCol">
+      <w:tblPr/>
+      <w:tcPr>
+        <w:tcBorders>
+          <w:top w:val="nil"/>
+          <w:left w:val="nil"/>
+          <w:bottom w:val="nil"/>
+          <w:right w:val="single" w:sz="8" w:space="0" w:color="000000" w:themeColor="text1"/>
+          <w:insideH w:val="nil"/>
+          <w:insideV w:val="nil"/>
+        </w:tcBorders>
+        <w:shd w:val="clear" w:color="auto" w:fill="FFFFFF" w:themeFill="background1"/>
+      </w:tcPr>
+    </w:tblStylePr>
+    <w:tblStylePr w:type="lastCol">
+      <w:tblPr/>
+      <w:tcPr>
+        <w:tcBorders>
+          <w:top w:val="nil"/>
+          <w:left w:val="single" w:sz="8" w:space="0" w:color="000000" w:themeColor="text1"/>
+          <w:bottom w:val="nil"/>
+          <w:right w:val="nil"/>
+          <w:insideH w:val="nil"/>
+          <w:insideV w:val="nil"/>
+        </w:tcBorders>
+        <w:shd w:val="clear" w:color="auto" w:fill="FFFFFF" w:themeFill="background1"/>
+      </w:tcPr>
+    </w:tblStylePr>
+    <w:tblStylePr w:type="band1Vert">
+      <w:tblPr/>
+      <w:tcPr>
+        <w:tcBorders>
+          <w:left w:val="nil"/>
+          <w:right w:val="nil"/>
+          <w:insideH w:val="nil"/>
+          <w:insideV w:val="nil"/>
+        </w:tcBorders>
+        <w:shd w:val="clear" w:color="auto" w:fill="C0C0C0" w:themeFill="text1" w:themeFillTint="3F"/>
+      </w:tcPr>
+    </w:tblStylePr>
+    <w:tblStylePr w:type="band1Horz">
+      <w:tblPr/>
+      <w:tcPr>
+        <w:tcBorders>
+          <w:top w:val="nil"/>
+          <w:bottom w:val="nil"/>
+          <w:insideH w:val="nil"/>
+          <w:insideV w:val="nil"/>
+        </w:tcBorders>
+        <w:shd w:val="clear" w:color="auto" w:fill="C0C0C0" w:themeFill="text1" w:themeFillTint="3F"/>
+      </w:tcPr>
+    </w:tblStylePr>
+    <w:tblStylePr w:type="nwCell">
+      <w:tblPr/>
+      <w:tcPr>
+        <w:shd w:val="clear" w:color="auto" w:fill="FFFFFF" w:themeFill="background1"/>
+      </w:tcPr>
+    </w:tblStylePr>
+    <w:tblStylePr w:type="swCell">
+      <w:tblPr/>
+      <w:tcPr>
+        <w:tcBorders>
+          <w:top w:val="nil"/>
+        </w:tcBorders>
+      </w:tcPr>
+    </w:tblStylePr>
+  </w:style>
+  <w:style w:type="table" w:styleId="Cuadrculamedia1">
+    <w:name w:val="Medium Grid 1"/>
+    <w:basedOn w:val="Tablanormal"/>
+    <w:uiPriority w:val="67"/>
+    <w:rsid w:val="00FF54AB"/>
+    <w:pPr>
+      <w:spacing w:after="0" w:line="240" w:lineRule="auto"/>
+    </w:pPr>
+    <w:tblPr>
+      <w:tblStyleRowBandSize w:val="1"/>
+      <w:tblStyleColBandSize w:val="1"/>
+      <w:tblInd w:w="0" w:type="dxa"/>
+      <w:tblBorders>
+        <w:top w:val="single" w:sz="8" w:space="0" w:color="404040" w:themeColor="text1" w:themeTint="BF"/>
+        <w:left w:val="single" w:sz="8" w:space="0" w:color="404040" w:themeColor="text1" w:themeTint="BF"/>
+        <w:bottom w:val="single" w:sz="8" w:space="0" w:color="404040" w:themeColor="text1" w:themeTint="BF"/>
+        <w:right w:val="single" w:sz="8" w:space="0" w:color="404040" w:themeColor="text1" w:themeTint="BF"/>
+        <w:insideH w:val="single" w:sz="8" w:space="0" w:color="404040" w:themeColor="text1" w:themeTint="BF"/>
+        <w:insideV w:val="single" w:sz="8" w:space="0" w:color="404040" w:themeColor="text1" w:themeTint="BF"/>
+      </w:tblBorders>
+      <w:tblCellMar>
+        <w:top w:w="0" w:type="dxa"/>
+        <w:left w:w="108" w:type="dxa"/>
+        <w:bottom w:w="0" w:type="dxa"/>
+        <w:right w:w="108" w:type="dxa"/>
+      </w:tblCellMar>
+    </w:tblPr>
+    <w:tcPr>
+      <w:shd w:val="clear" w:color="auto" w:fill="C0C0C0" w:themeFill="text1" w:themeFillTint="3F"/>
+    </w:tcPr>
+    <w:tblStylePr w:type="firstRow">
+      <w:rPr>
+        <w:b/>
+        <w:bCs/>
+      </w:rPr>
+    </w:tblStylePr>
+    <w:tblStylePr w:type="lastRow">
+      <w:rPr>
+        <w:b/>
+        <w:bCs/>
+      </w:rPr>
+      <w:tblPr/>
+      <w:tcPr>
+        <w:tcBorders>
+          <w:top w:val="single" w:sz="18" w:space="0" w:color="404040" w:themeColor="text1" w:themeTint="BF"/>
+        </w:tcBorders>
+      </w:tcPr>
+    </w:tblStylePr>
+    <w:tblStylePr w:type="firstCol">
+      <w:rPr>
+        <w:b/>
+        <w:bCs/>
+      </w:rPr>
+    </w:tblStylePr>
+    <w:tblStylePr w:type="lastCol">
+      <w:rPr>
+        <w:b/>
+        <w:bCs/>
+      </w:rPr>
+    </w:tblStylePr>
+    <w:tblStylePr w:type="band1Vert">
+      <w:tblPr/>
+      <w:tcPr>
+        <w:shd w:val="clear" w:color="auto" w:fill="808080" w:themeFill="text1" w:themeFillTint="7F"/>
+      </w:tcPr>
+    </w:tblStylePr>
+    <w:tblStylePr w:type="band1Horz">
+      <w:tblPr/>
+      <w:tcPr>
+        <w:shd w:val="clear" w:color="auto" w:fill="808080" w:themeFill="text1" w:themeFillTint="7F"/>
+      </w:tcPr>
+    </w:tblStylePr>
+  </w:style>
+  <w:style w:type="table" w:styleId="Cuadrculaclara">
+    <w:name w:val="Light Grid"/>
+    <w:basedOn w:val="Tablanormal"/>
+    <w:uiPriority w:val="62"/>
+    <w:rsid w:val="00FF54AB"/>
+    <w:pPr>
+      <w:spacing w:after="0" w:line="240" w:lineRule="auto"/>
+    </w:pPr>
+    <w:tblPr>
+      <w:tblStyleRowBandSize w:val="1"/>
+      <w:tblStyleColBandSize w:val="1"/>
+      <w:tblInd w:w="0" w:type="dxa"/>
+      <w:tblBorders>
+        <w:top w:val="single" w:sz="8" w:space="0" w:color="000000" w:themeColor="text1"/>
+        <w:left w:val="single" w:sz="8" w:space="0" w:color="000000" w:themeColor="text1"/>
+        <w:bottom w:val="single" w:sz="8" w:space="0" w:color="000000" w:themeColor="text1"/>
+        <w:right w:val="single" w:sz="8" w:space="0" w:color="000000" w:themeColor="text1"/>
+        <w:insideH w:val="single" w:sz="8" w:space="0" w:color="000000" w:themeColor="text1"/>
+        <w:insideV w:val="single" w:sz="8" w:space="0" w:color="000000" w:themeColor="text1"/>
+      </w:tblBorders>
+      <w:tblCellMar>
+        <w:top w:w="0" w:type="dxa"/>
+        <w:left w:w="108" w:type="dxa"/>
+        <w:bottom w:w="0" w:type="dxa"/>
+        <w:right w:w="108" w:type="dxa"/>
+      </w:tblCellMar>
+    </w:tblPr>
+    <w:tblStylePr w:type="firstRow">
+      <w:pPr>
+        <w:spacing w:before="0" w:after="0" w:line="240" w:lineRule="auto"/>
+      </w:pPr>
+      <w:rPr>
+        <w:rFonts w:asciiTheme="majorHAnsi" w:eastAsiaTheme="majorEastAsia" w:hAnsiTheme="majorHAnsi" w:cstheme="majorBidi"/>
+        <w:b/>
+        <w:bCs/>
+      </w:rPr>
+      <w:tblPr/>
+      <w:tcPr>
+        <w:tcBorders>
+          <w:top w:val="single" w:sz="8" w:space="0" w:color="000000" w:themeColor="text1"/>
+          <w:left w:val="single" w:sz="8" w:space="0" w:color="000000" w:themeColor="text1"/>
+          <w:bottom w:val="single" w:sz="18" w:space="0" w:color="000000" w:themeColor="text1"/>
+          <w:right w:val="single" w:sz="8" w:space="0" w:color="000000" w:themeColor="text1"/>
+          <w:insideH w:val="nil"/>
+          <w:insideV w:val="single" w:sz="8" w:space="0" w:color="000000" w:themeColor="text1"/>
+        </w:tcBorders>
+      </w:tcPr>
+    </w:tblStylePr>
+    <w:tblStylePr w:type="lastRow">
+      <w:pPr>
+        <w:spacing w:before="0" w:after="0" w:line="240" w:lineRule="auto"/>
+      </w:pPr>
+      <w:rPr>
+        <w:rFonts w:asciiTheme="majorHAnsi" w:eastAsiaTheme="majorEastAsia" w:hAnsiTheme="majorHAnsi" w:cstheme="majorBidi"/>
+        <w:b/>
+        <w:bCs/>
+      </w:rPr>
+      <w:tblPr/>
+      <w:tcPr>
+        <w:tcBorders>
+          <w:top w:val="double" w:sz="6" w:space="0" w:color="000000" w:themeColor="text1"/>
+          <w:left w:val="single" w:sz="8" w:space="0" w:color="000000" w:themeColor="text1"/>
+          <w:bottom w:val="single" w:sz="8" w:space="0" w:color="000000" w:themeColor="text1"/>
+          <w:right w:val="single" w:sz="8" w:space="0" w:color="000000" w:themeColor="text1"/>
+          <w:insideH w:val="nil"/>
+          <w:insideV w:val="single" w:sz="8" w:space="0" w:color="000000" w:themeColor="text1"/>
+        </w:tcBorders>
+      </w:tcPr>
+    </w:tblStylePr>
+    <w:tblStylePr w:type="firstCol">
+      <w:rPr>
+        <w:rFonts w:asciiTheme="majorHAnsi" w:eastAsiaTheme="majorEastAsia" w:hAnsiTheme="majorHAnsi" w:cstheme="majorBidi"/>
+        <w:b/>
+        <w:bCs/>
+      </w:rPr>
+    </w:tblStylePr>
+    <w:tblStylePr w:type="lastCol">
+      <w:rPr>
+        <w:rFonts w:asciiTheme="majorHAnsi" w:eastAsiaTheme="majorEastAsia" w:hAnsiTheme="majorHAnsi" w:cstheme="majorBidi"/>
+        <w:b/>
+        <w:bCs/>
+      </w:rPr>
+      <w:tblPr/>
+      <w:tcPr>
+        <w:tcBorders>
+          <w:top w:val="single" w:sz="8" w:space="0" w:color="000000" w:themeColor="text1"/>
+          <w:left w:val="single" w:sz="8" w:space="0" w:color="000000" w:themeColor="text1"/>
+          <w:bottom w:val="single" w:sz="8" w:space="0" w:color="000000" w:themeColor="text1"/>
+          <w:right w:val="single" w:sz="8" w:space="0" w:color="000000" w:themeColor="text1"/>
+        </w:tcBorders>
+      </w:tcPr>
+    </w:tblStylePr>
+    <w:tblStylePr w:type="band1Vert">
+      <w:tblPr/>
+      <w:tcPr>
+        <w:tcBorders>
+          <w:top w:val="single" w:sz="8" w:space="0" w:color="000000" w:themeColor="text1"/>
+          <w:left w:val="single" w:sz="8" w:space="0" w:color="000000" w:themeColor="text1"/>
+          <w:bottom w:val="single" w:sz="8" w:space="0" w:color="000000" w:themeColor="text1"/>
+          <w:right w:val="single" w:sz="8" w:space="0" w:color="000000" w:themeColor="text1"/>
+        </w:tcBorders>
+        <w:shd w:val="clear" w:color="auto" w:fill="C0C0C0" w:themeFill="text1" w:themeFillTint="3F"/>
+      </w:tcPr>
+    </w:tblStylePr>
+    <w:tblStylePr w:type="band1Horz">
+      <w:tblPr/>
+      <w:tcPr>
+        <w:tcBorders>
+          <w:top w:val="single" w:sz="8" w:space="0" w:color="000000" w:themeColor="text1"/>
+          <w:left w:val="single" w:sz="8" w:space="0" w:color="000000" w:themeColor="text1"/>
+          <w:bottom w:val="single" w:sz="8" w:space="0" w:color="000000" w:themeColor="text1"/>
+          <w:right w:val="single" w:sz="8" w:space="0" w:color="000000" w:themeColor="text1"/>
+          <w:insideV w:val="single" w:sz="8" w:space="0" w:color="000000" w:themeColor="text1"/>
+        </w:tcBorders>
+        <w:shd w:val="clear" w:color="auto" w:fill="C0C0C0" w:themeFill="text1" w:themeFillTint="3F"/>
+      </w:tcPr>
+    </w:tblStylePr>
+    <w:tblStylePr w:type="band2Horz">
+      <w:tblPr/>
+      <w:tcPr>
+        <w:tcBorders>
+          <w:top w:val="single" w:sz="8" w:space="0" w:color="000000" w:themeColor="text1"/>
+          <w:left w:val="single" w:sz="8" w:space="0" w:color="000000" w:themeColor="text1"/>
+          <w:bottom w:val="single" w:sz="8" w:space="0" w:color="000000" w:themeColor="text1"/>
+          <w:right w:val="single" w:sz="8" w:space="0" w:color="000000" w:themeColor="text1"/>
+          <w:insideV w:val="single" w:sz="8" w:space="0" w:color="000000" w:themeColor="text1"/>
+        </w:tcBorders>
+      </w:tcPr>
+    </w:tblStylePr>
+  </w:style>
+  <w:style w:type="character" w:styleId="Textodelmarcadordeposicin">
+    <w:name w:val="Placeholder Text"/>
+    <w:basedOn w:val="Fuentedeprrafopredeter"/>
+    <w:uiPriority w:val="99"/>
+    <w:semiHidden/>
+    <w:rsid w:val="003D1DFB"/>
+    <w:rPr>
+      <w:color w:val="808080"/>
+    </w:rPr>
+  </w:style>
+  <w:style w:type="paragraph" w:styleId="Encabezado">
+    <w:name w:val="header"/>
+    <w:basedOn w:val="Normal"/>
+    <w:link w:val="EncabezadoCar"/>
+    <w:uiPriority w:val="99"/>
+    <w:unhideWhenUsed/>
+    <w:rsid w:val="00167F14"/>
+    <w:pPr>
+      <w:tabs>
+        <w:tab w:val="center" w:pos="4419"/>
+        <w:tab w:val="right" w:pos="8838"/>
+      </w:tabs>
+      <w:spacing w:after="0" w:line="240" w:lineRule="auto"/>
+    </w:pPr>
+  </w:style>
+  <w:style w:type="character" w:customStyle="1" w:styleId="EncabezadoCar">
+    <w:name w:val="Encabezado Car"/>
+    <w:basedOn w:val="Fuentedeprrafopredeter"/>
+    <w:link w:val="Encabezado"/>
+    <w:uiPriority w:val="99"/>
+    <w:rsid w:val="00167F14"/>
+  </w:style>
+  <w:style w:type="paragraph" w:styleId="Piedepgina">
+    <w:name w:val="footer"/>
+    <w:basedOn w:val="Normal"/>
+    <w:link w:val="PiedepginaCar"/>
+    <w:uiPriority w:val="99"/>
+    <w:unhideWhenUsed/>
+    <w:rsid w:val="00167F14"/>
+    <w:pPr>
+      <w:tabs>
+        <w:tab w:val="center" w:pos="4419"/>
+        <w:tab w:val="right" w:pos="8838"/>
+      </w:tabs>
+      <w:spacing w:after="0" w:line="240" w:lineRule="auto"/>
+    </w:pPr>
+  </w:style>
+  <w:style w:type="character" w:customStyle="1" w:styleId="PiedepginaCar">
+    <w:name w:val="Pie de página Car"/>
+    <w:basedOn w:val="Fuentedeprrafopredeter"/>
+    <w:link w:val="Piedepgina"/>
+    <w:uiPriority w:val="99"/>
+    <w:rsid w:val="00167F14"/>
+  </w:style>
+  <w:style w:type="paragraph" w:styleId="NormalWeb">
+    <w:name w:val="Normal (Web)"/>
+    <w:basedOn w:val="Normal"/>
+    <w:uiPriority w:val="99"/>
+    <w:semiHidden/>
+    <w:unhideWhenUsed/>
+    <w:rsid w:val="00DD1B1B"/>
+    <w:pPr>
+      <w:spacing w:before="100" w:beforeAutospacing="1" w:after="100" w:afterAutospacing="1" w:line="240" w:lineRule="auto"/>
+    </w:pPr>
+    <w:rPr>
+      <w:rFonts w:ascii="Times New Roman" w:eastAsia="Times New Roman" w:hAnsi="Times New Roman" w:cs="Times New Roman"/>
+      <w:sz w:val="24"/>
+      <w:szCs w:val="24"/>
+      <w:lang w:eastAsia="es-CR"/>
+    </w:rPr>
+  </w:style>
+</w:styles>
+</file>
+
 <file path=word/charts/chart1.xml><?xml version="1.0" encoding="utf-8"?>
 <c:chartSpace xmlns:c="http://schemas.openxmlformats.org/drawingml/2006/chart" xmlns:a="http://schemas.openxmlformats.org/drawingml/2006/main" xmlns:r="http://schemas.openxmlformats.org/officeDocument/2006/relationships">
   <c:date1904 val="0"/>
-  <c:lang val="es-ES"/>
+  <c:lang val="es-CR"/>
   <c:roundedCorners val="0"/>
   <mc:AlternateContent xmlns:mc="http://schemas.openxmlformats.org/markup-compatibility/2006">
     <mc:Choice xmlns:c14="http://schemas.microsoft.com/office/drawing/2007/8/2/chart" Requires="c14">
@@ -7359,7 +8569,6 @@
           </a:p>
         </c:rich>
       </c:tx>
-      <c:layout/>
       <c:overlay val="0"/>
     </c:title>
     <c:autoTitleDeleted val="0"/>
@@ -7376,6 +8585,11 @@
               <a:noFill/>
             </a:ln>
           </c:spPr>
+          <c:trendline>
+            <c:trendlineType val="linear"/>
+            <c:dispRSqr val="0"/>
+            <c:dispEq val="0"/>
+          </c:trendline>
           <c:xVal>
             <c:numRef>
               <c:f>Hoja1!$I$8:$I$10</c:f>
@@ -7422,11 +8636,11 @@
           <c:showPercent val="0"/>
           <c:showBubbleSize val="0"/>
         </c:dLbls>
-        <c:axId val="244044872"/>
-        <c:axId val="244045256"/>
+        <c:axId val="192471808"/>
+        <c:axId val="220639616"/>
       </c:scatterChart>
       <c:valAx>
-        <c:axId val="244044872"/>
+        <c:axId val="192471808"/>
         <c:scaling>
           <c:orientation val="minMax"/>
         </c:scaling>
@@ -7448,19 +8662,18 @@
               </a:p>
             </c:rich>
           </c:tx>
-          <c:layout/>
           <c:overlay val="0"/>
         </c:title>
         <c:numFmt formatCode="General" sourceLinked="1"/>
         <c:majorTickMark val="none"/>
         <c:minorTickMark val="none"/>
         <c:tickLblPos val="nextTo"/>
-        <c:crossAx val="244045256"/>
+        <c:crossAx val="220639616"/>
         <c:crosses val="autoZero"/>
         <c:crossBetween val="midCat"/>
       </c:valAx>
       <c:valAx>
-        <c:axId val="244045256"/>
+        <c:axId val="220639616"/>
         <c:scaling>
           <c:orientation val="minMax"/>
         </c:scaling>
@@ -7497,7 +8710,7 @@
         <c:majorTickMark val="none"/>
         <c:minorTickMark val="none"/>
         <c:tickLblPos val="nextTo"/>
-        <c:crossAx val="244044872"/>
+        <c:crossAx val="192471808"/>
         <c:crosses val="autoZero"/>
         <c:crossBetween val="midCat"/>
       </c:valAx>
@@ -7515,7 +8728,7 @@
 <file path=word/charts/chart2.xml><?xml version="1.0" encoding="utf-8"?>
 <c:chartSpace xmlns:c="http://schemas.openxmlformats.org/drawingml/2006/chart" xmlns:a="http://schemas.openxmlformats.org/drawingml/2006/main" xmlns:r="http://schemas.openxmlformats.org/officeDocument/2006/relationships">
   <c:date1904 val="0"/>
-  <c:lang val="es-ES"/>
+  <c:lang val="es-CR"/>
   <c:roundedCorners val="0"/>
   <mc:AlternateContent xmlns:mc="http://schemas.openxmlformats.org/markup-compatibility/2006">
     <mc:Choice xmlns:c14="http://schemas.microsoft.com/office/drawing/2007/8/2/chart" Requires="c14">
@@ -7526,9 +8739,50 @@
     </mc:Fallback>
   </mc:AlternateContent>
   <c:chart>
-    <c:autoTitleDeleted val="1"/>
+    <c:title>
+      <c:tx>
+        <c:rich>
+          <a:bodyPr/>
+          <a:lstStyle/>
+          <a:p>
+            <a:pPr>
+              <a:defRPr/>
+            </a:pPr>
+            <a:r>
+              <a:rPr lang="es-CR"/>
+              <a:t>Corriente</a:t>
+            </a:r>
+            <a:r>
+              <a:rPr lang="es-CR" baseline="0"/>
+              <a:t> en función de capacitancia</a:t>
+            </a:r>
+            <a:endParaRPr lang="es-CR"/>
+          </a:p>
+        </c:rich>
+      </c:tx>
+      <c:layout>
+        <c:manualLayout>
+          <c:xMode val="edge"/>
+          <c:yMode val="edge"/>
+          <c:x val="0.23189159840808207"/>
+          <c:y val="0"/>
+        </c:manualLayout>
+      </c:layout>
+      <c:overlay val="1"/>
+    </c:title>
+    <c:autoTitleDeleted val="0"/>
     <c:plotArea>
-      <c:layout/>
+      <c:layout>
+        <c:manualLayout>
+          <c:layoutTarget val="inner"/>
+          <c:xMode val="edge"/>
+          <c:yMode val="edge"/>
+          <c:x val="0.16221982915638078"/>
+          <c:y val="0.21122880191694374"/>
+          <c:w val="0.80160362307652722"/>
+          <c:h val="0.58717432901532474"/>
+        </c:manualLayout>
+      </c:layout>
       <c:scatterChart>
         <c:scatterStyle val="lineMarker"/>
         <c:varyColors val="0"/>
@@ -7540,6 +8794,11 @@
               <a:noFill/>
             </a:ln>
           </c:spPr>
+          <c:trendline>
+            <c:trendlineType val="linear"/>
+            <c:dispRSqr val="0"/>
+            <c:dispEq val="0"/>
+          </c:trendline>
           <c:xVal>
             <c:numRef>
               <c:f>Hoja1!$C$7:$C$9</c:f>
@@ -7586,11 +8845,11 @@
           <c:showPercent val="0"/>
           <c:showBubbleSize val="0"/>
         </c:dLbls>
-        <c:axId val="244109816"/>
-        <c:axId val="244114304"/>
+        <c:axId val="164894208"/>
+        <c:axId val="164896128"/>
       </c:scatterChart>
       <c:valAx>
-        <c:axId val="244109816"/>
+        <c:axId val="164894208"/>
         <c:scaling>
           <c:orientation val="minMax"/>
         </c:scaling>
@@ -7612,19 +8871,18 @@
               </a:p>
             </c:rich>
           </c:tx>
-          <c:layout/>
           <c:overlay val="0"/>
         </c:title>
         <c:numFmt formatCode="General" sourceLinked="1"/>
         <c:majorTickMark val="none"/>
         <c:minorTickMark val="none"/>
         <c:tickLblPos val="nextTo"/>
-        <c:crossAx val="244114304"/>
+        <c:crossAx val="164896128"/>
         <c:crosses val="autoZero"/>
         <c:crossBetween val="midCat"/>
       </c:valAx>
       <c:valAx>
-        <c:axId val="244114304"/>
+        <c:axId val="164896128"/>
         <c:scaling>
           <c:orientation val="minMax"/>
         </c:scaling>
@@ -7647,14 +8905,13 @@
               </a:p>
             </c:rich>
           </c:tx>
-          <c:layout/>
           <c:overlay val="0"/>
         </c:title>
         <c:numFmt formatCode="General" sourceLinked="1"/>
         <c:majorTickMark val="none"/>
         <c:minorTickMark val="none"/>
         <c:tickLblPos val="nextTo"/>
-        <c:crossAx val="244109816"/>
+        <c:crossAx val="164894208"/>
         <c:crosses val="autoZero"/>
         <c:crossBetween val="midCat"/>
       </c:valAx>
@@ -7672,7 +8929,7 @@
 <file path=word/charts/chart3.xml><?xml version="1.0" encoding="utf-8"?>
 <c:chartSpace xmlns:c="http://schemas.openxmlformats.org/drawingml/2006/chart" xmlns:a="http://schemas.openxmlformats.org/drawingml/2006/main" xmlns:r="http://schemas.openxmlformats.org/officeDocument/2006/relationships">
   <c:date1904 val="0"/>
-  <c:lang val="es-ES"/>
+  <c:lang val="es-CR"/>
   <c:roundedCorners val="0"/>
   <mc:AlternateContent xmlns:mc="http://schemas.openxmlformats.org/markup-compatibility/2006">
     <mc:Choice xmlns:c14="http://schemas.microsoft.com/office/drawing/2007/8/2/chart" Requires="c14">
@@ -7699,7 +8956,6 @@
           </a:p>
         </c:rich>
       </c:tx>
-      <c:layout/>
       <c:overlay val="0"/>
     </c:title>
     <c:autoTitleDeleted val="0"/>
@@ -7716,6 +8972,11 @@
               <a:noFill/>
             </a:ln>
           </c:spPr>
+          <c:trendline>
+            <c:trendlineType val="linear"/>
+            <c:dispRSqr val="0"/>
+            <c:dispEq val="0"/>
+          </c:trendline>
           <c:xVal>
             <c:numRef>
               <c:f>Hoja1!$I$19:$I$22</c:f>
@@ -7768,11 +9029,11 @@
           <c:showPercent val="0"/>
           <c:showBubbleSize val="0"/>
         </c:dLbls>
-        <c:axId val="210188992"/>
-        <c:axId val="210191344"/>
+        <c:axId val="188031744"/>
+        <c:axId val="188033664"/>
       </c:scatterChart>
       <c:valAx>
-        <c:axId val="210188992"/>
+        <c:axId val="188031744"/>
         <c:scaling>
           <c:orientation val="minMax"/>
         </c:scaling>
@@ -7794,19 +9055,18 @@
               </a:p>
             </c:rich>
           </c:tx>
-          <c:layout/>
           <c:overlay val="0"/>
         </c:title>
         <c:numFmt formatCode="General" sourceLinked="1"/>
         <c:majorTickMark val="none"/>
         <c:minorTickMark val="none"/>
         <c:tickLblPos val="nextTo"/>
-        <c:crossAx val="210191344"/>
+        <c:crossAx val="188033664"/>
         <c:crosses val="autoZero"/>
         <c:crossBetween val="midCat"/>
       </c:valAx>
       <c:valAx>
-        <c:axId val="210191344"/>
+        <c:axId val="188033664"/>
         <c:scaling>
           <c:orientation val="minMax"/>
         </c:scaling>
@@ -7834,14 +9094,13 @@
               </a:p>
             </c:rich>
           </c:tx>
-          <c:layout/>
           <c:overlay val="0"/>
         </c:title>
         <c:numFmt formatCode="General" sourceLinked="1"/>
         <c:majorTickMark val="none"/>
         <c:minorTickMark val="none"/>
         <c:tickLblPos val="nextTo"/>
-        <c:crossAx val="210188992"/>
+        <c:crossAx val="188031744"/>
         <c:crosses val="autoZero"/>
         <c:crossBetween val="midCat"/>
       </c:valAx>
@@ -7854,6 +9113,523 @@
     <c:autoUpdate val="0"/>
   </c:externalData>
 </c:chartSpace>
+</file>
+
+<file path=word/glossary/document.xml><?xml version="1.0" encoding="utf-8"?>
+<w:glossaryDocument xmlns:wpc="http://schemas.microsoft.com/office/word/2010/wordprocessingCanvas" xmlns:mc="http://schemas.openxmlformats.org/markup-compatibility/2006" xmlns:o="urn:schemas-microsoft-com:office:office" xmlns:r="http://schemas.openxmlformats.org/officeDocument/2006/relationships" xmlns:m="http://schemas.openxmlformats.org/officeDocument/2006/math" xmlns:v="urn:schemas-microsoft-com:vml" xmlns:wp14="http://schemas.microsoft.com/office/word/2010/wordprocessingDrawing" xmlns:wp="http://schemas.openxmlformats.org/drawingml/2006/wordprocessingDrawing" xmlns:w10="urn:schemas-microsoft-com:office:word" xmlns:w="http://schemas.openxmlformats.org/wordprocessingml/2006/main" xmlns:w14="http://schemas.microsoft.com/office/word/2010/wordml" xmlns:wpg="http://schemas.microsoft.com/office/word/2010/wordprocessingGroup" xmlns:wpi="http://schemas.microsoft.com/office/word/2010/wordprocessingInk" xmlns:wne="http://schemas.microsoft.com/office/word/2006/wordml" xmlns:wps="http://schemas.microsoft.com/office/word/2010/wordprocessingShape" mc:Ignorable="w14 wp14"/>
+</file>
+
+<file path=word/glossary/fontTable.xml><?xml version="1.0" encoding="utf-8"?>
+<w:fonts xmlns:mc="http://schemas.openxmlformats.org/markup-compatibility/2006" xmlns:r="http://schemas.openxmlformats.org/officeDocument/2006/relationships" xmlns:w="http://schemas.openxmlformats.org/wordprocessingml/2006/main" xmlns:w14="http://schemas.microsoft.com/office/word/2010/wordml" mc:Ignorable="w14">
+  <w:font w:name="Symbol">
+    <w:panose1 w:val="05050102010706020507"/>
+    <w:charset w:val="02"/>
+    <w:family w:val="roman"/>
+    <w:pitch w:val="variable"/>
+    <w:sig w:usb0="00000000" w:usb1="10000000" w:usb2="00000000" w:usb3="00000000" w:csb0="80000000" w:csb1="00000000"/>
+  </w:font>
+  <w:font w:name="Times New Roman">
+    <w:panose1 w:val="02020603050405020304"/>
+    <w:charset w:val="00"/>
+    <w:family w:val="roman"/>
+    <w:pitch w:val="variable"/>
+    <w:sig w:usb0="E0002EFF" w:usb1="C0007843" w:usb2="00000009" w:usb3="00000000" w:csb0="000001FF" w:csb1="00000000"/>
+  </w:font>
+  <w:font w:name="Courier New">
+    <w:panose1 w:val="02070309020205020404"/>
+    <w:charset w:val="00"/>
+    <w:family w:val="modern"/>
+    <w:pitch w:val="fixed"/>
+    <w:sig w:usb0="E0002AFF" w:usb1="C0007843" w:usb2="00000009" w:usb3="00000000" w:csb0="000001FF" w:csb1="00000000"/>
+  </w:font>
+  <w:font w:name="Wingdings">
+    <w:panose1 w:val="05000000000000000000"/>
+    <w:charset w:val="02"/>
+    <w:family w:val="auto"/>
+    <w:pitch w:val="variable"/>
+    <w:sig w:usb0="00000000" w:usb1="10000000" w:usb2="00000000" w:usb3="00000000" w:csb0="80000000" w:csb1="00000000"/>
+  </w:font>
+  <w:font w:name="Calibri">
+    <w:panose1 w:val="020F0502020204030204"/>
+    <w:charset w:val="00"/>
+    <w:family w:val="swiss"/>
+    <w:pitch w:val="variable"/>
+    <w:sig w:usb0="E00002FF" w:usb1="4000ACFF" w:usb2="00000001" w:usb3="00000000" w:csb0="0000019F" w:csb1="00000000"/>
+  </w:font>
+  <w:font w:name="Tahoma">
+    <w:panose1 w:val="020B0604030504040204"/>
+    <w:charset w:val="00"/>
+    <w:family w:val="swiss"/>
+    <w:pitch w:val="variable"/>
+    <w:sig w:usb0="E1002EFF" w:usb1="C000605B" w:usb2="00000029" w:usb3="00000000" w:csb0="000101FF" w:csb1="00000000"/>
+  </w:font>
+  <w:font w:name="Cambria">
+    <w:panose1 w:val="02040503050406030204"/>
+    <w:charset w:val="00"/>
+    <w:family w:val="roman"/>
+    <w:pitch w:val="variable"/>
+    <w:sig w:usb0="E00002FF" w:usb1="400004FF" w:usb2="00000000" w:usb3="00000000" w:csb0="0000019F" w:csb1="00000000"/>
+  </w:font>
+  <w:font w:name="Arial">
+    <w:panose1 w:val="020B0604020202020204"/>
+    <w:charset w:val="00"/>
+    <w:family w:val="swiss"/>
+    <w:pitch w:val="variable"/>
+    <w:sig w:usb0="E0002AFF" w:usb1="C0007843" w:usb2="00000009" w:usb3="00000000" w:csb0="000001FF" w:csb1="00000000"/>
+  </w:font>
+  <w:font w:name="Cambria Math">
+    <w:panose1 w:val="02040503050406030204"/>
+    <w:charset w:val="00"/>
+    <w:family w:val="roman"/>
+    <w:pitch w:val="variable"/>
+    <w:sig w:usb0="E00002FF" w:usb1="420024FF" w:usb2="00000000" w:usb3="00000000" w:csb0="0000019F" w:csb1="00000000"/>
+  </w:font>
+</w:fonts>
+</file>
+
+<file path=word/glossary/settings.xml><?xml version="1.0" encoding="utf-8"?>
+<w:settings xmlns:mc="http://schemas.openxmlformats.org/markup-compatibility/2006" xmlns:o="urn:schemas-microsoft-com:office:office" xmlns:r="http://schemas.openxmlformats.org/officeDocument/2006/relationships" xmlns:m="http://schemas.openxmlformats.org/officeDocument/2006/math" xmlns:v="urn:schemas-microsoft-com:vml" xmlns:w10="urn:schemas-microsoft-com:office:word" xmlns:w="http://schemas.openxmlformats.org/wordprocessingml/2006/main" xmlns:w14="http://schemas.microsoft.com/office/word/2010/wordml" xmlns:sl="http://schemas.openxmlformats.org/schemaLibrary/2006/main" mc:Ignorable="w14">
+  <w:view w:val="normal"/>
+  <w:defaultTabStop w:val="708"/>
+  <w:hyphenationZone w:val="425"/>
+  <w:characterSpacingControl w:val="doNotCompress"/>
+  <w:compat>
+    <w:useFELayout/>
+    <w:compatSetting w:name="compatibilityMode" w:uri="http://schemas.microsoft.com/office/word" w:val="14"/>
+    <w:compatSetting w:name="overrideTableStyleFontSizeAndJustification" w:uri="http://schemas.microsoft.com/office/word" w:val="1"/>
+    <w:compatSetting w:name="enableOpenTypeFeatures" w:uri="http://schemas.microsoft.com/office/word" w:val="1"/>
+    <w:compatSetting w:name="doNotFlipMirrorIndents" w:uri="http://schemas.microsoft.com/office/word" w:val="1"/>
+  </w:compat>
+  <w:rsids>
+    <w:rsidRoot w:val="001245B9"/>
+    <w:rsid w:val="001245B9"/>
+    <w:rsid w:val="00633280"/>
+  </w:rsids>
+  <m:mathPr>
+    <m:mathFont m:val="Cambria Math"/>
+    <m:brkBin m:val="before"/>
+    <m:brkBinSub m:val="--"/>
+    <m:smallFrac m:val="0"/>
+    <m:dispDef/>
+    <m:lMargin m:val="0"/>
+    <m:rMargin m:val="0"/>
+    <m:defJc m:val="centerGroup"/>
+    <m:wrapIndent m:val="1440"/>
+    <m:intLim m:val="subSup"/>
+    <m:naryLim m:val="undOvr"/>
+  </m:mathPr>
+  <w:themeFontLang w:val="es-CR"/>
+  <w:clrSchemeMapping w:bg1="light1" w:t1="dark1" w:bg2="light2" w:t2="dark2" w:accent1="accent1" w:accent2="accent2" w:accent3="accent3" w:accent4="accent4" w:accent5="accent5" w:accent6="accent6" w:hyperlink="hyperlink" w:followedHyperlink="followedHyperlink"/>
+  <w:decimalSymbol w:val=","/>
+  <w:listSeparator w:val=";"/>
+</w:settings>
+</file>
+
+<file path=word/glossary/styles.xml><?xml version="1.0" encoding="utf-8"?>
+<w:styles xmlns:mc="http://schemas.openxmlformats.org/markup-compatibility/2006" xmlns:r="http://schemas.openxmlformats.org/officeDocument/2006/relationships" xmlns:w="http://schemas.openxmlformats.org/wordprocessingml/2006/main" xmlns:w14="http://schemas.microsoft.com/office/word/2010/wordml" mc:Ignorable="w14">
+  <w:docDefaults>
+    <w:rPrDefault>
+      <w:rPr>
+        <w:rFonts w:asciiTheme="minorHAnsi" w:eastAsiaTheme="minorEastAsia" w:hAnsiTheme="minorHAnsi" w:cstheme="minorBidi"/>
+        <w:sz w:val="22"/>
+        <w:szCs w:val="22"/>
+        <w:lang w:val="es-CR" w:eastAsia="es-CR" w:bidi="ar-SA"/>
+      </w:rPr>
+    </w:rPrDefault>
+    <w:pPrDefault>
+      <w:pPr>
+        <w:spacing w:after="200" w:line="276" w:lineRule="auto"/>
+      </w:pPr>
+    </w:pPrDefault>
+  </w:docDefaults>
+  <w:latentStyles w:defLockedState="0" w:defUIPriority="99" w:defSemiHidden="1" w:defUnhideWhenUsed="1" w:defQFormat="0" w:count="267">
+    <w:lsdException w:name="Normal" w:semiHidden="0" w:uiPriority="0" w:unhideWhenUsed="0" w:qFormat="1"/>
+    <w:lsdException w:name="heading 1" w:semiHidden="0" w:uiPriority="9" w:unhideWhenUsed="0" w:qFormat="1"/>
+    <w:lsdException w:name="heading 2" w:uiPriority="9" w:qFormat="1"/>
+    <w:lsdException w:name="heading 3" w:uiPriority="9" w:qFormat="1"/>
+    <w:lsdException w:name="heading 4" w:uiPriority="9" w:qFormat="1"/>
+    <w:lsdException w:name="heading 5" w:uiPriority="9" w:qFormat="1"/>
+    <w:lsdException w:name="heading 6" w:uiPriority="9" w:qFormat="1"/>
+    <w:lsdException w:name="heading 7" w:uiPriority="9" w:qFormat="1"/>
+    <w:lsdException w:name="heading 8" w:uiPriority="9" w:qFormat="1"/>
+    <w:lsdException w:name="heading 9" w:uiPriority="9" w:qFormat="1"/>
+    <w:lsdException w:name="toc 1" w:uiPriority="39"/>
+    <w:lsdException w:name="toc 2" w:uiPriority="39"/>
+    <w:lsdException w:name="toc 3" w:uiPriority="39"/>
+    <w:lsdException w:name="toc 4" w:uiPriority="39"/>
+    <w:lsdException w:name="toc 5" w:uiPriority="39"/>
+    <w:lsdException w:name="toc 6" w:uiPriority="39"/>
+    <w:lsdException w:name="toc 7" w:uiPriority="39"/>
+    <w:lsdException w:name="toc 8" w:uiPriority="39"/>
+    <w:lsdException w:name="toc 9" w:uiPriority="39"/>
+    <w:lsdException w:name="caption" w:uiPriority="35" w:qFormat="1"/>
+    <w:lsdException w:name="Title" w:semiHidden="0" w:uiPriority="10" w:unhideWhenUsed="0" w:qFormat="1"/>
+    <w:lsdException w:name="Default Paragraph Font" w:uiPriority="1"/>
+    <w:lsdException w:name="Subtitle" w:semiHidden="0" w:uiPriority="11" w:unhideWhenUsed="0" w:qFormat="1"/>
+    <w:lsdException w:name="Strong" w:semiHidden="0" w:uiPriority="22" w:unhideWhenUsed="0" w:qFormat="1"/>
+    <w:lsdException w:name="Emphasis" w:semiHidden="0" w:uiPriority="20" w:unhideWhenUsed="0" w:qFormat="1"/>
+    <w:lsdException w:name="Table Grid" w:semiHidden="0" w:uiPriority="59" w:unhideWhenUsed="0"/>
+    <w:lsdException w:name="Placeholder Text" w:unhideWhenUsed="0"/>
+    <w:lsdException w:name="No Spacing" w:semiHidden="0" w:uiPriority="1" w:unhideWhenUsed="0" w:qFormat="1"/>
+    <w:lsdException w:name="Light Shading" w:semiHidden="0" w:uiPriority="60" w:unhideWhenUsed="0"/>
+    <w:lsdException w:name="Light List" w:semiHidden="0" w:uiPriority="61" w:unhideWhenUsed="0"/>
+    <w:lsdException w:name="Light Grid" w:semiHidden="0" w:uiPriority="62" w:unhideWhenUsed="0"/>
+    <w:lsdException w:name="Medium Shading 1" w:semiHidden="0" w:uiPriority="63" w:unhideWhenUsed="0"/>
+    <w:lsdException w:name="Medium Shading 2" w:semiHidden="0" w:uiPriority="64" w:unhideWhenUsed="0"/>
+    <w:lsdException w:name="Medium List 1" w:semiHidden="0" w:uiPriority="65" w:unhideWhenUsed="0"/>
+    <w:lsdException w:name="Medium List 2" w:semiHidden="0" w:uiPriority="66" w:unhideWhenUsed="0"/>
+    <w:lsdException w:name="Medium Grid 1" w:semiHidden="0" w:uiPriority="67" w:unhideWhenUsed="0"/>
+    <w:lsdException w:name="Medium Grid 2" w:semiHidden="0" w:uiPriority="68" w:unhideWhenUsed="0"/>
+    <w:lsdException w:name="Medium Grid 3" w:semiHidden="0" w:uiPriority="69" w:unhideWhenUsed="0"/>
+    <w:lsdException w:name="Dark List" w:semiHidden="0" w:uiPriority="70" w:unhideWhenUsed="0"/>
+    <w:lsdException w:name="Colorful Shading" w:semiHidden="0" w:uiPriority="71" w:unhideWhenUsed="0"/>
+    <w:lsdException w:name="Colorful List" w:semiHidden="0" w:uiPriority="72" w:unhideWhenUsed="0"/>
+    <w:lsdException w:name="Colorful Grid" w:semiHidden="0" w:uiPriority="73" w:unhideWhenUsed="0"/>
+    <w:lsdException w:name="Light Shading Accent 1" w:semiHidden="0" w:uiPriority="60" w:unhideWhenUsed="0"/>
+    <w:lsdException w:name="Light List Accent 1" w:semiHidden="0" w:uiPriority="61" w:unhideWhenUsed="0"/>
+    <w:lsdException w:name="Light Grid Accent 1" w:semiHidden="0" w:uiPriority="62" w:unhideWhenUsed="0"/>
+    <w:lsdException w:name="Medium Shading 1 Accent 1" w:semiHidden="0" w:uiPriority="63" w:unhideWhenUsed="0"/>
+    <w:lsdException w:name="Medium Shading 2 Accent 1" w:semiHidden="0" w:uiPriority="64" w:unhideWhenUsed="0"/>
+    <w:lsdException w:name="Medium List 1 Accent 1" w:semiHidden="0" w:uiPriority="65" w:unhideWhenUsed="0"/>
+    <w:lsdException w:name="Revision" w:unhideWhenUsed="0"/>
+    <w:lsdException w:name="List Paragraph" w:semiHidden="0" w:uiPriority="34" w:unhideWhenUsed="0" w:qFormat="1"/>
+    <w:lsdException w:name="Quote" w:semiHidden="0" w:uiPriority="29" w:unhideWhenUsed="0" w:qFormat="1"/>
+    <w:lsdException w:name="Intense Quote" w:semiHidden="0" w:uiPriority="30" w:unhideWhenUsed="0" w:qFormat="1"/>
+    <w:lsdException w:name="Medium List 2 Accent 1" w:semiHidden="0" w:uiPriority="66" w:unhideWhenUsed="0"/>
+    <w:lsdException w:name="Medium Grid 1 Accent 1" w:semiHidden="0" w:uiPriority="67" w:unhideWhenUsed="0"/>
+    <w:lsdException w:name="Medium Grid 2 Accent 1" w:semiHidden="0" w:uiPriority="68" w:unhideWhenUsed="0"/>
+    <w:lsdException w:name="Medium Grid 3 Accent 1" w:semiHidden="0" w:uiPriority="69" w:unhideWhenUsed="0"/>
+    <w:lsdException w:name="Dark List Accent 1" w:semiHidden="0" w:uiPriority="70" w:unhideWhenUsed="0"/>
+    <w:lsdException w:name="Colorful Shading Accent 1" w:semiHidden="0" w:uiPriority="71" w:unhideWhenUsed="0"/>
+    <w:lsdException w:name="Colorful List Accent 1" w:semiHidden="0" w:uiPriority="72" w:unhideWhenUsed="0"/>
+    <w:lsdException w:name="Colorful Grid Accent 1" w:semiHidden="0" w:uiPriority="73" w:unhideWhenUsed="0"/>
+    <w:lsdException w:name="Light Shading Accent 2" w:semiHidden="0" w:uiPriority="60" w:unhideWhenUsed="0"/>
+    <w:lsdException w:name="Light List Accent 2" w:semiHidden="0" w:uiPriority="61" w:unhideWhenUsed="0"/>
+    <w:lsdException w:name="Light Grid Accent 2" w:semiHidden="0" w:uiPriority="62" w:unhideWhenUsed="0"/>
+    <w:lsdException w:name="Medium Shading 1 Accent 2" w:semiHidden="0" w:uiPriority="63" w:unhideWhenUsed="0"/>
+    <w:lsdException w:name="Medium Shading 2 Accent 2" w:semiHidden="0" w:uiPriority="64" w:unhideWhenUsed="0"/>
+    <w:lsdException w:name="Medium List 1 Accent 2" w:semiHidden="0" w:uiPriority="65" w:unhideWhenUsed="0"/>
+    <w:lsdException w:name="Medium List 2 Accent 2" w:semiHidden="0" w:uiPriority="66" w:unhideWhenUsed="0"/>
+    <w:lsdException w:name="Medium Grid 1 Accent 2" w:semiHidden="0" w:uiPriority="67" w:unhideWhenUsed="0"/>
+    <w:lsdException w:name="Medium Grid 2 Accent 2" w:semiHidden="0" w:uiPriority="68" w:unhideWhenUsed="0"/>
+    <w:lsdException w:name="Medium Grid 3 Accent 2" w:semiHidden="0" w:uiPriority="69" w:unhideWhenUsed="0"/>
+    <w:lsdException w:name="Dark List Accent 2" w:semiHidden="0" w:uiPriority="70" w:unhideWhenUsed="0"/>
+    <w:lsdException w:name="Colorful Shading Accent 2" w:semiHidden="0" w:uiPriority="71" w:unhideWhenUsed="0"/>
+    <w:lsdException w:name="Colorful List Accent 2" w:semiHidden="0" w:uiPriority="72" w:unhideWhenUsed="0"/>
+    <w:lsdException w:name="Colorful Grid Accent 2" w:semiHidden="0" w:uiPriority="73" w:unhideWhenUsed="0"/>
+    <w:lsdException w:name="Light Shading Accent 3" w:semiHidden="0" w:uiPriority="60" w:unhideWhenUsed="0"/>
+    <w:lsdException w:name="Light List Accent 3" w:semiHidden="0" w:uiPriority="61" w:unhideWhenUsed="0"/>
+    <w:lsdException w:name="Light Grid Accent 3" w:semiHidden="0" w:uiPriority="62" w:unhideWhenUsed="0"/>
+    <w:lsdException w:name="Medium Shading 1 Accent 3" w:semiHidden="0" w:uiPriority="63" w:unhideWhenUsed="0"/>
+    <w:lsdException w:name="Medium Shading 2 Accent 3" w:semiHidden="0" w:uiPriority="64" w:unhideWhenUsed="0"/>
+    <w:lsdException w:name="Medium List 1 Accent 3" w:semiHidden="0" w:uiPriority="65" w:unhideWhenUsed="0"/>
+    <w:lsdException w:name="Medium List 2 Accent 3" w:semiHidden="0" w:uiPriority="66" w:unhideWhenUsed="0"/>
+    <w:lsdException w:name="Medium Grid 1 Accent 3" w:semiHidden="0" w:uiPriority="67" w:unhideWhenUsed="0"/>
+    <w:lsdException w:name="Medium Grid 2 Accent 3" w:semiHidden="0" w:uiPriority="68" w:unhideWhenUsed="0"/>
+    <w:lsdException w:name="Medium Grid 3 Accent 3" w:semiHidden="0" w:uiPriority="69" w:unhideWhenUsed="0"/>
+    <w:lsdException w:name="Dark List Accent 3" w:semiHidden="0" w:uiPriority="70" w:unhideWhenUsed="0"/>
+    <w:lsdException w:name="Colorful Shading Accent 3" w:semiHidden="0" w:uiPriority="71" w:unhideWhenUsed="0"/>
+    <w:lsdException w:name="Colorful List Accent 3" w:semiHidden="0" w:uiPriority="72" w:unhideWhenUsed="0"/>
+    <w:lsdException w:name="Colorful Grid Accent 3" w:semiHidden="0" w:uiPriority="73" w:unhideWhenUsed="0"/>
+    <w:lsdException w:name="Light Shading Accent 4" w:semiHidden="0" w:uiPriority="60" w:unhideWhenUsed="0"/>
+    <w:lsdException w:name="Light List Accent 4" w:semiHidden="0" w:uiPriority="61" w:unhideWhenUsed="0"/>
+    <w:lsdException w:name="Light Grid Accent 4" w:semiHidden="0" w:uiPriority="62" w:unhideWhenUsed="0"/>
+    <w:lsdException w:name="Medium Shading 1 Accent 4" w:semiHidden="0" w:uiPriority="63" w:unhideWhenUsed="0"/>
+    <w:lsdException w:name="Medium Shading 2 Accent 4" w:semiHidden="0" w:uiPriority="64" w:unhideWhenUsed="0"/>
+    <w:lsdException w:name="Medium List 1 Accent 4" w:semiHidden="0" w:uiPriority="65" w:unhideWhenUsed="0"/>
+    <w:lsdException w:name="Medium List 2 Accent 4" w:semiHidden="0" w:uiPriority="66" w:unhideWhenUsed="0"/>
+    <w:lsdException w:name="Medium Grid 1 Accent 4" w:semiHidden="0" w:uiPriority="67" w:unhideWhenUsed="0"/>
+    <w:lsdException w:name="Medium Grid 2 Accent 4" w:semiHidden="0" w:uiPriority="68" w:unhideWhenUsed="0"/>
+    <w:lsdException w:name="Medium Grid 3 Accent 4" w:semiHidden="0" w:uiPriority="69" w:unhideWhenUsed="0"/>
+    <w:lsdException w:name="Dark List Accent 4" w:semiHidden="0" w:uiPriority="70" w:unhideWhenUsed="0"/>
+    <w:lsdException w:name="Colorful Shading Accent 4" w:semiHidden="0" w:uiPriority="71" w:unhideWhenUsed="0"/>
+    <w:lsdException w:name="Colorful List Accent 4" w:semiHidden="0" w:uiPriority="72" w:unhideWhenUsed="0"/>
+    <w:lsdException w:name="Colorful Grid Accent 4" w:semiHidden="0" w:uiPriority="73" w:unhideWhenUsed="0"/>
+    <w:lsdException w:name="Light Shading Accent 5" w:semiHidden="0" w:uiPriority="60" w:unhideWhenUsed="0"/>
+    <w:lsdException w:name="Light List Accent 5" w:semiHidden="0" w:uiPriority="61" w:unhideWhenUsed="0"/>
+    <w:lsdException w:name="Light Grid Accent 5" w:semiHidden="0" w:uiPriority="62" w:unhideWhenUsed="0"/>
+    <w:lsdException w:name="Medium Shading 1 Accent 5" w:semiHidden="0" w:uiPriority="63" w:unhideWhenUsed="0"/>
+    <w:lsdException w:name="Medium Shading 2 Accent 5" w:semiHidden="0" w:uiPriority="64" w:unhideWhenUsed="0"/>
+    <w:lsdException w:name="Medium List 1 Accent 5" w:semiHidden="0" w:uiPriority="65" w:unhideWhenUsed="0"/>
+    <w:lsdException w:name="Medium List 2 Accent 5" w:semiHidden="0" w:uiPriority="66" w:unhideWhenUsed="0"/>
+    <w:lsdException w:name="Medium Grid 1 Accent 5" w:semiHidden="0" w:uiPriority="67" w:unhideWhenUsed="0"/>
+    <w:lsdException w:name="Medium Grid 2 Accent 5" w:semiHidden="0" w:uiPriority="68" w:unhideWhenUsed="0"/>
+    <w:lsdException w:name="Medium Grid 3 Accent 5" w:semiHidden="0" w:uiPriority="69" w:unhideWhenUsed="0"/>
+    <w:lsdException w:name="Dark List Accent 5" w:semiHidden="0" w:uiPriority="70" w:unhideWhenUsed="0"/>
+    <w:lsdException w:name="Colorful Shading Accent 5" w:semiHidden="0" w:uiPriority="71" w:unhideWhenUsed="0"/>
+    <w:lsdException w:name="Colorful List Accent 5" w:semiHidden="0" w:uiPriority="72" w:unhideWhenUsed="0"/>
+    <w:lsdException w:name="Colorful Grid Accent 5" w:semiHidden="0" w:uiPriority="73" w:unhideWhenUsed="0"/>
+    <w:lsdException w:name="Light Shading Accent 6" w:semiHidden="0" w:uiPriority="60" w:unhideWhenUsed="0"/>
+    <w:lsdException w:name="Light List Accent 6" w:semiHidden="0" w:uiPriority="61" w:unhideWhenUsed="0"/>
+    <w:lsdException w:name="Light Grid Accent 6" w:semiHidden="0" w:uiPriority="62" w:unhideWhenUsed="0"/>
+    <w:lsdException w:name="Medium Shading 1 Accent 6" w:semiHidden="0" w:uiPriority="63" w:unhideWhenUsed="0"/>
+    <w:lsdException w:name="Medium Shading 2 Accent 6" w:semiHidden="0" w:uiPriority="64" w:unhideWhenUsed="0"/>
+    <w:lsdException w:name="Medium List 1 Accent 6" w:semiHidden="0" w:uiPriority="65" w:unhideWhenUsed="0"/>
+    <w:lsdException w:name="Medium List 2 Accent 6" w:semiHidden="0" w:uiPriority="66" w:unhideWhenUsed="0"/>
+    <w:lsdException w:name="Medium Grid 1 Accent 6" w:semiHidden="0" w:uiPriority="67" w:unhideWhenUsed="0"/>
+    <w:lsdException w:name="Medium Grid 2 Accent 6" w:semiHidden="0" w:uiPriority="68" w:unhideWhenUsed="0"/>
+    <w:lsdException w:name="Medium Grid 3 Accent 6" w:semiHidden="0" w:uiPriority="69" w:unhideWhenUsed="0"/>
+    <w:lsdException w:name="Dark List Accent 6" w:semiHidden="0" w:uiPriority="70" w:unhideWhenUsed="0"/>
+    <w:lsdException w:name="Colorful Shading Accent 6" w:semiHidden="0" w:uiPriority="71" w:unhideWhenUsed="0"/>
+    <w:lsdException w:name="Colorful List Accent 6" w:semiHidden="0" w:uiPriority="72" w:unhideWhenUsed="0"/>
+    <w:lsdException w:name="Colorful Grid Accent 6" w:semiHidden="0" w:uiPriority="73" w:unhideWhenUsed="0"/>
+    <w:lsdException w:name="Subtle Emphasis" w:semiHidden="0" w:uiPriority="19" w:unhideWhenUsed="0" w:qFormat="1"/>
+    <w:lsdException w:name="Intense Emphasis" w:semiHidden="0" w:uiPriority="21" w:unhideWhenUsed="0" w:qFormat="1"/>
+    <w:lsdException w:name="Subtle Reference" w:semiHidden="0" w:uiPriority="31" w:unhideWhenUsed="0" w:qFormat="1"/>
+    <w:lsdException w:name="Intense Reference" w:semiHidden="0" w:uiPriority="32" w:unhideWhenUsed="0" w:qFormat="1"/>
+    <w:lsdException w:name="Book Title" w:semiHidden="0" w:uiPriority="33" w:unhideWhenUsed="0" w:qFormat="1"/>
+    <w:lsdException w:name="Bibliography" w:uiPriority="37"/>
+    <w:lsdException w:name="TOC Heading" w:uiPriority="39" w:qFormat="1"/>
+  </w:latentStyles>
+  <w:style w:type="paragraph" w:default="1" w:styleId="Normal">
+    <w:name w:val="Normal"/>
+    <w:qFormat/>
+  </w:style>
+  <w:style w:type="character" w:default="1" w:styleId="Fuentedeprrafopredeter">
+    <w:name w:val="Default Paragraph Font"/>
+    <w:uiPriority w:val="1"/>
+    <w:semiHidden/>
+    <w:unhideWhenUsed/>
+  </w:style>
+  <w:style w:type="table" w:default="1" w:styleId="Tablanormal">
+    <w:name w:val="Normal Table"/>
+    <w:uiPriority w:val="99"/>
+    <w:semiHidden/>
+    <w:unhideWhenUsed/>
+    <w:tblPr>
+      <w:tblInd w:w="0" w:type="dxa"/>
+      <w:tblCellMar>
+        <w:top w:w="0" w:type="dxa"/>
+        <w:left w:w="108" w:type="dxa"/>
+        <w:bottom w:w="0" w:type="dxa"/>
+        <w:right w:w="108" w:type="dxa"/>
+      </w:tblCellMar>
+    </w:tblPr>
+  </w:style>
+  <w:style w:type="numbering" w:default="1" w:styleId="Sinlista">
+    <w:name w:val="No List"/>
+    <w:uiPriority w:val="99"/>
+    <w:semiHidden/>
+    <w:unhideWhenUsed/>
+  </w:style>
+  <w:style w:type="character" w:styleId="Textodelmarcadordeposicin">
+    <w:name w:val="Placeholder Text"/>
+    <w:basedOn w:val="Fuentedeprrafopredeter"/>
+    <w:uiPriority w:val="99"/>
+    <w:semiHidden/>
+    <w:rsid w:val="001245B9"/>
+    <w:rPr>
+      <w:color w:val="808080"/>
+    </w:rPr>
+  </w:style>
+</w:styles>
+</file>
+
+<file path=word/glossary/stylesWithEffects.xml><?xml version="1.0" encoding="utf-8"?>
+<w:styles xmlns:wpc="http://schemas.microsoft.com/office/word/2010/wordprocessingCanvas" xmlns:mc="http://schemas.openxmlformats.org/markup-compatibility/2006" xmlns:o="urn:schemas-microsoft-com:office:office" xmlns:r="http://schemas.openxmlformats.org/officeDocument/2006/relationships" xmlns:m="http://schemas.openxmlformats.org/officeDocument/2006/math" xmlns:v="urn:schemas-microsoft-com:vml" xmlns:wp14="http://schemas.microsoft.com/office/word/2010/wordprocessingDrawing" xmlns:wp="http://schemas.openxmlformats.org/drawingml/2006/wordprocessingDrawing" xmlns:w10="urn:schemas-microsoft-com:office:word" xmlns:w="http://schemas.openxmlformats.org/wordprocessingml/2006/main" xmlns:w14="http://schemas.microsoft.com/office/word/2010/wordml" xmlns:wpg="http://schemas.microsoft.com/office/word/2010/wordprocessingGroup" xmlns:wpi="http://schemas.microsoft.com/office/word/2010/wordprocessingInk" xmlns:wne="http://schemas.microsoft.com/office/word/2006/wordml" xmlns:wps="http://schemas.microsoft.com/office/word/2010/wordprocessingShape" mc:Ignorable="w14 wp14">
+  <w:docDefaults>
+    <w:rPrDefault>
+      <w:rPr>
+        <w:rFonts w:asciiTheme="minorHAnsi" w:eastAsiaTheme="minorEastAsia" w:hAnsiTheme="minorHAnsi" w:cstheme="minorBidi"/>
+        <w:sz w:val="22"/>
+        <w:szCs w:val="22"/>
+        <w:lang w:val="es-CR" w:eastAsia="es-CR" w:bidi="ar-SA"/>
+      </w:rPr>
+    </w:rPrDefault>
+    <w:pPrDefault>
+      <w:pPr>
+        <w:spacing w:after="200" w:line="276" w:lineRule="auto"/>
+      </w:pPr>
+    </w:pPrDefault>
+  </w:docDefaults>
+  <w:latentStyles w:defLockedState="0" w:defUIPriority="99" w:defSemiHidden="1" w:defUnhideWhenUsed="1" w:defQFormat="0" w:count="267">
+    <w:lsdException w:name="Normal" w:semiHidden="0" w:uiPriority="0" w:unhideWhenUsed="0" w:qFormat="1"/>
+    <w:lsdException w:name="heading 1" w:semiHidden="0" w:uiPriority="9" w:unhideWhenUsed="0" w:qFormat="1"/>
+    <w:lsdException w:name="heading 2" w:uiPriority="9" w:qFormat="1"/>
+    <w:lsdException w:name="heading 3" w:uiPriority="9" w:qFormat="1"/>
+    <w:lsdException w:name="heading 4" w:uiPriority="9" w:qFormat="1"/>
+    <w:lsdException w:name="heading 5" w:uiPriority="9" w:qFormat="1"/>
+    <w:lsdException w:name="heading 6" w:uiPriority="9" w:qFormat="1"/>
+    <w:lsdException w:name="heading 7" w:uiPriority="9" w:qFormat="1"/>
+    <w:lsdException w:name="heading 8" w:uiPriority="9" w:qFormat="1"/>
+    <w:lsdException w:name="heading 9" w:uiPriority="9" w:qFormat="1"/>
+    <w:lsdException w:name="toc 1" w:uiPriority="39"/>
+    <w:lsdException w:name="toc 2" w:uiPriority="39"/>
+    <w:lsdException w:name="toc 3" w:uiPriority="39"/>
+    <w:lsdException w:name="toc 4" w:uiPriority="39"/>
+    <w:lsdException w:name="toc 5" w:uiPriority="39"/>
+    <w:lsdException w:name="toc 6" w:uiPriority="39"/>
+    <w:lsdException w:name="toc 7" w:uiPriority="39"/>
+    <w:lsdException w:name="toc 8" w:uiPriority="39"/>
+    <w:lsdException w:name="toc 9" w:uiPriority="39"/>
+    <w:lsdException w:name="caption" w:uiPriority="35" w:qFormat="1"/>
+    <w:lsdException w:name="Title" w:semiHidden="0" w:uiPriority="10" w:unhideWhenUsed="0" w:qFormat="1"/>
+    <w:lsdException w:name="Default Paragraph Font" w:uiPriority="1"/>
+    <w:lsdException w:name="Subtitle" w:semiHidden="0" w:uiPriority="11" w:unhideWhenUsed="0" w:qFormat="1"/>
+    <w:lsdException w:name="Strong" w:semiHidden="0" w:uiPriority="22" w:unhideWhenUsed="0" w:qFormat="1"/>
+    <w:lsdException w:name="Emphasis" w:semiHidden="0" w:uiPriority="20" w:unhideWhenUsed="0" w:qFormat="1"/>
+    <w:lsdException w:name="Table Grid" w:semiHidden="0" w:uiPriority="59" w:unhideWhenUsed="0"/>
+    <w:lsdException w:name="Placeholder Text" w:unhideWhenUsed="0"/>
+    <w:lsdException w:name="No Spacing" w:semiHidden="0" w:uiPriority="1" w:unhideWhenUsed="0" w:qFormat="1"/>
+    <w:lsdException w:name="Light Shading" w:semiHidden="0" w:uiPriority="60" w:unhideWhenUsed="0"/>
+    <w:lsdException w:name="Light List" w:semiHidden="0" w:uiPriority="61" w:unhideWhenUsed="0"/>
+    <w:lsdException w:name="Light Grid" w:semiHidden="0" w:uiPriority="62" w:unhideWhenUsed="0"/>
+    <w:lsdException w:name="Medium Shading 1" w:semiHidden="0" w:uiPriority="63" w:unhideWhenUsed="0"/>
+    <w:lsdException w:name="Medium Shading 2" w:semiHidden="0" w:uiPriority="64" w:unhideWhenUsed="0"/>
+    <w:lsdException w:name="Medium List 1" w:semiHidden="0" w:uiPriority="65" w:unhideWhenUsed="0"/>
+    <w:lsdException w:name="Medium List 2" w:semiHidden="0" w:uiPriority="66" w:unhideWhenUsed="0"/>
+    <w:lsdException w:name="Medium Grid 1" w:semiHidden="0" w:uiPriority="67" w:unhideWhenUsed="0"/>
+    <w:lsdException w:name="Medium Grid 2" w:semiHidden="0" w:uiPriority="68" w:unhideWhenUsed="0"/>
+    <w:lsdException w:name="Medium Grid 3" w:semiHidden="0" w:uiPriority="69" w:unhideWhenUsed="0"/>
+    <w:lsdException w:name="Dark List" w:semiHidden="0" w:uiPriority="70" w:unhideWhenUsed="0"/>
+    <w:lsdException w:name="Colorful Shading" w:semiHidden="0" w:uiPriority="71" w:unhideWhenUsed="0"/>
+    <w:lsdException w:name="Colorful List" w:semiHidden="0" w:uiPriority="72" w:unhideWhenUsed="0"/>
+    <w:lsdException w:name="Colorful Grid" w:semiHidden="0" w:uiPriority="73" w:unhideWhenUsed="0"/>
+    <w:lsdException w:name="Light Shading Accent 1" w:semiHidden="0" w:uiPriority="60" w:unhideWhenUsed="0"/>
+    <w:lsdException w:name="Light List Accent 1" w:semiHidden="0" w:uiPriority="61" w:unhideWhenUsed="0"/>
+    <w:lsdException w:name="Light Grid Accent 1" w:semiHidden="0" w:uiPriority="62" w:unhideWhenUsed="0"/>
+    <w:lsdException w:name="Medium Shading 1 Accent 1" w:semiHidden="0" w:uiPriority="63" w:unhideWhenUsed="0"/>
+    <w:lsdException w:name="Medium Shading 2 Accent 1" w:semiHidden="0" w:uiPriority="64" w:unhideWhenUsed="0"/>
+    <w:lsdException w:name="Medium List 1 Accent 1" w:semiHidden="0" w:uiPriority="65" w:unhideWhenUsed="0"/>
+    <w:lsdException w:name="Revision" w:unhideWhenUsed="0"/>
+    <w:lsdException w:name="List Paragraph" w:semiHidden="0" w:uiPriority="34" w:unhideWhenUsed="0" w:qFormat="1"/>
+    <w:lsdException w:name="Quote" w:semiHidden="0" w:uiPriority="29" w:unhideWhenUsed="0" w:qFormat="1"/>
+    <w:lsdException w:name="Intense Quote" w:semiHidden="0" w:uiPriority="30" w:unhideWhenUsed="0" w:qFormat="1"/>
+    <w:lsdException w:name="Medium List 2 Accent 1" w:semiHidden="0" w:uiPriority="66" w:unhideWhenUsed="0"/>
+    <w:lsdException w:name="Medium Grid 1 Accent 1" w:semiHidden="0" w:uiPriority="67" w:unhideWhenUsed="0"/>
+    <w:lsdException w:name="Medium Grid 2 Accent 1" w:semiHidden="0" w:uiPriority="68" w:unhideWhenUsed="0"/>
+    <w:lsdException w:name="Medium Grid 3 Accent 1" w:semiHidden="0" w:uiPriority="69" w:unhideWhenUsed="0"/>
+    <w:lsdException w:name="Dark List Accent 1" w:semiHidden="0" w:uiPriority="70" w:unhideWhenUsed="0"/>
+    <w:lsdException w:name="Colorful Shading Accent 1" w:semiHidden="0" w:uiPriority="71" w:unhideWhenUsed="0"/>
+    <w:lsdException w:name="Colorful List Accent 1" w:semiHidden="0" w:uiPriority="72" w:unhideWhenUsed="0"/>
+    <w:lsdException w:name="Colorful Grid Accent 1" w:semiHidden="0" w:uiPriority="73" w:unhideWhenUsed="0"/>
+    <w:lsdException w:name="Light Shading Accent 2" w:semiHidden="0" w:uiPriority="60" w:unhideWhenUsed="0"/>
+    <w:lsdException w:name="Light List Accent 2" w:semiHidden="0" w:uiPriority="61" w:unhideWhenUsed="0"/>
+    <w:lsdException w:name="Light Grid Accent 2" w:semiHidden="0" w:uiPriority="62" w:unhideWhenUsed="0"/>
+    <w:lsdException w:name="Medium Shading 1 Accent 2" w:semiHidden="0" w:uiPriority="63" w:unhideWhenUsed="0"/>
+    <w:lsdException w:name="Medium Shading 2 Accent 2" w:semiHidden="0" w:uiPriority="64" w:unhideWhenUsed="0"/>
+    <w:lsdException w:name="Medium List 1 Accent 2" w:semiHidden="0" w:uiPriority="65" w:unhideWhenUsed="0"/>
+    <w:lsdException w:name="Medium List 2 Accent 2" w:semiHidden="0" w:uiPriority="66" w:unhideWhenUsed="0"/>
+    <w:lsdException w:name="Medium Grid 1 Accent 2" w:semiHidden="0" w:uiPriority="67" w:unhideWhenUsed="0"/>
+    <w:lsdException w:name="Medium Grid 2 Accent 2" w:semiHidden="0" w:uiPriority="68" w:unhideWhenUsed="0"/>
+    <w:lsdException w:name="Medium Grid 3 Accent 2" w:semiHidden="0" w:uiPriority="69" w:unhideWhenUsed="0"/>
+    <w:lsdException w:name="Dark List Accent 2" w:semiHidden="0" w:uiPriority="70" w:unhideWhenUsed="0"/>
+    <w:lsdException w:name="Colorful Shading Accent 2" w:semiHidden="0" w:uiPriority="71" w:unhideWhenUsed="0"/>
+    <w:lsdException w:name="Colorful List Accent 2" w:semiHidden="0" w:uiPriority="72" w:unhideWhenUsed="0"/>
+    <w:lsdException w:name="Colorful Grid Accent 2" w:semiHidden="0" w:uiPriority="73" w:unhideWhenUsed="0"/>
+    <w:lsdException w:name="Light Shading Accent 3" w:semiHidden="0" w:uiPriority="60" w:unhideWhenUsed="0"/>
+    <w:lsdException w:name="Light List Accent 3" w:semiHidden="0" w:uiPriority="61" w:unhideWhenUsed="0"/>
+    <w:lsdException w:name="Light Grid Accent 3" w:semiHidden="0" w:uiPriority="62" w:unhideWhenUsed="0"/>
+    <w:lsdException w:name="Medium Shading 1 Accent 3" w:semiHidden="0" w:uiPriority="63" w:unhideWhenUsed="0"/>
+    <w:lsdException w:name="Medium Shading 2 Accent 3" w:semiHidden="0" w:uiPriority="64" w:unhideWhenUsed="0"/>
+    <w:lsdException w:name="Medium List 1 Accent 3" w:semiHidden="0" w:uiPriority="65" w:unhideWhenUsed="0"/>
+    <w:lsdException w:name="Medium List 2 Accent 3" w:semiHidden="0" w:uiPriority="66" w:unhideWhenUsed="0"/>
+    <w:lsdException w:name="Medium Grid 1 Accent 3" w:semiHidden="0" w:uiPriority="67" w:unhideWhenUsed="0"/>
+    <w:lsdException w:name="Medium Grid 2 Accent 3" w:semiHidden="0" w:uiPriority="68" w:unhideWhenUsed="0"/>
+    <w:lsdException w:name="Medium Grid 3 Accent 3" w:semiHidden="0" w:uiPriority="69" w:unhideWhenUsed="0"/>
+    <w:lsdException w:name="Dark List Accent 3" w:semiHidden="0" w:uiPriority="70" w:unhideWhenUsed="0"/>
+    <w:lsdException w:name="Colorful Shading Accent 3" w:semiHidden="0" w:uiPriority="71" w:unhideWhenUsed="0"/>
+    <w:lsdException w:name="Colorful List Accent 3" w:semiHidden="0" w:uiPriority="72" w:unhideWhenUsed="0"/>
+    <w:lsdException w:name="Colorful Grid Accent 3" w:semiHidden="0" w:uiPriority="73" w:unhideWhenUsed="0"/>
+    <w:lsdException w:name="Light Shading Accent 4" w:semiHidden="0" w:uiPriority="60" w:unhideWhenUsed="0"/>
+    <w:lsdException w:name="Light List Accent 4" w:semiHidden="0" w:uiPriority="61" w:unhideWhenUsed="0"/>
+    <w:lsdException w:name="Light Grid Accent 4" w:semiHidden="0" w:uiPriority="62" w:unhideWhenUsed="0"/>
+    <w:lsdException w:name="Medium Shading 1 Accent 4" w:semiHidden="0" w:uiPriority="63" w:unhideWhenUsed="0"/>
+    <w:lsdException w:name="Medium Shading 2 Accent 4" w:semiHidden="0" w:uiPriority="64" w:unhideWhenUsed="0"/>
+    <w:lsdException w:name="Medium List 1 Accent 4" w:semiHidden="0" w:uiPriority="65" w:unhideWhenUsed="0"/>
+    <w:lsdException w:name="Medium List 2 Accent 4" w:semiHidden="0" w:uiPriority="66" w:unhideWhenUsed="0"/>
+    <w:lsdException w:name="Medium Grid 1 Accent 4" w:semiHidden="0" w:uiPriority="67" w:unhideWhenUsed="0"/>
+    <w:lsdException w:name="Medium Grid 2 Accent 4" w:semiHidden="0" w:uiPriority="68" w:unhideWhenUsed="0"/>
+    <w:lsdException w:name="Medium Grid 3 Accent 4" w:semiHidden="0" w:uiPriority="69" w:unhideWhenUsed="0"/>
+    <w:lsdException w:name="Dark List Accent 4" w:semiHidden="0" w:uiPriority="70" w:unhideWhenUsed="0"/>
+    <w:lsdException w:name="Colorful Shading Accent 4" w:semiHidden="0" w:uiPriority="71" w:unhideWhenUsed="0"/>
+    <w:lsdException w:name="Colorful List Accent 4" w:semiHidden="0" w:uiPriority="72" w:unhideWhenUsed="0"/>
+    <w:lsdException w:name="Colorful Grid Accent 4" w:semiHidden="0" w:uiPriority="73" w:unhideWhenUsed="0"/>
+    <w:lsdException w:name="Light Shading Accent 5" w:semiHidden="0" w:uiPriority="60" w:unhideWhenUsed="0"/>
+    <w:lsdException w:name="Light List Accent 5" w:semiHidden="0" w:uiPriority="61" w:unhideWhenUsed="0"/>
+    <w:lsdException w:name="Light Grid Accent 5" w:semiHidden="0" w:uiPriority="62" w:unhideWhenUsed="0"/>
+    <w:lsdException w:name="Medium Shading 1 Accent 5" w:semiHidden="0" w:uiPriority="63" w:unhideWhenUsed="0"/>
+    <w:lsdException w:name="Medium Shading 2 Accent 5" w:semiHidden="0" w:uiPriority="64" w:unhideWhenUsed="0"/>
+    <w:lsdException w:name="Medium List 1 Accent 5" w:semiHidden="0" w:uiPriority="65" w:unhideWhenUsed="0"/>
+    <w:lsdException w:name="Medium List 2 Accent 5" w:semiHidden="0" w:uiPriority="66" w:unhideWhenUsed="0"/>
+    <w:lsdException w:name="Medium Grid 1 Accent 5" w:semiHidden="0" w:uiPriority="67" w:unhideWhenUsed="0"/>
+    <w:lsdException w:name="Medium Grid 2 Accent 5" w:semiHidden="0" w:uiPriority="68" w:unhideWhenUsed="0"/>
+    <w:lsdException w:name="Medium Grid 3 Accent 5" w:semiHidden="0" w:uiPriority="69" w:unhideWhenUsed="0"/>
+    <w:lsdException w:name="Dark List Accent 5" w:semiHidden="0" w:uiPriority="70" w:unhideWhenUsed="0"/>
+    <w:lsdException w:name="Colorful Shading Accent 5" w:semiHidden="0" w:uiPriority="71" w:unhideWhenUsed="0"/>
+    <w:lsdException w:name="Colorful List Accent 5" w:semiHidden="0" w:uiPriority="72" w:unhideWhenUsed="0"/>
+    <w:lsdException w:name="Colorful Grid Accent 5" w:semiHidden="0" w:uiPriority="73" w:unhideWhenUsed="0"/>
+    <w:lsdException w:name="Light Shading Accent 6" w:semiHidden="0" w:uiPriority="60" w:unhideWhenUsed="0"/>
+    <w:lsdException w:name="Light List Accent 6" w:semiHidden="0" w:uiPriority="61" w:unhideWhenUsed="0"/>
+    <w:lsdException w:name="Light Grid Accent 6" w:semiHidden="0" w:uiPriority="62" w:unhideWhenUsed="0"/>
+    <w:lsdException w:name="Medium Shading 1 Accent 6" w:semiHidden="0" w:uiPriority="63" w:unhideWhenUsed="0"/>
+    <w:lsdException w:name="Medium Shading 2 Accent 6" w:semiHidden="0" w:uiPriority="64" w:unhideWhenUsed="0"/>
+    <w:lsdException w:name="Medium List 1 Accent 6" w:semiHidden="0" w:uiPriority="65" w:unhideWhenUsed="0"/>
+    <w:lsdException w:name="Medium List 2 Accent 6" w:semiHidden="0" w:uiPriority="66" w:unhideWhenUsed="0"/>
+    <w:lsdException w:name="Medium Grid 1 Accent 6" w:semiHidden="0" w:uiPriority="67" w:unhideWhenUsed="0"/>
+    <w:lsdException w:name="Medium Grid 2 Accent 6" w:semiHidden="0" w:uiPriority="68" w:unhideWhenUsed="0"/>
+    <w:lsdException w:name="Medium Grid 3 Accent 6" w:semiHidden="0" w:uiPriority="69" w:unhideWhenUsed="0"/>
+    <w:lsdException w:name="Dark List Accent 6" w:semiHidden="0" w:uiPriority="70" w:unhideWhenUsed="0"/>
+    <w:lsdException w:name="Colorful Shading Accent 6" w:semiHidden="0" w:uiPriority="71" w:unhideWhenUsed="0"/>
+    <w:lsdException w:name="Colorful List Accent 6" w:semiHidden="0" w:uiPriority="72" w:unhideWhenUsed="0"/>
+    <w:lsdException w:name="Colorful Grid Accent 6" w:semiHidden="0" w:uiPriority="73" w:unhideWhenUsed="0"/>
+    <w:lsdException w:name="Subtle Emphasis" w:semiHidden="0" w:uiPriority="19" w:unhideWhenUsed="0" w:qFormat="1"/>
+    <w:lsdException w:name="Intense Emphasis" w:semiHidden="0" w:uiPriority="21" w:unhideWhenUsed="0" w:qFormat="1"/>
+    <w:lsdException w:name="Subtle Reference" w:semiHidden="0" w:uiPriority="31" w:unhideWhenUsed="0" w:qFormat="1"/>
+    <w:lsdException w:name="Intense Reference" w:semiHidden="0" w:uiPriority="32" w:unhideWhenUsed="0" w:qFormat="1"/>
+    <w:lsdException w:name="Book Title" w:semiHidden="0" w:uiPriority="33" w:unhideWhenUsed="0" w:qFormat="1"/>
+    <w:lsdException w:name="Bibliography" w:uiPriority="37"/>
+    <w:lsdException w:name="TOC Heading" w:uiPriority="39" w:qFormat="1"/>
+  </w:latentStyles>
+  <w:style w:type="paragraph" w:default="1" w:styleId="Normal">
+    <w:name w:val="Normal"/>
+    <w:qFormat/>
+  </w:style>
+  <w:style w:type="character" w:default="1" w:styleId="Fuentedeprrafopredeter">
+    <w:name w:val="Default Paragraph Font"/>
+    <w:uiPriority w:val="1"/>
+    <w:semiHidden/>
+    <w:unhideWhenUsed/>
+  </w:style>
+  <w:style w:type="table" w:default="1" w:styleId="Tablanormal">
+    <w:name w:val="Normal Table"/>
+    <w:uiPriority w:val="99"/>
+    <w:semiHidden/>
+    <w:unhideWhenUsed/>
+    <w:tblPr>
+      <w:tblInd w:w="0" w:type="dxa"/>
+      <w:tblCellMar>
+        <w:top w:w="0" w:type="dxa"/>
+        <w:left w:w="108" w:type="dxa"/>
+        <w:bottom w:w="0" w:type="dxa"/>
+        <w:right w:w="108" w:type="dxa"/>
+      </w:tblCellMar>
+    </w:tblPr>
+  </w:style>
+  <w:style w:type="numbering" w:default="1" w:styleId="Sinlista">
+    <w:name w:val="No List"/>
+    <w:uiPriority w:val="99"/>
+    <w:semiHidden/>
+    <w:unhideWhenUsed/>
+  </w:style>
+  <w:style w:type="character" w:styleId="Textodelmarcadordeposicin">
+    <w:name w:val="Placeholder Text"/>
+    <w:basedOn w:val="Fuentedeprrafopredeter"/>
+    <w:uiPriority w:val="99"/>
+    <w:semiHidden/>
+    <w:rsid w:val="001245B9"/>
+    <w:rPr>
+      <w:color w:val="808080"/>
+    </w:rPr>
+  </w:style>
+</w:styles>
+</file>
+
+<file path=word/glossary/webSettings.xml><?xml version="1.0" encoding="utf-8"?>
+<w:webSettings xmlns:mc="http://schemas.openxmlformats.org/markup-compatibility/2006" xmlns:r="http://schemas.openxmlformats.org/officeDocument/2006/relationships" xmlns:w="http://schemas.openxmlformats.org/wordprocessingml/2006/main" xmlns:w14="http://schemas.microsoft.com/office/word/2010/wordml" mc:Ignorable="w14">
+  <w:optimizeForBrowser/>
+  <w:allowPNG/>
+</w:webSettings>
 </file>
 
 <file path=word/theme/theme1.xml><?xml version="1.0" encoding="utf-8"?>
@@ -8146,7 +9922,7 @@
 </file>
 
 <file path=customXml/itemProps1.xml><?xml version="1.0" encoding="utf-8"?>
-<ds:datastoreItem xmlns:ds="http://schemas.openxmlformats.org/officeDocument/2006/customXml" ds:itemID="{69FA683E-6675-4C5B-9DA9-F904924DBDC4}">
+<ds:datastoreItem xmlns:ds="http://schemas.openxmlformats.org/officeDocument/2006/customXml" ds:itemID="{8A279EC2-AC36-49F7-9CFE-20EAE86AE7FC}">
   <ds:schemaRefs>
     <ds:schemaRef ds:uri="http://schemas.openxmlformats.org/officeDocument/2006/bibliography"/>
   </ds:schemaRefs>

</xml_diff>